<commit_message>
added Home screen GUI
</commit_message>
<xml_diff>
--- a/Project Documentation.docx
+++ b/Project Documentation.docx
@@ -252,40 +252,42 @@
           <w:sz w:val="48"/>
           <w:szCs w:val="48"/>
         </w:rPr>
-        <w:t>Supriya Kutikanti</w:t>
-      </w:r>
-    </w:p>
-    <w:p>
-      <w:pPr>
-        <w:jc w:val="both"/>
+        <w:t xml:space="preserve">Supriya </w:t>
+      </w:r>
+      <w:proofErr w:type="spellStart"/>
+      <w:r>
         <w:rPr>
           <w:sz w:val="48"/>
           <w:szCs w:val="48"/>
         </w:rPr>
-      </w:pPr>
-      <w:r>
+        <w:t>Kutikanti</w:t>
+      </w:r>
+      <w:proofErr w:type="spellEnd"/>
+    </w:p>
+    <w:p>
+      <w:pPr>
+        <w:jc w:val="both"/>
         <w:rPr>
           <w:sz w:val="48"/>
           <w:szCs w:val="48"/>
         </w:rPr>
-        <w:t>Vinay Chary Nangunoori</w:t>
-      </w:r>
-    </w:p>
-    <w:p>
-      <w:pPr>
-        <w:jc w:val="both"/>
+      </w:pPr>
+      <w:r>
         <w:rPr>
           <w:sz w:val="48"/>
           <w:szCs w:val="48"/>
         </w:rPr>
-      </w:pPr>
+        <w:t xml:space="preserve">Vinay Chary </w:t>
+      </w:r>
+      <w:proofErr w:type="spellStart"/>
       <w:r>
         <w:rPr>
           <w:sz w:val="48"/>
           <w:szCs w:val="48"/>
         </w:rPr>
-        <w:t>Satya Deepu Mandapati</w:t>
-      </w:r>
+        <w:t>Nangunoori</w:t>
+      </w:r>
+      <w:proofErr w:type="spellEnd"/>
     </w:p>
     <w:p>
       <w:pPr>
@@ -300,8 +302,42 @@
           <w:sz w:val="48"/>
           <w:szCs w:val="48"/>
         </w:rPr>
-        <w:t>Surya Mohan Jagani</w:t>
-      </w:r>
+        <w:t xml:space="preserve">Satya Deepu </w:t>
+      </w:r>
+      <w:proofErr w:type="spellStart"/>
+      <w:r>
+        <w:rPr>
+          <w:sz w:val="48"/>
+          <w:szCs w:val="48"/>
+        </w:rPr>
+        <w:t>Mandapati</w:t>
+      </w:r>
+      <w:proofErr w:type="spellEnd"/>
+    </w:p>
+    <w:p>
+      <w:pPr>
+        <w:jc w:val="both"/>
+        <w:rPr>
+          <w:sz w:val="48"/>
+          <w:szCs w:val="48"/>
+        </w:rPr>
+      </w:pPr>
+      <w:r>
+        <w:rPr>
+          <w:sz w:val="48"/>
+          <w:szCs w:val="48"/>
+        </w:rPr>
+        <w:t xml:space="preserve">Surya Mohan </w:t>
+      </w:r>
+      <w:proofErr w:type="spellStart"/>
+      <w:r>
+        <w:rPr>
+          <w:sz w:val="48"/>
+          <w:szCs w:val="48"/>
+        </w:rPr>
+        <w:t>Jagani</w:t>
+      </w:r>
+      <w:proofErr w:type="spellEnd"/>
     </w:p>
     <w:p>
       <w:pPr>
@@ -337,8 +373,18 @@
           <w:sz w:val="44"/>
           <w:szCs w:val="44"/>
         </w:rPr>
-        <w:t>Submitted in partial fulfilment</w:t>
-      </w:r>
+        <w:t xml:space="preserve">Submitted in partial </w:t>
+      </w:r>
+      <w:proofErr w:type="gramStart"/>
+      <w:r>
+        <w:rPr>
+          <w:rFonts w:ascii="Times New Roman" w:hAnsi="Times New Roman"/>
+          <w:sz w:val="44"/>
+          <w:szCs w:val="44"/>
+        </w:rPr>
+        <w:t>fulfilment</w:t>
+      </w:r>
+      <w:proofErr w:type="gramEnd"/>
     </w:p>
     <w:p>
       <w:pPr>
@@ -987,8 +1033,16 @@
               <w:rPr>
                 <w:lang w:eastAsia="ja-JP"/>
               </w:rPr>
-              <w:t>Surya Mohan Jagani</w:t>
+              <w:t xml:space="preserve">Surya Mohan </w:t>
             </w:r>
+            <w:proofErr w:type="spellStart"/>
+            <w:r>
+              <w:rPr>
+                <w:lang w:eastAsia="ja-JP"/>
+              </w:rPr>
+              <w:t>Jagani</w:t>
+            </w:r>
+            <w:proofErr w:type="spellEnd"/>
           </w:p>
           <w:p>
             <w:pPr>
@@ -1118,12 +1172,28 @@
                 <w:lang w:eastAsia="ja-JP"/>
               </w:rPr>
             </w:pPr>
+            <w:proofErr w:type="spellStart"/>
             <w:r>
               <w:rPr>
                 <w:lang w:eastAsia="ja-JP"/>
               </w:rPr>
-              <w:t>Vinaychary Nangunoori</w:t>
+              <w:t>Vinaychary</w:t>
             </w:r>
+            <w:proofErr w:type="spellEnd"/>
+            <w:r>
+              <w:rPr>
+                <w:lang w:eastAsia="ja-JP"/>
+              </w:rPr>
+              <w:t xml:space="preserve"> </w:t>
+            </w:r>
+            <w:proofErr w:type="spellStart"/>
+            <w:r>
+              <w:rPr>
+                <w:lang w:eastAsia="ja-JP"/>
+              </w:rPr>
+              <w:t>Nangunoori</w:t>
+            </w:r>
+            <w:proofErr w:type="spellEnd"/>
           </w:p>
           <w:p>
             <w:pPr>
@@ -1252,8 +1322,16 @@
               <w:rPr>
                 <w:lang w:eastAsia="ja-JP"/>
               </w:rPr>
-              <w:t>Supriya Kutikanti</w:t>
+              <w:t xml:space="preserve">Supriya </w:t>
             </w:r>
+            <w:proofErr w:type="spellStart"/>
+            <w:r>
+              <w:rPr>
+                <w:lang w:eastAsia="ja-JP"/>
+              </w:rPr>
+              <w:t>Kutikanti</w:t>
+            </w:r>
+            <w:proofErr w:type="spellEnd"/>
           </w:p>
           <w:p>
             <w:pPr>
@@ -1382,12 +1460,28 @@
                 <w:lang w:eastAsia="ja-JP"/>
               </w:rPr>
             </w:pPr>
+            <w:proofErr w:type="spellStart"/>
             <w:r>
               <w:rPr>
                 <w:lang w:eastAsia="ja-JP"/>
               </w:rPr>
-              <w:t>SatyaDeepu Mandapati</w:t>
+              <w:t>SatyaDeepu</w:t>
             </w:r>
+            <w:proofErr w:type="spellEnd"/>
+            <w:r>
+              <w:rPr>
+                <w:lang w:eastAsia="ja-JP"/>
+              </w:rPr>
+              <w:t xml:space="preserve"> </w:t>
+            </w:r>
+            <w:proofErr w:type="spellStart"/>
+            <w:r>
+              <w:rPr>
+                <w:lang w:eastAsia="ja-JP"/>
+              </w:rPr>
+              <w:t>Mandapati</w:t>
+            </w:r>
+            <w:proofErr w:type="spellEnd"/>
           </w:p>
           <w:p>
             <w:pPr>
@@ -1903,11 +1997,33 @@
                 <w:lang w:eastAsia="ja-JP"/>
               </w:rPr>
             </w:pPr>
+            <w:proofErr w:type="spellStart"/>
             <w:r>
               <w:rPr>
                 <w:lang w:eastAsia="ja-JP"/>
               </w:rPr>
-              <w:t xml:space="preserve">Vinaychary Nangunoori </w:t>
+              <w:t>Vinaychary</w:t>
+            </w:r>
+            <w:proofErr w:type="spellEnd"/>
+            <w:r>
+              <w:rPr>
+                <w:lang w:eastAsia="ja-JP"/>
+              </w:rPr>
+              <w:t xml:space="preserve"> </w:t>
+            </w:r>
+            <w:proofErr w:type="spellStart"/>
+            <w:r>
+              <w:rPr>
+                <w:lang w:eastAsia="ja-JP"/>
+              </w:rPr>
+              <w:t>Nangunoori</w:t>
+            </w:r>
+            <w:proofErr w:type="spellEnd"/>
+            <w:r>
+              <w:rPr>
+                <w:lang w:eastAsia="ja-JP"/>
+              </w:rPr>
+              <w:t xml:space="preserve"> </w:t>
             </w:r>
           </w:p>
         </w:tc>
@@ -1934,11 +2050,33 @@
                 <w:lang w:eastAsia="ja-JP"/>
               </w:rPr>
             </w:pPr>
+            <w:proofErr w:type="spellStart"/>
             <w:r>
               <w:rPr>
                 <w:lang w:eastAsia="ja-JP"/>
               </w:rPr>
-              <w:t xml:space="preserve">Vinaychary Nangunoori </w:t>
+              <w:t>Vinaychary</w:t>
+            </w:r>
+            <w:proofErr w:type="spellEnd"/>
+            <w:r>
+              <w:rPr>
+                <w:lang w:eastAsia="ja-JP"/>
+              </w:rPr>
+              <w:t xml:space="preserve"> </w:t>
+            </w:r>
+            <w:proofErr w:type="spellStart"/>
+            <w:r>
+              <w:rPr>
+                <w:lang w:eastAsia="ja-JP"/>
+              </w:rPr>
+              <w:t>Nangunoori</w:t>
+            </w:r>
+            <w:proofErr w:type="spellEnd"/>
+            <w:r>
+              <w:rPr>
+                <w:lang w:eastAsia="ja-JP"/>
+              </w:rPr>
+              <w:t xml:space="preserve"> </w:t>
             </w:r>
           </w:p>
         </w:tc>
@@ -2034,8 +2172,16 @@
               <w:rPr>
                 <w:lang w:eastAsia="ja-JP"/>
               </w:rPr>
-              <w:t>Supriya Kutikanti</w:t>
+              <w:t xml:space="preserve">Supriya </w:t>
             </w:r>
+            <w:proofErr w:type="spellStart"/>
+            <w:r>
+              <w:rPr>
+                <w:lang w:eastAsia="ja-JP"/>
+              </w:rPr>
+              <w:t>Kutikanti</w:t>
+            </w:r>
+            <w:proofErr w:type="spellEnd"/>
           </w:p>
         </w:tc>
         <w:tc>
@@ -2065,8 +2211,175 @@
               <w:rPr>
                 <w:lang w:eastAsia="ja-JP"/>
               </w:rPr>
-              <w:t>Supriya Kutikanti</w:t>
+              <w:t xml:space="preserve">Supriya </w:t>
             </w:r>
+            <w:proofErr w:type="spellStart"/>
+            <w:r>
+              <w:rPr>
+                <w:lang w:eastAsia="ja-JP"/>
+              </w:rPr>
+              <w:t>Kutikanti</w:t>
+            </w:r>
+            <w:proofErr w:type="spellEnd"/>
+          </w:p>
+        </w:tc>
+        <w:tc>
+          <w:tcPr>
+            <w:tcW w:w="2394" w:type="dxa"/>
+            <w:tcBorders>
+              <w:top w:val="single" w:sz="4" w:space="0" w:color="auto"/>
+              <w:left w:val="single" w:sz="4" w:space="0" w:color="auto"/>
+              <w:bottom w:val="single" w:sz="4" w:space="0" w:color="auto"/>
+              <w:right w:val="single" w:sz="4" w:space="0" w:color="auto"/>
+            </w:tcBorders>
+            <w:vAlign w:val="bottom"/>
+            <w:hideMark/>
+          </w:tcPr>
+          <w:p>
+            <w:pPr>
+              <w:tabs>
+                <w:tab w:val="left" w:pos="2880"/>
+                <w:tab w:val="left" w:pos="5760"/>
+              </w:tabs>
+              <w:jc w:val="both"/>
+              <w:rPr>
+                <w:lang w:eastAsia="ja-JP"/>
+              </w:rPr>
+            </w:pPr>
+            <w:r>
+              <w:rPr>
+                <w:lang w:eastAsia="ja-JP"/>
+              </w:rPr>
+              <w:t>Organizer module</w:t>
+            </w:r>
+          </w:p>
+        </w:tc>
+        <w:tc>
+          <w:tcPr>
+            <w:tcW w:w="2268" w:type="dxa"/>
+            <w:tcBorders>
+              <w:top w:val="single" w:sz="4" w:space="0" w:color="auto"/>
+              <w:left w:val="single" w:sz="4" w:space="0" w:color="auto"/>
+              <w:bottom w:val="single" w:sz="4" w:space="0" w:color="auto"/>
+              <w:right w:val="single" w:sz="4" w:space="0" w:color="auto"/>
+            </w:tcBorders>
+          </w:tcPr>
+          <w:p>
+            <w:pPr>
+              <w:tabs>
+                <w:tab w:val="left" w:pos="2880"/>
+                <w:tab w:val="left" w:pos="5760"/>
+              </w:tabs>
+              <w:jc w:val="both"/>
+              <w:rPr>
+                <w:sz w:val="32"/>
+                <w:szCs w:val="32"/>
+                <w:lang w:eastAsia="ja-JP"/>
+              </w:rPr>
+            </w:pPr>
+            <w:r>
+              <w:rPr>
+                <w:lang w:eastAsia="ja-JP"/>
+              </w:rPr>
+              <w:t>10/15/2023</w:t>
+            </w:r>
+          </w:p>
+        </w:tc>
+      </w:tr>
+      <w:tr>
+        <w:tc>
+          <w:tcPr>
+            <w:tcW w:w="2394" w:type="dxa"/>
+            <w:tcBorders>
+              <w:top w:val="single" w:sz="4" w:space="0" w:color="auto"/>
+              <w:left w:val="single" w:sz="4" w:space="0" w:color="auto"/>
+              <w:bottom w:val="single" w:sz="4" w:space="0" w:color="auto"/>
+              <w:right w:val="single" w:sz="4" w:space="0" w:color="auto"/>
+            </w:tcBorders>
+            <w:hideMark/>
+          </w:tcPr>
+          <w:p>
+            <w:pPr>
+              <w:tabs>
+                <w:tab w:val="left" w:pos="2880"/>
+                <w:tab w:val="left" w:pos="5760"/>
+              </w:tabs>
+              <w:jc w:val="both"/>
+              <w:rPr>
+                <w:sz w:val="32"/>
+                <w:szCs w:val="32"/>
+                <w:lang w:eastAsia="ja-JP"/>
+              </w:rPr>
+            </w:pPr>
+            <w:proofErr w:type="spellStart"/>
+            <w:r>
+              <w:rPr>
+                <w:lang w:eastAsia="ja-JP"/>
+              </w:rPr>
+              <w:t>SatyaDeepu</w:t>
+            </w:r>
+            <w:proofErr w:type="spellEnd"/>
+            <w:r>
+              <w:rPr>
+                <w:lang w:eastAsia="ja-JP"/>
+              </w:rPr>
+              <w:t xml:space="preserve"> </w:t>
+            </w:r>
+            <w:proofErr w:type="spellStart"/>
+            <w:r>
+              <w:rPr>
+                <w:lang w:eastAsia="ja-JP"/>
+              </w:rPr>
+              <w:t>Mandapati</w:t>
+            </w:r>
+            <w:proofErr w:type="spellEnd"/>
+          </w:p>
+        </w:tc>
+        <w:tc>
+          <w:tcPr>
+            <w:tcW w:w="2394" w:type="dxa"/>
+            <w:tcBorders>
+              <w:top w:val="single" w:sz="4" w:space="0" w:color="auto"/>
+              <w:left w:val="single" w:sz="4" w:space="0" w:color="auto"/>
+              <w:bottom w:val="single" w:sz="4" w:space="0" w:color="auto"/>
+              <w:right w:val="single" w:sz="4" w:space="0" w:color="auto"/>
+            </w:tcBorders>
+            <w:vAlign w:val="bottom"/>
+            <w:hideMark/>
+          </w:tcPr>
+          <w:p>
+            <w:pPr>
+              <w:tabs>
+                <w:tab w:val="left" w:pos="2880"/>
+                <w:tab w:val="left" w:pos="5760"/>
+              </w:tabs>
+              <w:jc w:val="both"/>
+              <w:rPr>
+                <w:lang w:eastAsia="ja-JP"/>
+              </w:rPr>
+            </w:pPr>
+            <w:proofErr w:type="spellStart"/>
+            <w:r>
+              <w:rPr>
+                <w:lang w:eastAsia="ja-JP"/>
+              </w:rPr>
+              <w:t>SatyaDeepu</w:t>
+            </w:r>
+            <w:proofErr w:type="spellEnd"/>
+            <w:r>
+              <w:rPr>
+                <w:lang w:eastAsia="ja-JP"/>
+              </w:rPr>
+              <w:t xml:space="preserve"> </w:t>
+            </w:r>
+            <w:proofErr w:type="spellStart"/>
+            <w:r>
+              <w:rPr>
+                <w:lang w:eastAsia="ja-JP"/>
+              </w:rPr>
+              <w:t>Mandapati</w:t>
+            </w:r>
+            <w:proofErr w:type="spellEnd"/>
           </w:p>
         </w:tc>
         <w:tc>
@@ -2161,8 +2474,16 @@
               <w:rPr>
                 <w:lang w:eastAsia="ja-JP"/>
               </w:rPr>
-              <w:t>SatyaDeepu Mandapati</w:t>
+              <w:t xml:space="preserve">Surya Mohan </w:t>
             </w:r>
+            <w:proofErr w:type="spellStart"/>
+            <w:r>
+              <w:rPr>
+                <w:lang w:eastAsia="ja-JP"/>
+              </w:rPr>
+              <w:t>Jagani</w:t>
+            </w:r>
+            <w:proofErr w:type="spellEnd"/>
           </w:p>
         </w:tc>
         <w:tc>
@@ -2192,135 +2513,16 @@
               <w:rPr>
                 <w:lang w:eastAsia="ja-JP"/>
               </w:rPr>
-              <w:t>SatyaDeepu Mandapati</w:t>
+              <w:t xml:space="preserve">Surya Mohan </w:t>
             </w:r>
-          </w:p>
-        </w:tc>
-        <w:tc>
-          <w:tcPr>
-            <w:tcW w:w="2394" w:type="dxa"/>
-            <w:tcBorders>
-              <w:top w:val="single" w:sz="4" w:space="0" w:color="auto"/>
-              <w:left w:val="single" w:sz="4" w:space="0" w:color="auto"/>
-              <w:bottom w:val="single" w:sz="4" w:space="0" w:color="auto"/>
-              <w:right w:val="single" w:sz="4" w:space="0" w:color="auto"/>
-            </w:tcBorders>
-            <w:vAlign w:val="bottom"/>
-            <w:hideMark/>
-          </w:tcPr>
-          <w:p>
-            <w:pPr>
-              <w:tabs>
-                <w:tab w:val="left" w:pos="2880"/>
-                <w:tab w:val="left" w:pos="5760"/>
-              </w:tabs>
-              <w:jc w:val="both"/>
-              <w:rPr>
-                <w:lang w:eastAsia="ja-JP"/>
-              </w:rPr>
-            </w:pPr>
+            <w:proofErr w:type="spellStart"/>
             <w:r>
               <w:rPr>
                 <w:lang w:eastAsia="ja-JP"/>
               </w:rPr>
-              <w:t>Organizer module</w:t>
+              <w:t>Jagani</w:t>
             </w:r>
-          </w:p>
-        </w:tc>
-        <w:tc>
-          <w:tcPr>
-            <w:tcW w:w="2268" w:type="dxa"/>
-            <w:tcBorders>
-              <w:top w:val="single" w:sz="4" w:space="0" w:color="auto"/>
-              <w:left w:val="single" w:sz="4" w:space="0" w:color="auto"/>
-              <w:bottom w:val="single" w:sz="4" w:space="0" w:color="auto"/>
-              <w:right w:val="single" w:sz="4" w:space="0" w:color="auto"/>
-            </w:tcBorders>
-          </w:tcPr>
-          <w:p>
-            <w:pPr>
-              <w:tabs>
-                <w:tab w:val="left" w:pos="2880"/>
-                <w:tab w:val="left" w:pos="5760"/>
-              </w:tabs>
-              <w:jc w:val="both"/>
-              <w:rPr>
-                <w:sz w:val="32"/>
-                <w:szCs w:val="32"/>
-                <w:lang w:eastAsia="ja-JP"/>
-              </w:rPr>
-            </w:pPr>
-            <w:r>
-              <w:rPr>
-                <w:lang w:eastAsia="ja-JP"/>
-              </w:rPr>
-              <w:t>10/15/2023</w:t>
-            </w:r>
-          </w:p>
-        </w:tc>
-      </w:tr>
-      <w:tr>
-        <w:tc>
-          <w:tcPr>
-            <w:tcW w:w="2394" w:type="dxa"/>
-            <w:tcBorders>
-              <w:top w:val="single" w:sz="4" w:space="0" w:color="auto"/>
-              <w:left w:val="single" w:sz="4" w:space="0" w:color="auto"/>
-              <w:bottom w:val="single" w:sz="4" w:space="0" w:color="auto"/>
-              <w:right w:val="single" w:sz="4" w:space="0" w:color="auto"/>
-            </w:tcBorders>
-            <w:hideMark/>
-          </w:tcPr>
-          <w:p>
-            <w:pPr>
-              <w:tabs>
-                <w:tab w:val="left" w:pos="2880"/>
-                <w:tab w:val="left" w:pos="5760"/>
-              </w:tabs>
-              <w:jc w:val="both"/>
-              <w:rPr>
-                <w:sz w:val="32"/>
-                <w:szCs w:val="32"/>
-                <w:lang w:eastAsia="ja-JP"/>
-              </w:rPr>
-            </w:pPr>
-            <w:r>
-              <w:rPr>
-                <w:lang w:eastAsia="ja-JP"/>
-              </w:rPr>
-              <w:t>Surya Mohan Jagani</w:t>
-            </w:r>
-          </w:p>
-        </w:tc>
-        <w:tc>
-          <w:tcPr>
-            <w:tcW w:w="2394" w:type="dxa"/>
-            <w:tcBorders>
-              <w:top w:val="single" w:sz="4" w:space="0" w:color="auto"/>
-              <w:left w:val="single" w:sz="4" w:space="0" w:color="auto"/>
-              <w:bottom w:val="single" w:sz="4" w:space="0" w:color="auto"/>
-              <w:right w:val="single" w:sz="4" w:space="0" w:color="auto"/>
-            </w:tcBorders>
-            <w:vAlign w:val="bottom"/>
-            <w:hideMark/>
-          </w:tcPr>
-          <w:p>
-            <w:pPr>
-              <w:tabs>
-                <w:tab w:val="left" w:pos="2880"/>
-                <w:tab w:val="left" w:pos="5760"/>
-              </w:tabs>
-              <w:jc w:val="both"/>
-              <w:rPr>
-                <w:lang w:eastAsia="ja-JP"/>
-              </w:rPr>
-            </w:pPr>
-            <w:r>
-              <w:rPr>
-                <w:lang w:eastAsia="ja-JP"/>
-              </w:rPr>
-              <w:t>Surya Mohan Jagani</w:t>
-            </w:r>
+            <w:proofErr w:type="spellEnd"/>
           </w:p>
         </w:tc>
         <w:tc>
@@ -3802,8 +4004,16 @@
         <w:rPr>
           <w:rFonts w:ascii="Times New Roman" w:eastAsia="Times New Roman" w:hAnsi="Times New Roman"/>
         </w:rPr>
-        <w:t>4.1. ER diagram</w:t>
-      </w:r>
+        <w:t xml:space="preserve">4.1. ER </w:t>
+      </w:r>
+      <w:proofErr w:type="gramStart"/>
+      <w:r>
+        <w:rPr>
+          <w:rFonts w:ascii="Times New Roman" w:eastAsia="Times New Roman" w:hAnsi="Times New Roman"/>
+        </w:rPr>
+        <w:t>diagram</w:t>
+      </w:r>
+      <w:proofErr w:type="gramEnd"/>
     </w:p>
     <w:p>
       <w:pPr>
@@ -4040,8 +4250,30 @@
         <w:rPr>
           <w:rFonts w:ascii="Times New Roman" w:eastAsia="Times New Roman" w:hAnsi="Times New Roman" w:cs="Times New Roman"/>
         </w:rPr>
-        <w:t>The Northwest Missouri State University Information Exchange Website (NWMSU-IEW) is a vital platform designed to facilitate seamless information sharing and collaboration among the students of Northwest Missouri State University (NWMSU). This research paper aims to provide a comprehensive understanding of the NWMSU-IEW, including its purpose, scope, key definitions, acronyms, and abbreviations, as well as references and an overview of its significance</w:t>
-      </w:r>
+        <w:t xml:space="preserve">The Northwest Missouri State University Information Exchange Website (NWMSU-IEW) is a vital platform designed to facilitate seamless information sharing and collaboration among the students </w:t>
+      </w:r>
+      <w:proofErr w:type="gramStart"/>
+      <w:r>
+        <w:rPr>
+          <w:rFonts w:ascii="Times New Roman" w:eastAsia="Times New Roman" w:hAnsi="Times New Roman" w:cs="Times New Roman"/>
+        </w:rPr>
+        <w:t>of</w:t>
+      </w:r>
+      <w:proofErr w:type="gramEnd"/>
+      <w:r>
+        <w:rPr>
+          <w:rFonts w:ascii="Times New Roman" w:eastAsia="Times New Roman" w:hAnsi="Times New Roman" w:cs="Times New Roman"/>
+        </w:rPr>
+        <w:t xml:space="preserve"> Northwest Missouri State University (NWMSU). This research paper aims to provide a comprehensive understanding of the NWMSU-IEW, including its purpose, scope, key definitions, acronyms, and abbreviations, as well as references and an overview of its </w:t>
+      </w:r>
+      <w:proofErr w:type="gramStart"/>
+      <w:r>
+        <w:rPr>
+          <w:rFonts w:ascii="Times New Roman" w:eastAsia="Times New Roman" w:hAnsi="Times New Roman" w:cs="Times New Roman"/>
+        </w:rPr>
+        <w:t>significance</w:t>
+      </w:r>
+      <w:proofErr w:type="gramEnd"/>
     </w:p>
     <w:p>
       <w:pPr>
@@ -4061,7 +4293,16 @@
           <w:b/>
           <w:bCs/>
         </w:rPr>
-        <w:t>1.1.</w:t>
+        <w:t>1.</w:t>
+      </w:r>
+      <w:proofErr w:type="gramStart"/>
+      <w:r>
+        <w:rPr>
+          <w:rFonts w:ascii="Times New Roman" w:hAnsi="Times New Roman"/>
+          <w:b/>
+          <w:bCs/>
+        </w:rPr>
+        <w:t>1.</w:t>
       </w:r>
       <w:r>
         <w:rPr>
@@ -4071,6 +4312,7 @@
         </w:rPr>
         <w:t>Purpose</w:t>
       </w:r>
+      <w:proofErr w:type="gramEnd"/>
     </w:p>
     <w:p>
       <w:pPr>
@@ -4128,7 +4370,16 @@
           <w:b/>
           <w:bCs/>
         </w:rPr>
-        <w:t>1.2.</w:t>
+        <w:t>1.</w:t>
+      </w:r>
+      <w:proofErr w:type="gramStart"/>
+      <w:r>
+        <w:rPr>
+          <w:rFonts w:ascii="Times New Roman" w:hAnsi="Times New Roman"/>
+          <w:b/>
+          <w:bCs/>
+        </w:rPr>
+        <w:t>2.</w:t>
       </w:r>
       <w:r>
         <w:rPr>
@@ -4138,6 +4389,7 @@
         </w:rPr>
         <w:t>Scope</w:t>
       </w:r>
+      <w:proofErr w:type="gramEnd"/>
     </w:p>
     <w:p>
       <w:pPr>
@@ -4256,7 +4508,35 @@
         <w:rPr>
           <w:rFonts w:ascii="Times New Roman" w:hAnsi="Times New Roman"/>
         </w:rPr>
-        <w:t>rides to airport, Walmart and other places of needs as per requirements.</w:t>
+        <w:t xml:space="preserve">rides to airport, </w:t>
+      </w:r>
+      <w:proofErr w:type="gramStart"/>
+      <w:r>
+        <w:rPr>
+          <w:rFonts w:ascii="Times New Roman" w:hAnsi="Times New Roman"/>
+        </w:rPr>
+        <w:t>Walmart</w:t>
+      </w:r>
+      <w:proofErr w:type="gramEnd"/>
+      <w:r>
+        <w:rPr>
+          <w:rFonts w:ascii="Times New Roman" w:hAnsi="Times New Roman"/>
+        </w:rPr>
+        <w:t xml:space="preserve"> and other places of </w:t>
+      </w:r>
+      <w:proofErr w:type="gramStart"/>
+      <w:r>
+        <w:rPr>
+          <w:rFonts w:ascii="Times New Roman" w:hAnsi="Times New Roman"/>
+        </w:rPr>
+        <w:t>needs</w:t>
+      </w:r>
+      <w:proofErr w:type="gramEnd"/>
+      <w:r>
+        <w:rPr>
+          <w:rFonts w:ascii="Times New Roman" w:hAnsi="Times New Roman"/>
+        </w:rPr>
+        <w:t xml:space="preserve"> as per requirements.</w:t>
       </w:r>
     </w:p>
     <w:p>
@@ -4323,15 +4603,33 @@
           <w:b/>
           <w:bCs/>
         </w:rPr>
-        <w:t>1.3.</w:t>
-      </w:r>
-      <w:r>
-        <w:rPr>
-          <w:rFonts w:ascii="Times New Roman" w:hAnsi="Times New Roman"/>
-          <w:b/>
-          <w:bCs/>
-        </w:rPr>
-        <w:t xml:space="preserve">Definitions, </w:t>
+        <w:t>1.</w:t>
+      </w:r>
+      <w:proofErr w:type="gramStart"/>
+      <w:r>
+        <w:rPr>
+          <w:rFonts w:ascii="Times New Roman" w:hAnsi="Times New Roman"/>
+          <w:b/>
+          <w:bCs/>
+        </w:rPr>
+        <w:t>3.</w:t>
+      </w:r>
+      <w:r>
+        <w:rPr>
+          <w:rFonts w:ascii="Times New Roman" w:hAnsi="Times New Roman"/>
+          <w:b/>
+          <w:bCs/>
+        </w:rPr>
+        <w:t>Definitions</w:t>
+      </w:r>
+      <w:proofErr w:type="gramEnd"/>
+      <w:r>
+        <w:rPr>
+          <w:rFonts w:ascii="Times New Roman" w:hAnsi="Times New Roman"/>
+          <w:b/>
+          <w:bCs/>
+        </w:rPr>
+        <w:t xml:space="preserve">, </w:t>
       </w:r>
       <w:r>
         <w:rPr>
@@ -4569,7 +4867,16 @@
           <w:b/>
           <w:bCs/>
         </w:rPr>
-        <w:t>1.4.</w:t>
+        <w:t>1.</w:t>
+      </w:r>
+      <w:proofErr w:type="gramStart"/>
+      <w:r>
+        <w:rPr>
+          <w:rFonts w:ascii="Times New Roman" w:hAnsi="Times New Roman"/>
+          <w:b/>
+          <w:bCs/>
+        </w:rPr>
+        <w:t>4.</w:t>
       </w:r>
       <w:r>
         <w:rPr>
@@ -4579,6 +4886,7 @@
         </w:rPr>
         <w:t>References</w:t>
       </w:r>
+      <w:proofErr w:type="gramEnd"/>
     </w:p>
     <w:p>
       <w:pPr>
@@ -4637,6 +4945,7 @@
         </w:rPr>
         <w:t>1.</w:t>
       </w:r>
+      <w:proofErr w:type="gramStart"/>
       <w:r>
         <w:rPr>
           <w:rFonts w:ascii="Times New Roman" w:hAnsi="Times New Roman"/>
@@ -4653,6 +4962,7 @@
         </w:rPr>
         <w:t>Overview</w:t>
       </w:r>
+      <w:proofErr w:type="gramEnd"/>
     </w:p>
     <w:p>
       <w:pPr>
@@ -4755,15 +5065,33 @@
           <w:b/>
           <w:bCs/>
         </w:rPr>
-        <w:t>2.1.</w:t>
-      </w:r>
-      <w:r>
-        <w:rPr>
-          <w:rFonts w:ascii="Times New Roman" w:hAnsi="Times New Roman"/>
-          <w:b/>
-          <w:bCs/>
-        </w:rPr>
-        <w:t>Product Perspective</w:t>
+        <w:t>2.</w:t>
+      </w:r>
+      <w:proofErr w:type="gramStart"/>
+      <w:r>
+        <w:rPr>
+          <w:rFonts w:ascii="Times New Roman" w:hAnsi="Times New Roman"/>
+          <w:b/>
+          <w:bCs/>
+        </w:rPr>
+        <w:t>1.</w:t>
+      </w:r>
+      <w:r>
+        <w:rPr>
+          <w:rFonts w:ascii="Times New Roman" w:hAnsi="Times New Roman"/>
+          <w:b/>
+          <w:bCs/>
+        </w:rPr>
+        <w:t>Product</w:t>
+      </w:r>
+      <w:proofErr w:type="gramEnd"/>
+      <w:r>
+        <w:rPr>
+          <w:rFonts w:ascii="Times New Roman" w:hAnsi="Times New Roman"/>
+          <w:b/>
+          <w:bCs/>
+        </w:rPr>
+        <w:t xml:space="preserve"> Perspective</w:t>
       </w:r>
       <w:r>
         <w:tab/>
@@ -4778,7 +5106,14 @@
         <w:rPr>
           <w:rFonts w:ascii="Times New Roman" w:hAnsi="Times New Roman"/>
         </w:rPr>
-        <w:t>The "Student Info Exchange" is a web-based platform designed to facilitate communication and resource sharing among university students. It aims to provide a central hub for students to connect, exchange information, and access various services. Here's a breakdown of the product perspective</w:t>
+        <w:t xml:space="preserve">The "Student Info Exchange" is a web-based platform designed to facilitate communication and resource sharing among university students. It aims to provide a central hub for students to connect, exchange information, and access various services. Here's a breakdown of the product </w:t>
+      </w:r>
+      <w:proofErr w:type="gramStart"/>
+      <w:r>
+        <w:rPr>
+          <w:rFonts w:ascii="Times New Roman" w:hAnsi="Times New Roman"/>
+        </w:rPr>
+        <w:t>perspective</w:t>
       </w:r>
       <w:r>
         <w:rPr>
@@ -4786,6 +5121,7 @@
         </w:rPr>
         <w:t xml:space="preserve"> :</w:t>
       </w:r>
+      <w:proofErr w:type="gramEnd"/>
       <w:r>
         <w:br/>
       </w:r>
@@ -4923,6 +5259,7 @@
         <w:lastRenderedPageBreak/>
         <w:t>2.</w:t>
       </w:r>
+      <w:proofErr w:type="gramStart"/>
       <w:r>
         <w:rPr>
           <w:rFonts w:ascii="Times New Roman" w:hAnsi="Times New Roman"/>
@@ -4937,7 +5274,16 @@
           <w:b/>
           <w:bCs/>
         </w:rPr>
-        <w:t>Product Functions</w:t>
+        <w:t>Product</w:t>
+      </w:r>
+      <w:proofErr w:type="gramEnd"/>
+      <w:r>
+        <w:rPr>
+          <w:rFonts w:ascii="Times New Roman" w:hAnsi="Times New Roman"/>
+          <w:b/>
+          <w:bCs/>
+        </w:rPr>
+        <w:t xml:space="preserve"> Functions</w:t>
       </w:r>
       <w:r>
         <w:tab/>
@@ -5163,15 +5509,33 @@
           <w:b/>
           <w:bCs/>
         </w:rPr>
-        <w:t>2.3.</w:t>
-      </w:r>
-      <w:r>
-        <w:rPr>
-          <w:rFonts w:ascii="Times New Roman" w:hAnsi="Times New Roman"/>
-          <w:b/>
-          <w:bCs/>
-        </w:rPr>
-        <w:t>User Characteristics</w:t>
+        <w:t>2.</w:t>
+      </w:r>
+      <w:proofErr w:type="gramStart"/>
+      <w:r>
+        <w:rPr>
+          <w:rFonts w:ascii="Times New Roman" w:hAnsi="Times New Roman"/>
+          <w:b/>
+          <w:bCs/>
+        </w:rPr>
+        <w:t>3.</w:t>
+      </w:r>
+      <w:r>
+        <w:rPr>
+          <w:rFonts w:ascii="Times New Roman" w:hAnsi="Times New Roman"/>
+          <w:b/>
+          <w:bCs/>
+        </w:rPr>
+        <w:t>User</w:t>
+      </w:r>
+      <w:proofErr w:type="gramEnd"/>
+      <w:r>
+        <w:rPr>
+          <w:rFonts w:ascii="Times New Roman" w:hAnsi="Times New Roman"/>
+          <w:b/>
+          <w:bCs/>
+        </w:rPr>
+        <w:t xml:space="preserve"> Characteristics</w:t>
       </w:r>
       <w:r>
         <w:tab/>
@@ -5223,7 +5587,21 @@
         <w:rPr>
           <w:rFonts w:ascii="Times New Roman" w:hAnsi="Times New Roman"/>
         </w:rPr>
-        <w:t xml:space="preserve"> Administrators who manage and maintain the platform, oversee user accounts, monitoring content, and addressing any issues.</w:t>
+        <w:t xml:space="preserve"> Administrators who manage and maintain the platform, oversee user accounts, </w:t>
+      </w:r>
+      <w:proofErr w:type="gramStart"/>
+      <w:r>
+        <w:rPr>
+          <w:rFonts w:ascii="Times New Roman" w:hAnsi="Times New Roman"/>
+        </w:rPr>
+        <w:t>monitoring</w:t>
+      </w:r>
+      <w:proofErr w:type="gramEnd"/>
+      <w:r>
+        <w:rPr>
+          <w:rFonts w:ascii="Times New Roman" w:hAnsi="Times New Roman"/>
+        </w:rPr>
+        <w:t xml:space="preserve"> content, and addressing any issues.</w:t>
       </w:r>
       <w:r>
         <w:tab/>
@@ -5263,15 +5641,33 @@
           <w:b/>
           <w:bCs/>
         </w:rPr>
-        <w:t>2.4.</w:t>
-      </w:r>
-      <w:r>
-        <w:rPr>
-          <w:rFonts w:ascii="Times New Roman" w:hAnsi="Times New Roman"/>
-          <w:b/>
-          <w:bCs/>
-        </w:rPr>
-        <w:t>General Constraints</w:t>
+        <w:t>2.</w:t>
+      </w:r>
+      <w:proofErr w:type="gramStart"/>
+      <w:r>
+        <w:rPr>
+          <w:rFonts w:ascii="Times New Roman" w:hAnsi="Times New Roman"/>
+          <w:b/>
+          <w:bCs/>
+        </w:rPr>
+        <w:t>4.</w:t>
+      </w:r>
+      <w:r>
+        <w:rPr>
+          <w:rFonts w:ascii="Times New Roman" w:hAnsi="Times New Roman"/>
+          <w:b/>
+          <w:bCs/>
+        </w:rPr>
+        <w:t>General</w:t>
+      </w:r>
+      <w:proofErr w:type="gramEnd"/>
+      <w:r>
+        <w:rPr>
+          <w:rFonts w:ascii="Times New Roman" w:hAnsi="Times New Roman"/>
+          <w:b/>
+          <w:bCs/>
+        </w:rPr>
+        <w:t xml:space="preserve"> Constraints</w:t>
       </w:r>
       <w:r>
         <w:tab/>
@@ -5410,7 +5806,16 @@
           <w:bCs/>
         </w:rPr>
         <w:lastRenderedPageBreak/>
-        <w:t>2.5.</w:t>
+        <w:t>2.</w:t>
+      </w:r>
+      <w:proofErr w:type="gramStart"/>
+      <w:r>
+        <w:rPr>
+          <w:rFonts w:ascii="Times New Roman" w:hAnsi="Times New Roman"/>
+          <w:b/>
+          <w:bCs/>
+        </w:rPr>
+        <w:t>5.</w:t>
       </w:r>
       <w:r>
         <w:rPr>
@@ -5426,7 +5831,16 @@
           <w:b/>
           <w:bCs/>
         </w:rPr>
-        <w:t>sumptions and Dependencies</w:t>
+        <w:t>sumptions</w:t>
+      </w:r>
+      <w:proofErr w:type="gramEnd"/>
+      <w:r>
+        <w:rPr>
+          <w:rFonts w:ascii="Times New Roman" w:hAnsi="Times New Roman"/>
+          <w:b/>
+          <w:bCs/>
+        </w:rPr>
+        <w:t xml:space="preserve"> and Dependencies</w:t>
       </w:r>
       <w:r>
         <w:br/>
@@ -5564,6 +5978,7 @@
         </w:rPr>
         <w:t>3.</w:t>
       </w:r>
+      <w:proofErr w:type="gramStart"/>
       <w:r>
         <w:rPr>
           <w:rFonts w:ascii="Times New Roman" w:hAnsi="Times New Roman"/>
@@ -5586,7 +6001,16 @@
           <w:b/>
           <w:bCs/>
         </w:rPr>
-        <w:t>nal Interface Requirements</w:t>
+        <w:t>nal</w:t>
+      </w:r>
+      <w:proofErr w:type="gramEnd"/>
+      <w:r>
+        <w:rPr>
+          <w:rFonts w:ascii="Times New Roman" w:hAnsi="Times New Roman"/>
+          <w:b/>
+          <w:bCs/>
+        </w:rPr>
+        <w:t xml:space="preserve"> Interface Requirements</w:t>
       </w:r>
       <w:r>
         <w:rPr>
@@ -5639,6 +6063,7 @@
         </w:rPr>
         <w:t>1.</w:t>
       </w:r>
+      <w:proofErr w:type="gramStart"/>
       <w:r>
         <w:rPr>
           <w:rFonts w:ascii="Times New Roman" w:hAnsi="Times New Roman"/>
@@ -5653,7 +6078,16 @@
           <w:b/>
           <w:bCs/>
         </w:rPr>
-        <w:t>User Interfaces</w:t>
+        <w:t>User</w:t>
+      </w:r>
+      <w:proofErr w:type="gramEnd"/>
+      <w:r>
+        <w:rPr>
+          <w:rFonts w:ascii="Times New Roman" w:hAnsi="Times New Roman"/>
+          <w:b/>
+          <w:bCs/>
+        </w:rPr>
+        <w:t xml:space="preserve"> Interfaces</w:t>
       </w:r>
     </w:p>
     <w:p>
@@ -5712,8 +6146,17 @@
           <w:rFonts w:ascii="Times New Roman" w:eastAsia="Times New Roman" w:hAnsi="Times New Roman"/>
           <w:szCs w:val="24"/>
         </w:rPr>
-        <w:t>Users shall be able to register, log in, post listings, search for accommodations, view events, chat, and use mapping services via the user interface</w:t>
-      </w:r>
+        <w:t xml:space="preserve">Users shall be able to register, log in, post listings, search for accommodations, view events, chat, and use mapping services via the user </w:t>
+      </w:r>
+      <w:proofErr w:type="gramStart"/>
+      <w:r>
+        <w:rPr>
+          <w:rFonts w:ascii="Times New Roman" w:eastAsia="Times New Roman" w:hAnsi="Times New Roman"/>
+          <w:szCs w:val="24"/>
+        </w:rPr>
+        <w:t>interface</w:t>
+      </w:r>
+      <w:proofErr w:type="gramEnd"/>
       <w:r>
         <w:rPr>
           <w:rFonts w:ascii="Times New Roman" w:hAnsi="Times New Roman"/>
@@ -5875,15 +6318,33 @@
           <w:b/>
           <w:bCs/>
         </w:rPr>
-        <w:t>3.1.3.</w:t>
-      </w:r>
-      <w:r>
-        <w:rPr>
-          <w:rFonts w:ascii="Times New Roman" w:hAnsi="Times New Roman"/>
-          <w:b/>
-          <w:bCs/>
-        </w:rPr>
-        <w:t xml:space="preserve">Software </w:t>
+        <w:t>3.1.</w:t>
+      </w:r>
+      <w:proofErr w:type="gramStart"/>
+      <w:r>
+        <w:rPr>
+          <w:rFonts w:ascii="Times New Roman" w:hAnsi="Times New Roman"/>
+          <w:b/>
+          <w:bCs/>
+        </w:rPr>
+        <w:t>3.</w:t>
+      </w:r>
+      <w:r>
+        <w:rPr>
+          <w:rFonts w:ascii="Times New Roman" w:hAnsi="Times New Roman"/>
+          <w:b/>
+          <w:bCs/>
+        </w:rPr>
+        <w:t>Software</w:t>
+      </w:r>
+      <w:proofErr w:type="gramEnd"/>
+      <w:r>
+        <w:rPr>
+          <w:rFonts w:ascii="Times New Roman" w:hAnsi="Times New Roman"/>
+          <w:b/>
+          <w:bCs/>
+        </w:rPr>
+        <w:t xml:space="preserve"> </w:t>
       </w:r>
       <w:r>
         <w:rPr>
@@ -5992,8 +6453,17 @@
           <w:rFonts w:ascii="Times New Roman" w:eastAsia="Times New Roman" w:hAnsi="Times New Roman"/>
           <w:szCs w:val="24"/>
         </w:rPr>
-        <w:t>Live chat functionality may be incorporated using a third-party chat application</w:t>
-      </w:r>
+        <w:t xml:space="preserve">Live chat functionality may be incorporated using a third-party chat </w:t>
+      </w:r>
+      <w:proofErr w:type="gramStart"/>
+      <w:r>
+        <w:rPr>
+          <w:rFonts w:ascii="Times New Roman" w:eastAsia="Times New Roman" w:hAnsi="Times New Roman"/>
+          <w:szCs w:val="24"/>
+        </w:rPr>
+        <w:t>application</w:t>
+      </w:r>
+      <w:proofErr w:type="gramEnd"/>
       <w:r>
         <w:rPr>
           <w:rFonts w:ascii="Times New Roman" w:hAnsi="Times New Roman"/>
@@ -6051,15 +6521,33 @@
           <w:bCs/>
         </w:rPr>
         <w:lastRenderedPageBreak/>
-        <w:t>3.1.4.</w:t>
-      </w:r>
-      <w:r>
-        <w:rPr>
-          <w:rFonts w:ascii="Times New Roman" w:hAnsi="Times New Roman"/>
-          <w:b/>
-          <w:bCs/>
-        </w:rPr>
-        <w:t>Communications Interface</w:t>
+        <w:t>3.1.</w:t>
+      </w:r>
+      <w:proofErr w:type="gramStart"/>
+      <w:r>
+        <w:rPr>
+          <w:rFonts w:ascii="Times New Roman" w:hAnsi="Times New Roman"/>
+          <w:b/>
+          <w:bCs/>
+        </w:rPr>
+        <w:t>4.</w:t>
+      </w:r>
+      <w:r>
+        <w:rPr>
+          <w:rFonts w:ascii="Times New Roman" w:hAnsi="Times New Roman"/>
+          <w:b/>
+          <w:bCs/>
+        </w:rPr>
+        <w:t>Communications</w:t>
+      </w:r>
+      <w:proofErr w:type="gramEnd"/>
+      <w:r>
+        <w:rPr>
+          <w:rFonts w:ascii="Times New Roman" w:hAnsi="Times New Roman"/>
+          <w:b/>
+          <w:bCs/>
+        </w:rPr>
+        <w:t xml:space="preserve"> Interface</w:t>
       </w:r>
       <w:r>
         <w:tab/>
@@ -6731,12 +7219,21 @@
           <w:szCs w:val="24"/>
         </w:rPr>
       </w:pPr>
-      <w:r>
-        <w:rPr>
-          <w:rFonts w:ascii="Times New Roman" w:eastAsia="Times New Roman" w:hAnsi="Times New Roman"/>
-          <w:szCs w:val="24"/>
-        </w:rPr>
-        <w:t>User can create and share various types of information (text, files, links) with other users or groups.</w:t>
+      <w:proofErr w:type="gramStart"/>
+      <w:r>
+        <w:rPr>
+          <w:rFonts w:ascii="Times New Roman" w:eastAsia="Times New Roman" w:hAnsi="Times New Roman"/>
+          <w:szCs w:val="24"/>
+        </w:rPr>
+        <w:t>User</w:t>
+      </w:r>
+      <w:proofErr w:type="gramEnd"/>
+      <w:r>
+        <w:rPr>
+          <w:rFonts w:ascii="Times New Roman" w:eastAsia="Times New Roman" w:hAnsi="Times New Roman"/>
+          <w:szCs w:val="24"/>
+        </w:rPr>
+        <w:t xml:space="preserve"> can create and share various types of information (text, files, links) with other users or groups.</w:t>
       </w:r>
     </w:p>
     <w:p>
@@ -6824,12 +7321,21 @@
           <w:szCs w:val="24"/>
         </w:rPr>
       </w:pPr>
-      <w:r>
-        <w:rPr>
-          <w:rFonts w:ascii="Times New Roman" w:eastAsia="Times New Roman" w:hAnsi="Times New Roman"/>
-          <w:szCs w:val="24"/>
-        </w:rPr>
-        <w:t>User can view and access shared information.</w:t>
+      <w:proofErr w:type="gramStart"/>
+      <w:r>
+        <w:rPr>
+          <w:rFonts w:ascii="Times New Roman" w:eastAsia="Times New Roman" w:hAnsi="Times New Roman"/>
+          <w:szCs w:val="24"/>
+        </w:rPr>
+        <w:t>User</w:t>
+      </w:r>
+      <w:proofErr w:type="gramEnd"/>
+      <w:r>
+        <w:rPr>
+          <w:rFonts w:ascii="Times New Roman" w:eastAsia="Times New Roman" w:hAnsi="Times New Roman"/>
+          <w:szCs w:val="24"/>
+        </w:rPr>
+        <w:t xml:space="preserve"> can view and access shared information.</w:t>
       </w:r>
     </w:p>
     <w:p>
@@ -6901,12 +7407,21 @@
           <w:szCs w:val="24"/>
         </w:rPr>
       </w:pPr>
-      <w:r>
-        <w:rPr>
-          <w:rFonts w:ascii="Times New Roman" w:eastAsia="Times New Roman" w:hAnsi="Times New Roman"/>
-          <w:szCs w:val="24"/>
-        </w:rPr>
-        <w:t>User receive notifications for new messages or updates to shared information.</w:t>
+      <w:proofErr w:type="gramStart"/>
+      <w:r>
+        <w:rPr>
+          <w:rFonts w:ascii="Times New Roman" w:eastAsia="Times New Roman" w:hAnsi="Times New Roman"/>
+          <w:szCs w:val="24"/>
+        </w:rPr>
+        <w:t>User</w:t>
+      </w:r>
+      <w:proofErr w:type="gramEnd"/>
+      <w:r>
+        <w:rPr>
+          <w:rFonts w:ascii="Times New Roman" w:eastAsia="Times New Roman" w:hAnsi="Times New Roman"/>
+          <w:szCs w:val="24"/>
+        </w:rPr>
+        <w:t xml:space="preserve"> receive notifications for new messages or updates to shared information.</w:t>
       </w:r>
     </w:p>
     <w:p>
@@ -6960,12 +7475,21 @@
           <w:szCs w:val="24"/>
         </w:rPr>
       </w:pPr>
-      <w:r>
-        <w:rPr>
-          <w:rFonts w:ascii="Times New Roman" w:eastAsia="Times New Roman" w:hAnsi="Times New Roman"/>
-          <w:szCs w:val="24"/>
-        </w:rPr>
-        <w:t>User can edit their profile information, including a profile picture and bio.</w:t>
+      <w:proofErr w:type="gramStart"/>
+      <w:r>
+        <w:rPr>
+          <w:rFonts w:ascii="Times New Roman" w:eastAsia="Times New Roman" w:hAnsi="Times New Roman"/>
+          <w:szCs w:val="24"/>
+        </w:rPr>
+        <w:t>User</w:t>
+      </w:r>
+      <w:proofErr w:type="gramEnd"/>
+      <w:r>
+        <w:rPr>
+          <w:rFonts w:ascii="Times New Roman" w:eastAsia="Times New Roman" w:hAnsi="Times New Roman"/>
+          <w:szCs w:val="24"/>
+        </w:rPr>
+        <w:t xml:space="preserve"> can edit their profile information, including a profile picture and bio.</w:t>
       </w:r>
     </w:p>
     <w:p>
@@ -7055,12 +7579,21 @@
           <w:szCs w:val="24"/>
         </w:rPr>
       </w:pPr>
-      <w:r>
-        <w:rPr>
-          <w:rFonts w:ascii="Times New Roman" w:eastAsia="Times New Roman" w:hAnsi="Times New Roman"/>
-          <w:szCs w:val="24"/>
-        </w:rPr>
-        <w:t>Moderator can review reports and take appropriate actions.</w:t>
+      <w:proofErr w:type="gramStart"/>
+      <w:r>
+        <w:rPr>
+          <w:rFonts w:ascii="Times New Roman" w:eastAsia="Times New Roman" w:hAnsi="Times New Roman"/>
+          <w:szCs w:val="24"/>
+        </w:rPr>
+        <w:t>Moderator</w:t>
+      </w:r>
+      <w:proofErr w:type="gramEnd"/>
+      <w:r>
+        <w:rPr>
+          <w:rFonts w:ascii="Times New Roman" w:eastAsia="Times New Roman" w:hAnsi="Times New Roman"/>
+          <w:szCs w:val="24"/>
+        </w:rPr>
+        <w:t xml:space="preserve"> can review reports and take appropriate actions.</w:t>
       </w:r>
     </w:p>
     <w:p>
@@ -7288,7 +7821,55 @@
           <w:rFonts w:ascii="Times New Roman" w:eastAsia="Times New Roman" w:hAnsi="Times New Roman"/>
           <w:szCs w:val="24"/>
         </w:rPr>
-        <w:t>Methods: searchByKeyword, searchByTag, searchByCategory.</w:t>
+        <w:t xml:space="preserve">Methods: </w:t>
+      </w:r>
+      <w:proofErr w:type="spellStart"/>
+      <w:r>
+        <w:rPr>
+          <w:rFonts w:ascii="Times New Roman" w:eastAsia="Times New Roman" w:hAnsi="Times New Roman"/>
+          <w:szCs w:val="24"/>
+        </w:rPr>
+        <w:t>searchByKeyword</w:t>
+      </w:r>
+      <w:proofErr w:type="spellEnd"/>
+      <w:r>
+        <w:rPr>
+          <w:rFonts w:ascii="Times New Roman" w:eastAsia="Times New Roman" w:hAnsi="Times New Roman"/>
+          <w:szCs w:val="24"/>
+        </w:rPr>
+        <w:t xml:space="preserve">, </w:t>
+      </w:r>
+      <w:proofErr w:type="spellStart"/>
+      <w:r>
+        <w:rPr>
+          <w:rFonts w:ascii="Times New Roman" w:eastAsia="Times New Roman" w:hAnsi="Times New Roman"/>
+          <w:szCs w:val="24"/>
+        </w:rPr>
+        <w:t>searchByTag</w:t>
+      </w:r>
+      <w:proofErr w:type="spellEnd"/>
+      <w:r>
+        <w:rPr>
+          <w:rFonts w:ascii="Times New Roman" w:eastAsia="Times New Roman" w:hAnsi="Times New Roman"/>
+          <w:szCs w:val="24"/>
+        </w:rPr>
+        <w:t xml:space="preserve">, </w:t>
+      </w:r>
+      <w:proofErr w:type="spellStart"/>
+      <w:r>
+        <w:rPr>
+          <w:rFonts w:ascii="Times New Roman" w:eastAsia="Times New Roman" w:hAnsi="Times New Roman"/>
+          <w:szCs w:val="24"/>
+        </w:rPr>
+        <w:t>searchByCategory</w:t>
+      </w:r>
+      <w:proofErr w:type="spellEnd"/>
+      <w:r>
+        <w:rPr>
+          <w:rFonts w:ascii="Times New Roman" w:eastAsia="Times New Roman" w:hAnsi="Times New Roman"/>
+          <w:szCs w:val="24"/>
+        </w:rPr>
+        <w:t>.</w:t>
       </w:r>
     </w:p>
     <w:p>
@@ -7492,8 +8073,33 @@
           <w:rFonts w:ascii="Times New Roman" w:eastAsia="Times New Roman" w:hAnsi="Times New Roman"/>
           <w:szCs w:val="24"/>
         </w:rPr>
-        <w:t>Methods: reviewReports, takeAction</w:t>
-      </w:r>
+        <w:t xml:space="preserve">Methods: </w:t>
+      </w:r>
+      <w:proofErr w:type="spellStart"/>
+      <w:r>
+        <w:rPr>
+          <w:rFonts w:ascii="Times New Roman" w:eastAsia="Times New Roman" w:hAnsi="Times New Roman"/>
+          <w:szCs w:val="24"/>
+        </w:rPr>
+        <w:t>reviewReports</w:t>
+      </w:r>
+      <w:proofErr w:type="spellEnd"/>
+      <w:r>
+        <w:rPr>
+          <w:rFonts w:ascii="Times New Roman" w:eastAsia="Times New Roman" w:hAnsi="Times New Roman"/>
+          <w:szCs w:val="24"/>
+        </w:rPr>
+        <w:t xml:space="preserve">, </w:t>
+      </w:r>
+      <w:proofErr w:type="spellStart"/>
+      <w:r>
+        <w:rPr>
+          <w:rFonts w:ascii="Times New Roman" w:eastAsia="Times New Roman" w:hAnsi="Times New Roman"/>
+          <w:szCs w:val="24"/>
+        </w:rPr>
+        <w:t>takeAction</w:t>
+      </w:r>
+      <w:proofErr w:type="spellEnd"/>
     </w:p>
     <w:p>
       <w:pPr>
@@ -7774,7 +8380,23 @@
           <w:rFonts w:ascii="Times New Roman" w:eastAsia="Times New Roman" w:hAnsi="Times New Roman"/>
           <w:szCs w:val="24"/>
         </w:rPr>
-        <w:t>The platform should be accessible to authorized users at all times.</w:t>
+        <w:t xml:space="preserve">The platform should </w:t>
+      </w:r>
+      <w:proofErr w:type="gramStart"/>
+      <w:r>
+        <w:rPr>
+          <w:rFonts w:ascii="Times New Roman" w:eastAsia="Times New Roman" w:hAnsi="Times New Roman"/>
+          <w:szCs w:val="24"/>
+        </w:rPr>
+        <w:t>be accessible to authorized users at all times</w:t>
+      </w:r>
+      <w:proofErr w:type="gramEnd"/>
+      <w:r>
+        <w:rPr>
+          <w:rFonts w:ascii="Times New Roman" w:eastAsia="Times New Roman" w:hAnsi="Times New Roman"/>
+          <w:szCs w:val="24"/>
+        </w:rPr>
+        <w:t>.</w:t>
       </w:r>
     </w:p>
     <w:p>
@@ -8008,16 +8630,36 @@
           <w:bCs/>
           <w:szCs w:val="24"/>
         </w:rPr>
-        <w:t>3.6.</w:t>
-      </w:r>
-      <w:r>
-        <w:rPr>
-          <w:rFonts w:ascii="Times New Roman" w:eastAsia="Times New Roman" w:hAnsi="Times New Roman"/>
-          <w:b/>
-          <w:bCs/>
-          <w:szCs w:val="24"/>
-        </w:rPr>
-        <w:t>Inverse Requirements</w:t>
+        <w:t>3.</w:t>
+      </w:r>
+      <w:proofErr w:type="gramStart"/>
+      <w:r>
+        <w:rPr>
+          <w:rFonts w:ascii="Times New Roman" w:eastAsia="Times New Roman" w:hAnsi="Times New Roman"/>
+          <w:b/>
+          <w:bCs/>
+          <w:szCs w:val="24"/>
+        </w:rPr>
+        <w:t>6.</w:t>
+      </w:r>
+      <w:r>
+        <w:rPr>
+          <w:rFonts w:ascii="Times New Roman" w:eastAsia="Times New Roman" w:hAnsi="Times New Roman"/>
+          <w:b/>
+          <w:bCs/>
+          <w:szCs w:val="24"/>
+        </w:rPr>
+        <w:t>Inverse</w:t>
+      </w:r>
+      <w:proofErr w:type="gramEnd"/>
+      <w:r>
+        <w:rPr>
+          <w:rFonts w:ascii="Times New Roman" w:eastAsia="Times New Roman" w:hAnsi="Times New Roman"/>
+          <w:b/>
+          <w:bCs/>
+          <w:szCs w:val="24"/>
+        </w:rPr>
+        <w:t xml:space="preserve"> Requirements</w:t>
       </w:r>
       <w:r>
         <w:tab/>
@@ -8185,16 +8827,36 @@
           <w:bCs/>
           <w:szCs w:val="24"/>
         </w:rPr>
-        <w:t>3.7.</w:t>
-      </w:r>
-      <w:r>
-        <w:rPr>
-          <w:rFonts w:ascii="Times New Roman" w:eastAsia="Times New Roman" w:hAnsi="Times New Roman"/>
-          <w:b/>
-          <w:bCs/>
-          <w:szCs w:val="24"/>
-        </w:rPr>
-        <w:t>Design Constraints</w:t>
+        <w:t>3.</w:t>
+      </w:r>
+      <w:proofErr w:type="gramStart"/>
+      <w:r>
+        <w:rPr>
+          <w:rFonts w:ascii="Times New Roman" w:eastAsia="Times New Roman" w:hAnsi="Times New Roman"/>
+          <w:b/>
+          <w:bCs/>
+          <w:szCs w:val="24"/>
+        </w:rPr>
+        <w:t>7.</w:t>
+      </w:r>
+      <w:r>
+        <w:rPr>
+          <w:rFonts w:ascii="Times New Roman" w:eastAsia="Times New Roman" w:hAnsi="Times New Roman"/>
+          <w:b/>
+          <w:bCs/>
+          <w:szCs w:val="24"/>
+        </w:rPr>
+        <w:t>Design</w:t>
+      </w:r>
+      <w:proofErr w:type="gramEnd"/>
+      <w:r>
+        <w:rPr>
+          <w:rFonts w:ascii="Times New Roman" w:eastAsia="Times New Roman" w:hAnsi="Times New Roman"/>
+          <w:b/>
+          <w:bCs/>
+          <w:szCs w:val="24"/>
+        </w:rPr>
+        <w:t xml:space="preserve"> Constraints</w:t>
       </w:r>
       <w:r>
         <w:tab/>
@@ -8277,16 +8939,36 @@
           <w:bCs/>
           <w:szCs w:val="24"/>
         </w:rPr>
-        <w:t>3.8.</w:t>
-      </w:r>
-      <w:r>
-        <w:rPr>
-          <w:rFonts w:ascii="Times New Roman" w:eastAsia="Times New Roman" w:hAnsi="Times New Roman"/>
-          <w:b/>
-          <w:bCs/>
-          <w:szCs w:val="24"/>
-        </w:rPr>
-        <w:t>Logical Database Requirements</w:t>
+        <w:t>3.</w:t>
+      </w:r>
+      <w:proofErr w:type="gramStart"/>
+      <w:r>
+        <w:rPr>
+          <w:rFonts w:ascii="Times New Roman" w:eastAsia="Times New Roman" w:hAnsi="Times New Roman"/>
+          <w:b/>
+          <w:bCs/>
+          <w:szCs w:val="24"/>
+        </w:rPr>
+        <w:t>8.</w:t>
+      </w:r>
+      <w:r>
+        <w:rPr>
+          <w:rFonts w:ascii="Times New Roman" w:eastAsia="Times New Roman" w:hAnsi="Times New Roman"/>
+          <w:b/>
+          <w:bCs/>
+          <w:szCs w:val="24"/>
+        </w:rPr>
+        <w:t>Logical</w:t>
+      </w:r>
+      <w:proofErr w:type="gramEnd"/>
+      <w:r>
+        <w:rPr>
+          <w:rFonts w:ascii="Times New Roman" w:eastAsia="Times New Roman" w:hAnsi="Times New Roman"/>
+          <w:b/>
+          <w:bCs/>
+          <w:szCs w:val="24"/>
+        </w:rPr>
+        <w:t xml:space="preserve"> Database Requirements</w:t>
       </w:r>
     </w:p>
     <w:p>
@@ -8392,15 +9074,33 @@
           <w:b/>
           <w:bCs/>
         </w:rPr>
-        <w:t>.9.</w:t>
-      </w:r>
-      <w:r>
-        <w:rPr>
-          <w:rFonts w:ascii="Times New Roman" w:eastAsia="Times New Roman" w:hAnsi="Times New Roman"/>
-          <w:b/>
-          <w:bCs/>
-        </w:rPr>
-        <w:t>Other Requirements</w:t>
+        <w:t>.</w:t>
+      </w:r>
+      <w:proofErr w:type="gramStart"/>
+      <w:r>
+        <w:rPr>
+          <w:rFonts w:ascii="Times New Roman" w:eastAsia="Times New Roman" w:hAnsi="Times New Roman"/>
+          <w:b/>
+          <w:bCs/>
+        </w:rPr>
+        <w:t>9.</w:t>
+      </w:r>
+      <w:r>
+        <w:rPr>
+          <w:rFonts w:ascii="Times New Roman" w:eastAsia="Times New Roman" w:hAnsi="Times New Roman"/>
+          <w:b/>
+          <w:bCs/>
+        </w:rPr>
+        <w:t>Other</w:t>
+      </w:r>
+      <w:proofErr w:type="gramEnd"/>
+      <w:r>
+        <w:rPr>
+          <w:rFonts w:ascii="Times New Roman" w:eastAsia="Times New Roman" w:hAnsi="Times New Roman"/>
+          <w:b/>
+          <w:bCs/>
+        </w:rPr>
+        <w:t xml:space="preserve"> Requirements</w:t>
       </w:r>
       <w:r>
         <w:tab/>
@@ -8577,6 +9277,7 @@
           <w:b/>
         </w:rPr>
       </w:pPr>
+      <w:proofErr w:type="gramStart"/>
       <w:r>
         <w:rPr>
           <w:rFonts w:ascii="Times New Roman" w:eastAsia="Times New Roman" w:hAnsi="Times New Roman"/>
@@ -8601,6 +9302,7 @@
         </w:rPr>
         <w:t>.</w:t>
       </w:r>
+      <w:proofErr w:type="gramEnd"/>
       <w:r>
         <w:rPr>
           <w:rFonts w:ascii="Times New Roman" w:eastAsia="Times New Roman" w:hAnsi="Times New Roman"/>
@@ -8689,7 +9391,7 @@
           <w:noProof/>
         </w:rPr>
         <w:drawing>
-          <wp:inline distT="0" distB="0" distL="0" distR="0" wp14:anchorId="5DE719EB" wp14:editId="0D77A22E">
+          <wp:inline distT="0" distB="0" distL="0" distR="0" wp14:anchorId="5DE719EB" wp14:editId="32130B30">
             <wp:extent cx="5943600" cy="3330575"/>
             <wp:effectExtent l="0" t="0" r="0" b="3175"/>
             <wp:docPr id="11267" name="Content Placeholder 2" descr="A screenshot of a computer screen&#10;&#10;Description automatically generated">
@@ -9056,12 +9758,14 @@
     </w:p>
     <w:p/>
     <w:p>
+      <w:proofErr w:type="gramStart"/>
       <w:r>
         <w:t xml:space="preserve">3.10.6  </w:t>
       </w:r>
       <w:r>
         <w:t>Certification</w:t>
       </w:r>
+      <w:proofErr w:type="gramEnd"/>
       <w:r>
         <w:t xml:space="preserve"> Assistance</w:t>
       </w:r>
@@ -9198,7 +9902,7 @@
           <w:noProof/>
         </w:rPr>
         <w:drawing>
-          <wp:inline distT="0" distB="0" distL="0" distR="0" wp14:anchorId="4E7496FC" wp14:editId="69842476">
+          <wp:inline distT="0" distB="0" distL="0" distR="0" wp14:anchorId="4E7496FC" wp14:editId="0C910254">
             <wp:extent cx="5943600" cy="3239135"/>
             <wp:effectExtent l="0" t="0" r="0" b="0"/>
             <wp:docPr id="2114234629" name="Picture 2" descr="A screenshot of a computer&#10;&#10;Description automatically generated"/>
@@ -9318,8 +10022,18 @@
           <w:b/>
           <w:bCs/>
         </w:rPr>
-        <w:t>4.1. ER diagram</w:t>
-      </w:r>
+        <w:t xml:space="preserve">4.1. ER </w:t>
+      </w:r>
+      <w:proofErr w:type="gramStart"/>
+      <w:r>
+        <w:rPr>
+          <w:rFonts w:ascii="Times New Roman" w:eastAsia="Times New Roman" w:hAnsi="Times New Roman"/>
+          <w:b/>
+          <w:bCs/>
+        </w:rPr>
+        <w:t>diagram</w:t>
+      </w:r>
+      <w:proofErr w:type="gramEnd"/>
     </w:p>
     <w:p>
       <w:pPr>
@@ -9424,7 +10138,15 @@
         </w:tabs>
       </w:pPr>
       <w:r>
-        <w:t>Students can be both drivers and riders in rides.</w:t>
+        <w:t xml:space="preserve">Students can be both drivers and riders </w:t>
+      </w:r>
+      <w:proofErr w:type="gramStart"/>
+      <w:r>
+        <w:t>in</w:t>
+      </w:r>
+      <w:proofErr w:type="gramEnd"/>
+      <w:r>
+        <w:t xml:space="preserve"> rides.</w:t>
       </w:r>
     </w:p>
     <w:p>
@@ -9592,10 +10314,12 @@
           <w:tab w:val="clear" w:pos="720"/>
         </w:tabs>
       </w:pPr>
+      <w:proofErr w:type="gramStart"/>
       <w:r>
         <w:lastRenderedPageBreak/>
         <w:t>GUI;</w:t>
       </w:r>
+      <w:proofErr w:type="gramEnd"/>
     </w:p>
     <w:p>
       <w:pPr>
@@ -9672,6 +10396,76 @@
         <w:ind w:left="360"/>
       </w:pPr>
       <w:r>
+        <w:rPr>
+          <w:noProof/>
+        </w:rPr>
+        <w:drawing>
+          <wp:inline distT="0" distB="0" distL="0" distR="0" wp14:anchorId="23769DBD" wp14:editId="2BFFBA0B">
+            <wp:extent cx="5943600" cy="3370580"/>
+            <wp:effectExtent l="0" t="0" r="0" b="1270"/>
+            <wp:docPr id="1481916400" name="Picture 1" descr="A group of images of different colors&#10;&#10;Description automatically generated"/>
+            <wp:cNvGraphicFramePr>
+              <a:graphicFrameLocks xmlns:a="http://schemas.openxmlformats.org/drawingml/2006/main" noChangeAspect="1"/>
+            </wp:cNvGraphicFramePr>
+            <a:graphic xmlns:a="http://schemas.openxmlformats.org/drawingml/2006/main">
+              <a:graphicData uri="http://schemas.openxmlformats.org/drawingml/2006/picture">
+                <pic:pic xmlns:pic="http://schemas.openxmlformats.org/drawingml/2006/picture">
+                  <pic:nvPicPr>
+                    <pic:cNvPr id="1481916400" name="Picture 1" descr="A group of images of different colors&#10;&#10;Description automatically generated"/>
+                    <pic:cNvPicPr>
+                      <a:picLocks noChangeAspect="1" noChangeArrowheads="1"/>
+                    </pic:cNvPicPr>
+                  </pic:nvPicPr>
+                  <pic:blipFill>
+                    <a:blip r:embed="rId25">
+                      <a:extLst>
+                        <a:ext uri="{28A0092B-C50C-407E-A947-70E740481C1C}">
+                          <a14:useLocalDpi xmlns:a14="http://schemas.microsoft.com/office/drawing/2010/main" val="0"/>
+                        </a:ext>
+                      </a:extLst>
+                    </a:blip>
+                    <a:srcRect/>
+                    <a:stretch>
+                      <a:fillRect/>
+                    </a:stretch>
+                  </pic:blipFill>
+                  <pic:spPr bwMode="auto">
+                    <a:xfrm>
+                      <a:off x="0" y="0"/>
+                      <a:ext cx="5943600" cy="3370580"/>
+                    </a:xfrm>
+                    <a:prstGeom prst="rect">
+                      <a:avLst/>
+                    </a:prstGeom>
+                    <a:noFill/>
+                    <a:ln>
+                      <a:noFill/>
+                    </a:ln>
+                  </pic:spPr>
+                </pic:pic>
+              </a:graphicData>
+            </a:graphic>
+          </wp:inline>
+        </w:drawing>
+      </w:r>
+    </w:p>
+    <w:p>
+      <w:pPr>
+        <w:tabs>
+          <w:tab w:val="clear" w:pos="720"/>
+        </w:tabs>
+        <w:ind w:left="360"/>
+      </w:pPr>
+    </w:p>
+    <w:p>
+      <w:pPr>
+        <w:tabs>
+          <w:tab w:val="clear" w:pos="720"/>
+        </w:tabs>
+        <w:ind w:left="360"/>
+      </w:pPr>
+      <w:r>
+        <w:lastRenderedPageBreak/>
         <w:t>Events:</w:t>
       </w:r>
       <w:r>
@@ -9697,7 +10491,7 @@
                     <pic:cNvPicPr/>
                   </pic:nvPicPr>
                   <pic:blipFill>
-                    <a:blip r:embed="rId25"/>
+                    <a:blip r:embed="rId26"/>
                     <a:stretch>
                       <a:fillRect/>
                     </a:stretch>
@@ -9731,8 +10525,8 @@
       </w:pPr>
     </w:p>
     <w:sectPr>
-      <w:headerReference w:type="default" r:id="rId26"/>
-      <w:footerReference w:type="default" r:id="rId27"/>
+      <w:headerReference w:type="default" r:id="rId27"/>
+      <w:footerReference w:type="default" r:id="rId28"/>
       <w:pgSz w:w="12240" w:h="15840"/>
       <w:pgMar w:top="1440" w:right="1440" w:bottom="1440" w:left="1440" w:header="720" w:footer="720" w:gutter="0"/>
       <w:pgNumType w:start="1"/>
@@ -17073,16 +17867,16 @@
 </file>
 
 <file path=customXml/item2.xml><?xml version="1.0" encoding="utf-8"?>
+<b:Sources xmlns:b="http://schemas.openxmlformats.org/officeDocument/2006/bibliography" xmlns="http://schemas.openxmlformats.org/officeDocument/2006/bibliography" SelectedStyle="\APASixthEditionOfficeOnline.xsl" StyleName="APA" Version="6"/>
+</file>
+
+<file path=customXml/item3.xml><?xml version="1.0" encoding="utf-8"?>
 <?mso-contentType ?>
 <FormTemplates xmlns="http://schemas.microsoft.com/sharepoint/v3/contenttype/forms">
   <Display>DocumentLibraryForm</Display>
   <Edit>DocumentLibraryForm</Edit>
   <New>DocumentLibraryForm</New>
 </FormTemplates>
-</file>
-
-<file path=customXml/item3.xml><?xml version="1.0" encoding="utf-8"?>
-<b:Sources xmlns:b="http://schemas.openxmlformats.org/officeDocument/2006/bibliography" xmlns="http://schemas.openxmlformats.org/officeDocument/2006/bibliography" SelectedStyle="\APASixthEditionOfficeOnline.xsl" StyleName="APA" Version="6"/>
 </file>
 
 <file path=customXml/itemProps1.xml><?xml version="1.0" encoding="utf-8"?>
@@ -17104,17 +17898,17 @@
 </file>
 
 <file path=customXml/itemProps2.xml><?xml version="1.0" encoding="utf-8"?>
+<ds:datastoreItem xmlns:ds="http://schemas.openxmlformats.org/officeDocument/2006/customXml" ds:itemID="{11081180-C8A4-456A-8185-882C065FA55F}">
+  <ds:schemaRefs>
+    <ds:schemaRef ds:uri="http://schemas.openxmlformats.org/officeDocument/2006/bibliography"/>
+  </ds:schemaRefs>
+</ds:datastoreItem>
+</file>
+
+<file path=customXml/itemProps3.xml><?xml version="1.0" encoding="utf-8"?>
 <ds:datastoreItem xmlns:ds="http://schemas.openxmlformats.org/officeDocument/2006/customXml" ds:itemID="{EE27AB5F-DBDB-446D-A4E0-E02FA51B02C4}">
   <ds:schemaRefs>
     <ds:schemaRef ds:uri="http://schemas.microsoft.com/sharepoint/v3/contenttype/forms"/>
   </ds:schemaRefs>
 </ds:datastoreItem>
-</file>
-
-<file path=customXml/itemProps3.xml><?xml version="1.0" encoding="utf-8"?>
-<ds:datastoreItem xmlns:ds="http://schemas.openxmlformats.org/officeDocument/2006/customXml" ds:itemID="{11081180-C8A4-456A-8185-882C065FA55F}">
-  <ds:schemaRefs>
-    <ds:schemaRef ds:uri="http://schemas.openxmlformats.org/officeDocument/2006/bibliography"/>
-  </ds:schemaRefs>
-</ds:datastoreItem>
 </file>
</xml_diff>

<commit_message>
updated GUI for rides
updated some GUI for rides for student info exchange web
</commit_message>
<xml_diff>
--- a/Project Documentation.docx
+++ b/Project Documentation.docx
@@ -236,40 +236,42 @@
           <w:sz w:val="48"/>
           <w:szCs w:val="48"/>
         </w:rPr>
-        <w:t>Vinay Meenkeri</w:t>
-      </w:r>
-    </w:p>
-    <w:p>
-      <w:pPr>
-        <w:jc w:val="both"/>
+        <w:t xml:space="preserve">Vinay </w:t>
+      </w:r>
+      <w:proofErr w:type="spellStart"/>
+      <w:r>
         <w:rPr>
           <w:sz w:val="48"/>
           <w:szCs w:val="48"/>
         </w:rPr>
-      </w:pPr>
-      <w:r>
+        <w:t>Meenkeri</w:t>
+      </w:r>
+      <w:proofErr w:type="spellEnd"/>
+    </w:p>
+    <w:p>
+      <w:pPr>
+        <w:jc w:val="both"/>
         <w:rPr>
           <w:sz w:val="48"/>
           <w:szCs w:val="48"/>
         </w:rPr>
-        <w:t>Supriya Kutikanti</w:t>
-      </w:r>
-    </w:p>
-    <w:p>
-      <w:pPr>
-        <w:jc w:val="both"/>
+      </w:pPr>
+      <w:r>
         <w:rPr>
           <w:sz w:val="48"/>
           <w:szCs w:val="48"/>
         </w:rPr>
-      </w:pPr>
+        <w:t xml:space="preserve">Supriya </w:t>
+      </w:r>
+      <w:proofErr w:type="spellStart"/>
       <w:r>
         <w:rPr>
           <w:sz w:val="48"/>
           <w:szCs w:val="48"/>
         </w:rPr>
-        <w:t>Vinay Chary Nangunoori</w:t>
-      </w:r>
+        <w:t>Kutikanti</w:t>
+      </w:r>
+      <w:proofErr w:type="spellEnd"/>
     </w:p>
     <w:p>
       <w:pPr>
@@ -284,7 +286,7 @@
           <w:sz w:val="48"/>
           <w:szCs w:val="48"/>
         </w:rPr>
-        <w:t>Satya Deepu Mandapati</w:t>
+        <w:t>Vinay Chary Nangunoori</w:t>
       </w:r>
     </w:p>
     <w:p>
@@ -300,8 +302,42 @@
           <w:sz w:val="48"/>
           <w:szCs w:val="48"/>
         </w:rPr>
-        <w:t>Surya Mohan Jagani</w:t>
-      </w:r>
+        <w:t xml:space="preserve">Satya Deepu </w:t>
+      </w:r>
+      <w:proofErr w:type="spellStart"/>
+      <w:r>
+        <w:rPr>
+          <w:sz w:val="48"/>
+          <w:szCs w:val="48"/>
+        </w:rPr>
+        <w:t>Mandapati</w:t>
+      </w:r>
+      <w:proofErr w:type="spellEnd"/>
+    </w:p>
+    <w:p>
+      <w:pPr>
+        <w:jc w:val="both"/>
+        <w:rPr>
+          <w:sz w:val="48"/>
+          <w:szCs w:val="48"/>
+        </w:rPr>
+      </w:pPr>
+      <w:r>
+        <w:rPr>
+          <w:sz w:val="48"/>
+          <w:szCs w:val="48"/>
+        </w:rPr>
+        <w:t xml:space="preserve">Surya Mohan </w:t>
+      </w:r>
+      <w:proofErr w:type="spellStart"/>
+      <w:r>
+        <w:rPr>
+          <w:sz w:val="48"/>
+          <w:szCs w:val="48"/>
+        </w:rPr>
+        <w:t>Jagani</w:t>
+      </w:r>
+      <w:proofErr w:type="spellEnd"/>
     </w:p>
     <w:p>
       <w:pPr>
@@ -337,8 +373,18 @@
           <w:sz w:val="44"/>
           <w:szCs w:val="44"/>
         </w:rPr>
-        <w:t>Submitted in partial fulfilment</w:t>
-      </w:r>
+        <w:t xml:space="preserve">Submitted in partial </w:t>
+      </w:r>
+      <w:proofErr w:type="gramStart"/>
+      <w:r>
+        <w:rPr>
+          <w:rFonts w:ascii="Times New Roman" w:hAnsi="Times New Roman"/>
+          <w:sz w:val="44"/>
+          <w:szCs w:val="44"/>
+        </w:rPr>
+        <w:t>fulfilment</w:t>
+      </w:r>
+      <w:proofErr w:type="gramEnd"/>
     </w:p>
     <w:p>
       <w:pPr>
@@ -753,8 +799,16 @@
               <w:rPr>
                 <w:lang w:eastAsia="ja-JP"/>
               </w:rPr>
-              <w:t>Vinay Meenkeri</w:t>
+              <w:t xml:space="preserve">Vinay </w:t>
             </w:r>
+            <w:proofErr w:type="spellStart"/>
+            <w:r>
+              <w:rPr>
+                <w:lang w:eastAsia="ja-JP"/>
+              </w:rPr>
+              <w:t>Meenkeri</w:t>
+            </w:r>
+            <w:proofErr w:type="spellEnd"/>
           </w:p>
         </w:tc>
         <w:tc>
@@ -987,8 +1041,16 @@
               <w:rPr>
                 <w:lang w:eastAsia="ja-JP"/>
               </w:rPr>
-              <w:t>Surya Mohan Jagani</w:t>
+              <w:t xml:space="preserve">Surya Mohan </w:t>
             </w:r>
+            <w:proofErr w:type="spellStart"/>
+            <w:r>
+              <w:rPr>
+                <w:lang w:eastAsia="ja-JP"/>
+              </w:rPr>
+              <w:t>Jagani</w:t>
+            </w:r>
+            <w:proofErr w:type="spellEnd"/>
           </w:p>
           <w:p>
             <w:pPr>
@@ -1118,11 +1180,19 @@
                 <w:lang w:eastAsia="ja-JP"/>
               </w:rPr>
             </w:pPr>
+            <w:proofErr w:type="spellStart"/>
             <w:r>
               <w:rPr>
                 <w:lang w:eastAsia="ja-JP"/>
               </w:rPr>
-              <w:t>Vinaychary Nangunoori</w:t>
+              <w:t>Vinaychary</w:t>
+            </w:r>
+            <w:proofErr w:type="spellEnd"/>
+            <w:r>
+              <w:rPr>
+                <w:lang w:eastAsia="ja-JP"/>
+              </w:rPr>
+              <w:t xml:space="preserve"> Nangunoori</w:t>
             </w:r>
           </w:p>
           <w:p>
@@ -1252,8 +1322,16 @@
               <w:rPr>
                 <w:lang w:eastAsia="ja-JP"/>
               </w:rPr>
-              <w:t>Supriya Kutikanti</w:t>
+              <w:t xml:space="preserve">Supriya </w:t>
             </w:r>
+            <w:proofErr w:type="spellStart"/>
+            <w:r>
+              <w:rPr>
+                <w:lang w:eastAsia="ja-JP"/>
+              </w:rPr>
+              <w:t>Kutikanti</w:t>
+            </w:r>
+            <w:proofErr w:type="spellEnd"/>
           </w:p>
           <w:p>
             <w:pPr>
@@ -1382,12 +1460,28 @@
                 <w:lang w:eastAsia="ja-JP"/>
               </w:rPr>
             </w:pPr>
+            <w:proofErr w:type="spellStart"/>
             <w:r>
               <w:rPr>
                 <w:lang w:eastAsia="ja-JP"/>
               </w:rPr>
-              <w:t>SatyaDeepu Mandapati</w:t>
+              <w:t>SatyaDeepu</w:t>
             </w:r>
+            <w:proofErr w:type="spellEnd"/>
+            <w:r>
+              <w:rPr>
+                <w:lang w:eastAsia="ja-JP"/>
+              </w:rPr>
+              <w:t xml:space="preserve"> </w:t>
+            </w:r>
+            <w:proofErr w:type="spellStart"/>
+            <w:r>
+              <w:rPr>
+                <w:lang w:eastAsia="ja-JP"/>
+              </w:rPr>
+              <w:t>Mandapati</w:t>
+            </w:r>
+            <w:proofErr w:type="spellEnd"/>
           </w:p>
           <w:p>
             <w:pPr>
@@ -1778,8 +1872,16 @@
               <w:rPr>
                 <w:lang w:eastAsia="ja-JP"/>
               </w:rPr>
-              <w:t>Vinay Meenkeri</w:t>
+              <w:t xml:space="preserve">Vinay </w:t>
             </w:r>
+            <w:proofErr w:type="spellStart"/>
+            <w:r>
+              <w:rPr>
+                <w:lang w:eastAsia="ja-JP"/>
+              </w:rPr>
+              <w:t>Meenkeri</w:t>
+            </w:r>
+            <w:proofErr w:type="spellEnd"/>
           </w:p>
         </w:tc>
         <w:tc>
@@ -1809,8 +1911,16 @@
               <w:rPr>
                 <w:lang w:eastAsia="ja-JP"/>
               </w:rPr>
-              <w:t>Vinay Meenkeri</w:t>
+              <w:t xml:space="preserve">Vinay </w:t>
             </w:r>
+            <w:proofErr w:type="spellStart"/>
+            <w:r>
+              <w:rPr>
+                <w:lang w:eastAsia="ja-JP"/>
+              </w:rPr>
+              <w:t>Meenkeri</w:t>
+            </w:r>
+            <w:proofErr w:type="spellEnd"/>
           </w:p>
         </w:tc>
         <w:tc>
@@ -1903,11 +2013,19 @@
                 <w:lang w:eastAsia="ja-JP"/>
               </w:rPr>
             </w:pPr>
+            <w:proofErr w:type="spellStart"/>
             <w:r>
               <w:rPr>
                 <w:lang w:eastAsia="ja-JP"/>
               </w:rPr>
-              <w:t xml:space="preserve">Vinaychary Nangunoori </w:t>
+              <w:t>Vinaychary</w:t>
+            </w:r>
+            <w:proofErr w:type="spellEnd"/>
+            <w:r>
+              <w:rPr>
+                <w:lang w:eastAsia="ja-JP"/>
+              </w:rPr>
+              <w:t xml:space="preserve"> Nangunoori </w:t>
             </w:r>
           </w:p>
         </w:tc>
@@ -1934,11 +2052,19 @@
                 <w:lang w:eastAsia="ja-JP"/>
               </w:rPr>
             </w:pPr>
+            <w:proofErr w:type="spellStart"/>
             <w:r>
               <w:rPr>
                 <w:lang w:eastAsia="ja-JP"/>
               </w:rPr>
-              <w:t xml:space="preserve">Vinaychary Nangunoori </w:t>
+              <w:t>Vinaychary</w:t>
+            </w:r>
+            <w:proofErr w:type="spellEnd"/>
+            <w:r>
+              <w:rPr>
+                <w:lang w:eastAsia="ja-JP"/>
+              </w:rPr>
+              <w:t xml:space="preserve"> Nangunoori </w:t>
             </w:r>
           </w:p>
         </w:tc>
@@ -2034,8 +2160,16 @@
               <w:rPr>
                 <w:lang w:eastAsia="ja-JP"/>
               </w:rPr>
-              <w:t>Supriya Kutikanti</w:t>
+              <w:t xml:space="preserve">Supriya </w:t>
             </w:r>
+            <w:proofErr w:type="spellStart"/>
+            <w:r>
+              <w:rPr>
+                <w:lang w:eastAsia="ja-JP"/>
+              </w:rPr>
+              <w:t>Kutikanti</w:t>
+            </w:r>
+            <w:proofErr w:type="spellEnd"/>
           </w:p>
         </w:tc>
         <w:tc>
@@ -2065,8 +2199,175 @@
               <w:rPr>
                 <w:lang w:eastAsia="ja-JP"/>
               </w:rPr>
-              <w:t>Supriya Kutikanti</w:t>
+              <w:t xml:space="preserve">Supriya </w:t>
             </w:r>
+            <w:proofErr w:type="spellStart"/>
+            <w:r>
+              <w:rPr>
+                <w:lang w:eastAsia="ja-JP"/>
+              </w:rPr>
+              <w:t>Kutikanti</w:t>
+            </w:r>
+            <w:proofErr w:type="spellEnd"/>
+          </w:p>
+        </w:tc>
+        <w:tc>
+          <w:tcPr>
+            <w:tcW w:w="2394" w:type="dxa"/>
+            <w:tcBorders>
+              <w:top w:val="single" w:sz="4" w:space="0" w:color="auto"/>
+              <w:left w:val="single" w:sz="4" w:space="0" w:color="auto"/>
+              <w:bottom w:val="single" w:sz="4" w:space="0" w:color="auto"/>
+              <w:right w:val="single" w:sz="4" w:space="0" w:color="auto"/>
+            </w:tcBorders>
+            <w:vAlign w:val="bottom"/>
+            <w:hideMark/>
+          </w:tcPr>
+          <w:p>
+            <w:pPr>
+              <w:tabs>
+                <w:tab w:val="left" w:pos="2880"/>
+                <w:tab w:val="left" w:pos="5760"/>
+              </w:tabs>
+              <w:jc w:val="both"/>
+              <w:rPr>
+                <w:lang w:eastAsia="ja-JP"/>
+              </w:rPr>
+            </w:pPr>
+            <w:r>
+              <w:rPr>
+                <w:lang w:eastAsia="ja-JP"/>
+              </w:rPr>
+              <w:t>Organizer module</w:t>
+            </w:r>
+          </w:p>
+        </w:tc>
+        <w:tc>
+          <w:tcPr>
+            <w:tcW w:w="2268" w:type="dxa"/>
+            <w:tcBorders>
+              <w:top w:val="single" w:sz="4" w:space="0" w:color="auto"/>
+              <w:left w:val="single" w:sz="4" w:space="0" w:color="auto"/>
+              <w:bottom w:val="single" w:sz="4" w:space="0" w:color="auto"/>
+              <w:right w:val="single" w:sz="4" w:space="0" w:color="auto"/>
+            </w:tcBorders>
+          </w:tcPr>
+          <w:p>
+            <w:pPr>
+              <w:tabs>
+                <w:tab w:val="left" w:pos="2880"/>
+                <w:tab w:val="left" w:pos="5760"/>
+              </w:tabs>
+              <w:jc w:val="both"/>
+              <w:rPr>
+                <w:sz w:val="32"/>
+                <w:szCs w:val="32"/>
+                <w:lang w:eastAsia="ja-JP"/>
+              </w:rPr>
+            </w:pPr>
+            <w:r>
+              <w:rPr>
+                <w:lang w:eastAsia="ja-JP"/>
+              </w:rPr>
+              <w:t>10/15/2023</w:t>
+            </w:r>
+          </w:p>
+        </w:tc>
+      </w:tr>
+      <w:tr>
+        <w:tc>
+          <w:tcPr>
+            <w:tcW w:w="2394" w:type="dxa"/>
+            <w:tcBorders>
+              <w:top w:val="single" w:sz="4" w:space="0" w:color="auto"/>
+              <w:left w:val="single" w:sz="4" w:space="0" w:color="auto"/>
+              <w:bottom w:val="single" w:sz="4" w:space="0" w:color="auto"/>
+              <w:right w:val="single" w:sz="4" w:space="0" w:color="auto"/>
+            </w:tcBorders>
+            <w:hideMark/>
+          </w:tcPr>
+          <w:p>
+            <w:pPr>
+              <w:tabs>
+                <w:tab w:val="left" w:pos="2880"/>
+                <w:tab w:val="left" w:pos="5760"/>
+              </w:tabs>
+              <w:jc w:val="both"/>
+              <w:rPr>
+                <w:sz w:val="32"/>
+                <w:szCs w:val="32"/>
+                <w:lang w:eastAsia="ja-JP"/>
+              </w:rPr>
+            </w:pPr>
+            <w:proofErr w:type="spellStart"/>
+            <w:r>
+              <w:rPr>
+                <w:lang w:eastAsia="ja-JP"/>
+              </w:rPr>
+              <w:t>SatyaDeepu</w:t>
+            </w:r>
+            <w:proofErr w:type="spellEnd"/>
+            <w:r>
+              <w:rPr>
+                <w:lang w:eastAsia="ja-JP"/>
+              </w:rPr>
+              <w:t xml:space="preserve"> </w:t>
+            </w:r>
+            <w:proofErr w:type="spellStart"/>
+            <w:r>
+              <w:rPr>
+                <w:lang w:eastAsia="ja-JP"/>
+              </w:rPr>
+              <w:t>Mandapati</w:t>
+            </w:r>
+            <w:proofErr w:type="spellEnd"/>
+          </w:p>
+        </w:tc>
+        <w:tc>
+          <w:tcPr>
+            <w:tcW w:w="2394" w:type="dxa"/>
+            <w:tcBorders>
+              <w:top w:val="single" w:sz="4" w:space="0" w:color="auto"/>
+              <w:left w:val="single" w:sz="4" w:space="0" w:color="auto"/>
+              <w:bottom w:val="single" w:sz="4" w:space="0" w:color="auto"/>
+              <w:right w:val="single" w:sz="4" w:space="0" w:color="auto"/>
+            </w:tcBorders>
+            <w:vAlign w:val="bottom"/>
+            <w:hideMark/>
+          </w:tcPr>
+          <w:p>
+            <w:pPr>
+              <w:tabs>
+                <w:tab w:val="left" w:pos="2880"/>
+                <w:tab w:val="left" w:pos="5760"/>
+              </w:tabs>
+              <w:jc w:val="both"/>
+              <w:rPr>
+                <w:lang w:eastAsia="ja-JP"/>
+              </w:rPr>
+            </w:pPr>
+            <w:proofErr w:type="spellStart"/>
+            <w:r>
+              <w:rPr>
+                <w:lang w:eastAsia="ja-JP"/>
+              </w:rPr>
+              <w:t>SatyaDeepu</w:t>
+            </w:r>
+            <w:proofErr w:type="spellEnd"/>
+            <w:r>
+              <w:rPr>
+                <w:lang w:eastAsia="ja-JP"/>
+              </w:rPr>
+              <w:t xml:space="preserve"> </w:t>
+            </w:r>
+            <w:proofErr w:type="spellStart"/>
+            <w:r>
+              <w:rPr>
+                <w:lang w:eastAsia="ja-JP"/>
+              </w:rPr>
+              <w:t>Mandapati</w:t>
+            </w:r>
+            <w:proofErr w:type="spellEnd"/>
           </w:p>
         </w:tc>
         <w:tc>
@@ -2161,8 +2462,16 @@
               <w:rPr>
                 <w:lang w:eastAsia="ja-JP"/>
               </w:rPr>
-              <w:t>SatyaDeepu Mandapati</w:t>
+              <w:t xml:space="preserve">Surya Mohan </w:t>
             </w:r>
+            <w:proofErr w:type="spellStart"/>
+            <w:r>
+              <w:rPr>
+                <w:lang w:eastAsia="ja-JP"/>
+              </w:rPr>
+              <w:t>Jagani</w:t>
+            </w:r>
+            <w:proofErr w:type="spellEnd"/>
           </w:p>
         </w:tc>
         <w:tc>
@@ -2192,135 +2501,16 @@
               <w:rPr>
                 <w:lang w:eastAsia="ja-JP"/>
               </w:rPr>
-              <w:t>SatyaDeepu Mandapati</w:t>
+              <w:t xml:space="preserve">Surya Mohan </w:t>
             </w:r>
-          </w:p>
-        </w:tc>
-        <w:tc>
-          <w:tcPr>
-            <w:tcW w:w="2394" w:type="dxa"/>
-            <w:tcBorders>
-              <w:top w:val="single" w:sz="4" w:space="0" w:color="auto"/>
-              <w:left w:val="single" w:sz="4" w:space="0" w:color="auto"/>
-              <w:bottom w:val="single" w:sz="4" w:space="0" w:color="auto"/>
-              <w:right w:val="single" w:sz="4" w:space="0" w:color="auto"/>
-            </w:tcBorders>
-            <w:vAlign w:val="bottom"/>
-            <w:hideMark/>
-          </w:tcPr>
-          <w:p>
-            <w:pPr>
-              <w:tabs>
-                <w:tab w:val="left" w:pos="2880"/>
-                <w:tab w:val="left" w:pos="5760"/>
-              </w:tabs>
-              <w:jc w:val="both"/>
-              <w:rPr>
-                <w:lang w:eastAsia="ja-JP"/>
-              </w:rPr>
-            </w:pPr>
+            <w:proofErr w:type="spellStart"/>
             <w:r>
               <w:rPr>
                 <w:lang w:eastAsia="ja-JP"/>
               </w:rPr>
-              <w:t>Organizer module</w:t>
+              <w:t>Jagani</w:t>
             </w:r>
-          </w:p>
-        </w:tc>
-        <w:tc>
-          <w:tcPr>
-            <w:tcW w:w="2268" w:type="dxa"/>
-            <w:tcBorders>
-              <w:top w:val="single" w:sz="4" w:space="0" w:color="auto"/>
-              <w:left w:val="single" w:sz="4" w:space="0" w:color="auto"/>
-              <w:bottom w:val="single" w:sz="4" w:space="0" w:color="auto"/>
-              <w:right w:val="single" w:sz="4" w:space="0" w:color="auto"/>
-            </w:tcBorders>
-          </w:tcPr>
-          <w:p>
-            <w:pPr>
-              <w:tabs>
-                <w:tab w:val="left" w:pos="2880"/>
-                <w:tab w:val="left" w:pos="5760"/>
-              </w:tabs>
-              <w:jc w:val="both"/>
-              <w:rPr>
-                <w:sz w:val="32"/>
-                <w:szCs w:val="32"/>
-                <w:lang w:eastAsia="ja-JP"/>
-              </w:rPr>
-            </w:pPr>
-            <w:r>
-              <w:rPr>
-                <w:lang w:eastAsia="ja-JP"/>
-              </w:rPr>
-              <w:t>10/15/2023</w:t>
-            </w:r>
-          </w:p>
-        </w:tc>
-      </w:tr>
-      <w:tr>
-        <w:tc>
-          <w:tcPr>
-            <w:tcW w:w="2394" w:type="dxa"/>
-            <w:tcBorders>
-              <w:top w:val="single" w:sz="4" w:space="0" w:color="auto"/>
-              <w:left w:val="single" w:sz="4" w:space="0" w:color="auto"/>
-              <w:bottom w:val="single" w:sz="4" w:space="0" w:color="auto"/>
-              <w:right w:val="single" w:sz="4" w:space="0" w:color="auto"/>
-            </w:tcBorders>
-            <w:hideMark/>
-          </w:tcPr>
-          <w:p>
-            <w:pPr>
-              <w:tabs>
-                <w:tab w:val="left" w:pos="2880"/>
-                <w:tab w:val="left" w:pos="5760"/>
-              </w:tabs>
-              <w:jc w:val="both"/>
-              <w:rPr>
-                <w:sz w:val="32"/>
-                <w:szCs w:val="32"/>
-                <w:lang w:eastAsia="ja-JP"/>
-              </w:rPr>
-            </w:pPr>
-            <w:r>
-              <w:rPr>
-                <w:lang w:eastAsia="ja-JP"/>
-              </w:rPr>
-              <w:t>Surya Mohan Jagani</w:t>
-            </w:r>
-          </w:p>
-        </w:tc>
-        <w:tc>
-          <w:tcPr>
-            <w:tcW w:w="2394" w:type="dxa"/>
-            <w:tcBorders>
-              <w:top w:val="single" w:sz="4" w:space="0" w:color="auto"/>
-              <w:left w:val="single" w:sz="4" w:space="0" w:color="auto"/>
-              <w:bottom w:val="single" w:sz="4" w:space="0" w:color="auto"/>
-              <w:right w:val="single" w:sz="4" w:space="0" w:color="auto"/>
-            </w:tcBorders>
-            <w:vAlign w:val="bottom"/>
-            <w:hideMark/>
-          </w:tcPr>
-          <w:p>
-            <w:pPr>
-              <w:tabs>
-                <w:tab w:val="left" w:pos="2880"/>
-                <w:tab w:val="left" w:pos="5760"/>
-              </w:tabs>
-              <w:jc w:val="both"/>
-              <w:rPr>
-                <w:lang w:eastAsia="ja-JP"/>
-              </w:rPr>
-            </w:pPr>
-            <w:r>
-              <w:rPr>
-                <w:lang w:eastAsia="ja-JP"/>
-              </w:rPr>
-              <w:t>Surya Mohan Jagani</w:t>
-            </w:r>
+            <w:proofErr w:type="spellEnd"/>
           </w:p>
         </w:tc>
         <w:tc>
@@ -3802,8 +3992,16 @@
         <w:rPr>
           <w:rFonts w:ascii="Times New Roman" w:eastAsia="Times New Roman" w:hAnsi="Times New Roman"/>
         </w:rPr>
-        <w:t>4.1. ER diagram</w:t>
-      </w:r>
+        <w:t xml:space="preserve">4.1. ER </w:t>
+      </w:r>
+      <w:proofErr w:type="gramStart"/>
+      <w:r>
+        <w:rPr>
+          <w:rFonts w:ascii="Times New Roman" w:eastAsia="Times New Roman" w:hAnsi="Times New Roman"/>
+        </w:rPr>
+        <w:t>diagram</w:t>
+      </w:r>
+      <w:proofErr w:type="gramEnd"/>
     </w:p>
     <w:p>
       <w:pPr>
@@ -4040,8 +4238,30 @@
         <w:rPr>
           <w:rFonts w:ascii="Times New Roman" w:eastAsia="Times New Roman" w:hAnsi="Times New Roman" w:cs="Times New Roman"/>
         </w:rPr>
-        <w:t>The Northwest Missouri State University Information Exchange Website (NWMSU-IEW) is a vital platform designed to facilitate seamless information sharing and collaboration among the students of Northwest Missouri State University (NWMSU). This research paper aims to provide a comprehensive understanding of the NWMSU-IEW, including its purpose, scope, key definitions, acronyms, and abbreviations, as well as references and an overview of its significance</w:t>
-      </w:r>
+        <w:t xml:space="preserve">The Northwest Missouri State University Information Exchange Website (NWMSU-IEW) is a vital platform designed to facilitate seamless information sharing and collaboration among the students </w:t>
+      </w:r>
+      <w:proofErr w:type="gramStart"/>
+      <w:r>
+        <w:rPr>
+          <w:rFonts w:ascii="Times New Roman" w:eastAsia="Times New Roman" w:hAnsi="Times New Roman" w:cs="Times New Roman"/>
+        </w:rPr>
+        <w:t>of</w:t>
+      </w:r>
+      <w:proofErr w:type="gramEnd"/>
+      <w:r>
+        <w:rPr>
+          <w:rFonts w:ascii="Times New Roman" w:eastAsia="Times New Roman" w:hAnsi="Times New Roman" w:cs="Times New Roman"/>
+        </w:rPr>
+        <w:t xml:space="preserve"> Northwest Missouri State University (NWMSU). This research paper aims to provide a comprehensive understanding of the NWMSU-IEW, including its purpose, scope, key definitions, acronyms, and abbreviations, as well as references and an overview of its </w:t>
+      </w:r>
+      <w:proofErr w:type="gramStart"/>
+      <w:r>
+        <w:rPr>
+          <w:rFonts w:ascii="Times New Roman" w:eastAsia="Times New Roman" w:hAnsi="Times New Roman" w:cs="Times New Roman"/>
+        </w:rPr>
+        <w:t>significance</w:t>
+      </w:r>
+      <w:proofErr w:type="gramEnd"/>
     </w:p>
     <w:p>
       <w:pPr>
@@ -4061,7 +4281,16 @@
           <w:b/>
           <w:bCs/>
         </w:rPr>
-        <w:t>1.1.</w:t>
+        <w:t>1.</w:t>
+      </w:r>
+      <w:proofErr w:type="gramStart"/>
+      <w:r>
+        <w:rPr>
+          <w:rFonts w:ascii="Times New Roman" w:hAnsi="Times New Roman"/>
+          <w:b/>
+          <w:bCs/>
+        </w:rPr>
+        <w:t>1.</w:t>
       </w:r>
       <w:r>
         <w:rPr>
@@ -4071,6 +4300,7 @@
         </w:rPr>
         <w:t>Purpose</w:t>
       </w:r>
+      <w:proofErr w:type="gramEnd"/>
     </w:p>
     <w:p>
       <w:pPr>
@@ -4128,7 +4358,16 @@
           <w:b/>
           <w:bCs/>
         </w:rPr>
-        <w:t>1.2.</w:t>
+        <w:t>1.</w:t>
+      </w:r>
+      <w:proofErr w:type="gramStart"/>
+      <w:r>
+        <w:rPr>
+          <w:rFonts w:ascii="Times New Roman" w:hAnsi="Times New Roman"/>
+          <w:b/>
+          <w:bCs/>
+        </w:rPr>
+        <w:t>2.</w:t>
       </w:r>
       <w:r>
         <w:rPr>
@@ -4138,6 +4377,7 @@
         </w:rPr>
         <w:t>Scope</w:t>
       </w:r>
+      <w:proofErr w:type="gramEnd"/>
     </w:p>
     <w:p>
       <w:pPr>
@@ -4256,7 +4496,35 @@
         <w:rPr>
           <w:rFonts w:ascii="Times New Roman" w:hAnsi="Times New Roman"/>
         </w:rPr>
-        <w:t>rides to airport, Walmart and other places of needs as per requirements.</w:t>
+        <w:t xml:space="preserve">rides to airport, </w:t>
+      </w:r>
+      <w:proofErr w:type="gramStart"/>
+      <w:r>
+        <w:rPr>
+          <w:rFonts w:ascii="Times New Roman" w:hAnsi="Times New Roman"/>
+        </w:rPr>
+        <w:t>Walmart</w:t>
+      </w:r>
+      <w:proofErr w:type="gramEnd"/>
+      <w:r>
+        <w:rPr>
+          <w:rFonts w:ascii="Times New Roman" w:hAnsi="Times New Roman"/>
+        </w:rPr>
+        <w:t xml:space="preserve"> and other places of </w:t>
+      </w:r>
+      <w:proofErr w:type="gramStart"/>
+      <w:r>
+        <w:rPr>
+          <w:rFonts w:ascii="Times New Roman" w:hAnsi="Times New Roman"/>
+        </w:rPr>
+        <w:t>needs</w:t>
+      </w:r>
+      <w:proofErr w:type="gramEnd"/>
+      <w:r>
+        <w:rPr>
+          <w:rFonts w:ascii="Times New Roman" w:hAnsi="Times New Roman"/>
+        </w:rPr>
+        <w:t xml:space="preserve"> as per requirements.</w:t>
       </w:r>
     </w:p>
     <w:p>
@@ -4323,15 +4591,33 @@
           <w:b/>
           <w:bCs/>
         </w:rPr>
-        <w:t>1.3.</w:t>
-      </w:r>
-      <w:r>
-        <w:rPr>
-          <w:rFonts w:ascii="Times New Roman" w:hAnsi="Times New Roman"/>
-          <w:b/>
-          <w:bCs/>
-        </w:rPr>
-        <w:t xml:space="preserve">Definitions, </w:t>
+        <w:t>1.</w:t>
+      </w:r>
+      <w:proofErr w:type="gramStart"/>
+      <w:r>
+        <w:rPr>
+          <w:rFonts w:ascii="Times New Roman" w:hAnsi="Times New Roman"/>
+          <w:b/>
+          <w:bCs/>
+        </w:rPr>
+        <w:t>3.</w:t>
+      </w:r>
+      <w:r>
+        <w:rPr>
+          <w:rFonts w:ascii="Times New Roman" w:hAnsi="Times New Roman"/>
+          <w:b/>
+          <w:bCs/>
+        </w:rPr>
+        <w:t>Definitions</w:t>
+      </w:r>
+      <w:proofErr w:type="gramEnd"/>
+      <w:r>
+        <w:rPr>
+          <w:rFonts w:ascii="Times New Roman" w:hAnsi="Times New Roman"/>
+          <w:b/>
+          <w:bCs/>
+        </w:rPr>
+        <w:t xml:space="preserve">, </w:t>
       </w:r>
       <w:r>
         <w:rPr>
@@ -4569,7 +4855,16 @@
           <w:b/>
           <w:bCs/>
         </w:rPr>
-        <w:t>1.4.</w:t>
+        <w:t>1.</w:t>
+      </w:r>
+      <w:proofErr w:type="gramStart"/>
+      <w:r>
+        <w:rPr>
+          <w:rFonts w:ascii="Times New Roman" w:hAnsi="Times New Roman"/>
+          <w:b/>
+          <w:bCs/>
+        </w:rPr>
+        <w:t>4.</w:t>
       </w:r>
       <w:r>
         <w:rPr>
@@ -4579,6 +4874,7 @@
         </w:rPr>
         <w:t>References</w:t>
       </w:r>
+      <w:proofErr w:type="gramEnd"/>
     </w:p>
     <w:p>
       <w:pPr>
@@ -4637,6 +4933,7 @@
         </w:rPr>
         <w:t>1.</w:t>
       </w:r>
+      <w:proofErr w:type="gramStart"/>
       <w:r>
         <w:rPr>
           <w:rFonts w:ascii="Times New Roman" w:hAnsi="Times New Roman"/>
@@ -4653,6 +4950,7 @@
         </w:rPr>
         <w:t>Overview</w:t>
       </w:r>
+      <w:proofErr w:type="gramEnd"/>
     </w:p>
     <w:p>
       <w:pPr>
@@ -4755,15 +5053,33 @@
           <w:b/>
           <w:bCs/>
         </w:rPr>
-        <w:t>2.1.</w:t>
-      </w:r>
-      <w:r>
-        <w:rPr>
-          <w:rFonts w:ascii="Times New Roman" w:hAnsi="Times New Roman"/>
-          <w:b/>
-          <w:bCs/>
-        </w:rPr>
-        <w:t>Product Perspective</w:t>
+        <w:t>2.</w:t>
+      </w:r>
+      <w:proofErr w:type="gramStart"/>
+      <w:r>
+        <w:rPr>
+          <w:rFonts w:ascii="Times New Roman" w:hAnsi="Times New Roman"/>
+          <w:b/>
+          <w:bCs/>
+        </w:rPr>
+        <w:t>1.</w:t>
+      </w:r>
+      <w:r>
+        <w:rPr>
+          <w:rFonts w:ascii="Times New Roman" w:hAnsi="Times New Roman"/>
+          <w:b/>
+          <w:bCs/>
+        </w:rPr>
+        <w:t>Product</w:t>
+      </w:r>
+      <w:proofErr w:type="gramEnd"/>
+      <w:r>
+        <w:rPr>
+          <w:rFonts w:ascii="Times New Roman" w:hAnsi="Times New Roman"/>
+          <w:b/>
+          <w:bCs/>
+        </w:rPr>
+        <w:t xml:space="preserve"> Perspective</w:t>
       </w:r>
       <w:r>
         <w:tab/>
@@ -4778,7 +5094,14 @@
         <w:rPr>
           <w:rFonts w:ascii="Times New Roman" w:hAnsi="Times New Roman"/>
         </w:rPr>
-        <w:t>The "Student Info Exchange" is a web-based platform designed to facilitate communication and resource sharing among university students. It aims to provide a central hub for students to connect, exchange information, and access various services. Here's a breakdown of the product perspective</w:t>
+        <w:t xml:space="preserve">The "Student Info Exchange" is a web-based platform designed to facilitate communication and resource sharing among university students. It aims to provide a central hub for students to connect, exchange information, and access various services. Here's a breakdown of the product </w:t>
+      </w:r>
+      <w:proofErr w:type="gramStart"/>
+      <w:r>
+        <w:rPr>
+          <w:rFonts w:ascii="Times New Roman" w:hAnsi="Times New Roman"/>
+        </w:rPr>
+        <w:t>perspective</w:t>
       </w:r>
       <w:r>
         <w:rPr>
@@ -4786,6 +5109,7 @@
         </w:rPr>
         <w:t xml:space="preserve"> :</w:t>
       </w:r>
+      <w:proofErr w:type="gramEnd"/>
       <w:r>
         <w:br/>
       </w:r>
@@ -4923,6 +5247,7 @@
         <w:lastRenderedPageBreak/>
         <w:t>2.</w:t>
       </w:r>
+      <w:proofErr w:type="gramStart"/>
       <w:r>
         <w:rPr>
           <w:rFonts w:ascii="Times New Roman" w:hAnsi="Times New Roman"/>
@@ -4937,7 +5262,16 @@
           <w:b/>
           <w:bCs/>
         </w:rPr>
-        <w:t>Product Functions</w:t>
+        <w:t>Product</w:t>
+      </w:r>
+      <w:proofErr w:type="gramEnd"/>
+      <w:r>
+        <w:rPr>
+          <w:rFonts w:ascii="Times New Roman" w:hAnsi="Times New Roman"/>
+          <w:b/>
+          <w:bCs/>
+        </w:rPr>
+        <w:t xml:space="preserve"> Functions</w:t>
       </w:r>
       <w:r>
         <w:tab/>
@@ -5163,15 +5497,33 @@
           <w:b/>
           <w:bCs/>
         </w:rPr>
-        <w:t>2.3.</w:t>
-      </w:r>
-      <w:r>
-        <w:rPr>
-          <w:rFonts w:ascii="Times New Roman" w:hAnsi="Times New Roman"/>
-          <w:b/>
-          <w:bCs/>
-        </w:rPr>
-        <w:t>User Characteristics</w:t>
+        <w:t>2.</w:t>
+      </w:r>
+      <w:proofErr w:type="gramStart"/>
+      <w:r>
+        <w:rPr>
+          <w:rFonts w:ascii="Times New Roman" w:hAnsi="Times New Roman"/>
+          <w:b/>
+          <w:bCs/>
+        </w:rPr>
+        <w:t>3.</w:t>
+      </w:r>
+      <w:r>
+        <w:rPr>
+          <w:rFonts w:ascii="Times New Roman" w:hAnsi="Times New Roman"/>
+          <w:b/>
+          <w:bCs/>
+        </w:rPr>
+        <w:t>User</w:t>
+      </w:r>
+      <w:proofErr w:type="gramEnd"/>
+      <w:r>
+        <w:rPr>
+          <w:rFonts w:ascii="Times New Roman" w:hAnsi="Times New Roman"/>
+          <w:b/>
+          <w:bCs/>
+        </w:rPr>
+        <w:t xml:space="preserve"> Characteristics</w:t>
       </w:r>
       <w:r>
         <w:tab/>
@@ -5223,7 +5575,21 @@
         <w:rPr>
           <w:rFonts w:ascii="Times New Roman" w:hAnsi="Times New Roman"/>
         </w:rPr>
-        <w:t xml:space="preserve"> Administrators who manage and maintain the platform, oversee user accounts, monitoring content, and addressing any issues.</w:t>
+        <w:t xml:space="preserve"> Administrators who manage and maintain the platform, oversee user accounts, </w:t>
+      </w:r>
+      <w:proofErr w:type="gramStart"/>
+      <w:r>
+        <w:rPr>
+          <w:rFonts w:ascii="Times New Roman" w:hAnsi="Times New Roman"/>
+        </w:rPr>
+        <w:t>monitoring</w:t>
+      </w:r>
+      <w:proofErr w:type="gramEnd"/>
+      <w:r>
+        <w:rPr>
+          <w:rFonts w:ascii="Times New Roman" w:hAnsi="Times New Roman"/>
+        </w:rPr>
+        <w:t xml:space="preserve"> content, and addressing any issues.</w:t>
       </w:r>
       <w:r>
         <w:tab/>
@@ -5263,15 +5629,33 @@
           <w:b/>
           <w:bCs/>
         </w:rPr>
-        <w:t>2.4.</w:t>
-      </w:r>
-      <w:r>
-        <w:rPr>
-          <w:rFonts w:ascii="Times New Roman" w:hAnsi="Times New Roman"/>
-          <w:b/>
-          <w:bCs/>
-        </w:rPr>
-        <w:t>General Constraints</w:t>
+        <w:t>2.</w:t>
+      </w:r>
+      <w:proofErr w:type="gramStart"/>
+      <w:r>
+        <w:rPr>
+          <w:rFonts w:ascii="Times New Roman" w:hAnsi="Times New Roman"/>
+          <w:b/>
+          <w:bCs/>
+        </w:rPr>
+        <w:t>4.</w:t>
+      </w:r>
+      <w:r>
+        <w:rPr>
+          <w:rFonts w:ascii="Times New Roman" w:hAnsi="Times New Roman"/>
+          <w:b/>
+          <w:bCs/>
+        </w:rPr>
+        <w:t>General</w:t>
+      </w:r>
+      <w:proofErr w:type="gramEnd"/>
+      <w:r>
+        <w:rPr>
+          <w:rFonts w:ascii="Times New Roman" w:hAnsi="Times New Roman"/>
+          <w:b/>
+          <w:bCs/>
+        </w:rPr>
+        <w:t xml:space="preserve"> Constraints</w:t>
       </w:r>
       <w:r>
         <w:tab/>
@@ -5410,7 +5794,16 @@
           <w:bCs/>
         </w:rPr>
         <w:lastRenderedPageBreak/>
-        <w:t>2.5.</w:t>
+        <w:t>2.</w:t>
+      </w:r>
+      <w:proofErr w:type="gramStart"/>
+      <w:r>
+        <w:rPr>
+          <w:rFonts w:ascii="Times New Roman" w:hAnsi="Times New Roman"/>
+          <w:b/>
+          <w:bCs/>
+        </w:rPr>
+        <w:t>5.</w:t>
       </w:r>
       <w:r>
         <w:rPr>
@@ -5426,7 +5819,16 @@
           <w:b/>
           <w:bCs/>
         </w:rPr>
-        <w:t>sumptions and Dependencies</w:t>
+        <w:t>sumptions</w:t>
+      </w:r>
+      <w:proofErr w:type="gramEnd"/>
+      <w:r>
+        <w:rPr>
+          <w:rFonts w:ascii="Times New Roman" w:hAnsi="Times New Roman"/>
+          <w:b/>
+          <w:bCs/>
+        </w:rPr>
+        <w:t xml:space="preserve"> and Dependencies</w:t>
       </w:r>
       <w:r>
         <w:br/>
@@ -5564,6 +5966,7 @@
         </w:rPr>
         <w:t>3.</w:t>
       </w:r>
+      <w:proofErr w:type="gramStart"/>
       <w:r>
         <w:rPr>
           <w:rFonts w:ascii="Times New Roman" w:hAnsi="Times New Roman"/>
@@ -5586,7 +5989,16 @@
           <w:b/>
           <w:bCs/>
         </w:rPr>
-        <w:t>nal Interface Requirements</w:t>
+        <w:t>nal</w:t>
+      </w:r>
+      <w:proofErr w:type="gramEnd"/>
+      <w:r>
+        <w:rPr>
+          <w:rFonts w:ascii="Times New Roman" w:hAnsi="Times New Roman"/>
+          <w:b/>
+          <w:bCs/>
+        </w:rPr>
+        <w:t xml:space="preserve"> Interface Requirements</w:t>
       </w:r>
       <w:r>
         <w:rPr>
@@ -5639,6 +6051,7 @@
         </w:rPr>
         <w:t>1.</w:t>
       </w:r>
+      <w:proofErr w:type="gramStart"/>
       <w:r>
         <w:rPr>
           <w:rFonts w:ascii="Times New Roman" w:hAnsi="Times New Roman"/>
@@ -5653,7 +6066,16 @@
           <w:b/>
           <w:bCs/>
         </w:rPr>
-        <w:t>User Interfaces</w:t>
+        <w:t>User</w:t>
+      </w:r>
+      <w:proofErr w:type="gramEnd"/>
+      <w:r>
+        <w:rPr>
+          <w:rFonts w:ascii="Times New Roman" w:hAnsi="Times New Roman"/>
+          <w:b/>
+          <w:bCs/>
+        </w:rPr>
+        <w:t xml:space="preserve"> Interfaces</w:t>
       </w:r>
     </w:p>
     <w:p>
@@ -5712,8 +6134,17 @@
           <w:rFonts w:ascii="Times New Roman" w:eastAsia="Times New Roman" w:hAnsi="Times New Roman"/>
           <w:szCs w:val="24"/>
         </w:rPr>
-        <w:t>Users shall be able to register, log in, post listings, search for accommodations, view events, chat, and use mapping services via the user interface</w:t>
-      </w:r>
+        <w:t xml:space="preserve">Users shall be able to register, log in, post listings, search for accommodations, view events, chat, and use mapping services via the user </w:t>
+      </w:r>
+      <w:proofErr w:type="gramStart"/>
+      <w:r>
+        <w:rPr>
+          <w:rFonts w:ascii="Times New Roman" w:eastAsia="Times New Roman" w:hAnsi="Times New Roman"/>
+          <w:szCs w:val="24"/>
+        </w:rPr>
+        <w:t>interface</w:t>
+      </w:r>
+      <w:proofErr w:type="gramEnd"/>
       <w:r>
         <w:rPr>
           <w:rFonts w:ascii="Times New Roman" w:hAnsi="Times New Roman"/>
@@ -5875,15 +6306,33 @@
           <w:b/>
           <w:bCs/>
         </w:rPr>
-        <w:t>3.1.3.</w:t>
-      </w:r>
-      <w:r>
-        <w:rPr>
-          <w:rFonts w:ascii="Times New Roman" w:hAnsi="Times New Roman"/>
-          <w:b/>
-          <w:bCs/>
-        </w:rPr>
-        <w:t xml:space="preserve">Software </w:t>
+        <w:t>3.1.</w:t>
+      </w:r>
+      <w:proofErr w:type="gramStart"/>
+      <w:r>
+        <w:rPr>
+          <w:rFonts w:ascii="Times New Roman" w:hAnsi="Times New Roman"/>
+          <w:b/>
+          <w:bCs/>
+        </w:rPr>
+        <w:t>3.</w:t>
+      </w:r>
+      <w:r>
+        <w:rPr>
+          <w:rFonts w:ascii="Times New Roman" w:hAnsi="Times New Roman"/>
+          <w:b/>
+          <w:bCs/>
+        </w:rPr>
+        <w:t>Software</w:t>
+      </w:r>
+      <w:proofErr w:type="gramEnd"/>
+      <w:r>
+        <w:rPr>
+          <w:rFonts w:ascii="Times New Roman" w:hAnsi="Times New Roman"/>
+          <w:b/>
+          <w:bCs/>
+        </w:rPr>
+        <w:t xml:space="preserve"> </w:t>
       </w:r>
       <w:r>
         <w:rPr>
@@ -5992,8 +6441,17 @@
           <w:rFonts w:ascii="Times New Roman" w:eastAsia="Times New Roman" w:hAnsi="Times New Roman"/>
           <w:szCs w:val="24"/>
         </w:rPr>
-        <w:t>Live chat functionality may be incorporated using a third-party chat application</w:t>
-      </w:r>
+        <w:t xml:space="preserve">Live chat functionality may be incorporated using a third-party chat </w:t>
+      </w:r>
+      <w:proofErr w:type="gramStart"/>
+      <w:r>
+        <w:rPr>
+          <w:rFonts w:ascii="Times New Roman" w:eastAsia="Times New Roman" w:hAnsi="Times New Roman"/>
+          <w:szCs w:val="24"/>
+        </w:rPr>
+        <w:t>application</w:t>
+      </w:r>
+      <w:proofErr w:type="gramEnd"/>
       <w:r>
         <w:rPr>
           <w:rFonts w:ascii="Times New Roman" w:hAnsi="Times New Roman"/>
@@ -6051,15 +6509,33 @@
           <w:bCs/>
         </w:rPr>
         <w:lastRenderedPageBreak/>
-        <w:t>3.1.4.</w:t>
-      </w:r>
-      <w:r>
-        <w:rPr>
-          <w:rFonts w:ascii="Times New Roman" w:hAnsi="Times New Roman"/>
-          <w:b/>
-          <w:bCs/>
-        </w:rPr>
-        <w:t>Communications Interface</w:t>
+        <w:t>3.1.</w:t>
+      </w:r>
+      <w:proofErr w:type="gramStart"/>
+      <w:r>
+        <w:rPr>
+          <w:rFonts w:ascii="Times New Roman" w:hAnsi="Times New Roman"/>
+          <w:b/>
+          <w:bCs/>
+        </w:rPr>
+        <w:t>4.</w:t>
+      </w:r>
+      <w:r>
+        <w:rPr>
+          <w:rFonts w:ascii="Times New Roman" w:hAnsi="Times New Roman"/>
+          <w:b/>
+          <w:bCs/>
+        </w:rPr>
+        <w:t>Communications</w:t>
+      </w:r>
+      <w:proofErr w:type="gramEnd"/>
+      <w:r>
+        <w:rPr>
+          <w:rFonts w:ascii="Times New Roman" w:hAnsi="Times New Roman"/>
+          <w:b/>
+          <w:bCs/>
+        </w:rPr>
+        <w:t xml:space="preserve"> Interface</w:t>
       </w:r>
       <w:r>
         <w:tab/>
@@ -6731,12 +7207,21 @@
           <w:szCs w:val="24"/>
         </w:rPr>
       </w:pPr>
-      <w:r>
-        <w:rPr>
-          <w:rFonts w:ascii="Times New Roman" w:eastAsia="Times New Roman" w:hAnsi="Times New Roman"/>
-          <w:szCs w:val="24"/>
-        </w:rPr>
-        <w:t>User can create and share various types of information (text, files, links) with other users or groups.</w:t>
+      <w:proofErr w:type="gramStart"/>
+      <w:r>
+        <w:rPr>
+          <w:rFonts w:ascii="Times New Roman" w:eastAsia="Times New Roman" w:hAnsi="Times New Roman"/>
+          <w:szCs w:val="24"/>
+        </w:rPr>
+        <w:t>User</w:t>
+      </w:r>
+      <w:proofErr w:type="gramEnd"/>
+      <w:r>
+        <w:rPr>
+          <w:rFonts w:ascii="Times New Roman" w:eastAsia="Times New Roman" w:hAnsi="Times New Roman"/>
+          <w:szCs w:val="24"/>
+        </w:rPr>
+        <w:t xml:space="preserve"> can create and share various types of information (text, files, links) with other users or groups.</w:t>
       </w:r>
     </w:p>
     <w:p>
@@ -6824,12 +7309,21 @@
           <w:szCs w:val="24"/>
         </w:rPr>
       </w:pPr>
-      <w:r>
-        <w:rPr>
-          <w:rFonts w:ascii="Times New Roman" w:eastAsia="Times New Roman" w:hAnsi="Times New Roman"/>
-          <w:szCs w:val="24"/>
-        </w:rPr>
-        <w:t>User can view and access shared information.</w:t>
+      <w:proofErr w:type="gramStart"/>
+      <w:r>
+        <w:rPr>
+          <w:rFonts w:ascii="Times New Roman" w:eastAsia="Times New Roman" w:hAnsi="Times New Roman"/>
+          <w:szCs w:val="24"/>
+        </w:rPr>
+        <w:t>User</w:t>
+      </w:r>
+      <w:proofErr w:type="gramEnd"/>
+      <w:r>
+        <w:rPr>
+          <w:rFonts w:ascii="Times New Roman" w:eastAsia="Times New Roman" w:hAnsi="Times New Roman"/>
+          <w:szCs w:val="24"/>
+        </w:rPr>
+        <w:t xml:space="preserve"> can view and access shared information.</w:t>
       </w:r>
     </w:p>
     <w:p>
@@ -6901,12 +7395,21 @@
           <w:szCs w:val="24"/>
         </w:rPr>
       </w:pPr>
-      <w:r>
-        <w:rPr>
-          <w:rFonts w:ascii="Times New Roman" w:eastAsia="Times New Roman" w:hAnsi="Times New Roman"/>
-          <w:szCs w:val="24"/>
-        </w:rPr>
-        <w:t>User receive notifications for new messages or updates to shared information.</w:t>
+      <w:proofErr w:type="gramStart"/>
+      <w:r>
+        <w:rPr>
+          <w:rFonts w:ascii="Times New Roman" w:eastAsia="Times New Roman" w:hAnsi="Times New Roman"/>
+          <w:szCs w:val="24"/>
+        </w:rPr>
+        <w:t>User</w:t>
+      </w:r>
+      <w:proofErr w:type="gramEnd"/>
+      <w:r>
+        <w:rPr>
+          <w:rFonts w:ascii="Times New Roman" w:eastAsia="Times New Roman" w:hAnsi="Times New Roman"/>
+          <w:szCs w:val="24"/>
+        </w:rPr>
+        <w:t xml:space="preserve"> receive notifications for new messages or updates to shared information.</w:t>
       </w:r>
     </w:p>
     <w:p>
@@ -6960,12 +7463,21 @@
           <w:szCs w:val="24"/>
         </w:rPr>
       </w:pPr>
-      <w:r>
-        <w:rPr>
-          <w:rFonts w:ascii="Times New Roman" w:eastAsia="Times New Roman" w:hAnsi="Times New Roman"/>
-          <w:szCs w:val="24"/>
-        </w:rPr>
-        <w:t>User can edit their profile information, including a profile picture and bio.</w:t>
+      <w:proofErr w:type="gramStart"/>
+      <w:r>
+        <w:rPr>
+          <w:rFonts w:ascii="Times New Roman" w:eastAsia="Times New Roman" w:hAnsi="Times New Roman"/>
+          <w:szCs w:val="24"/>
+        </w:rPr>
+        <w:t>User</w:t>
+      </w:r>
+      <w:proofErr w:type="gramEnd"/>
+      <w:r>
+        <w:rPr>
+          <w:rFonts w:ascii="Times New Roman" w:eastAsia="Times New Roman" w:hAnsi="Times New Roman"/>
+          <w:szCs w:val="24"/>
+        </w:rPr>
+        <w:t xml:space="preserve"> can edit their profile information, including a profile picture and bio.</w:t>
       </w:r>
     </w:p>
     <w:p>
@@ -7055,12 +7567,21 @@
           <w:szCs w:val="24"/>
         </w:rPr>
       </w:pPr>
-      <w:r>
-        <w:rPr>
-          <w:rFonts w:ascii="Times New Roman" w:eastAsia="Times New Roman" w:hAnsi="Times New Roman"/>
-          <w:szCs w:val="24"/>
-        </w:rPr>
-        <w:t>Moderator can review reports and take appropriate actions.</w:t>
+      <w:proofErr w:type="gramStart"/>
+      <w:r>
+        <w:rPr>
+          <w:rFonts w:ascii="Times New Roman" w:eastAsia="Times New Roman" w:hAnsi="Times New Roman"/>
+          <w:szCs w:val="24"/>
+        </w:rPr>
+        <w:t>Moderator</w:t>
+      </w:r>
+      <w:proofErr w:type="gramEnd"/>
+      <w:r>
+        <w:rPr>
+          <w:rFonts w:ascii="Times New Roman" w:eastAsia="Times New Roman" w:hAnsi="Times New Roman"/>
+          <w:szCs w:val="24"/>
+        </w:rPr>
+        <w:t xml:space="preserve"> can review reports and take appropriate actions.</w:t>
       </w:r>
     </w:p>
     <w:p>
@@ -7288,7 +7809,55 @@
           <w:rFonts w:ascii="Times New Roman" w:eastAsia="Times New Roman" w:hAnsi="Times New Roman"/>
           <w:szCs w:val="24"/>
         </w:rPr>
-        <w:t>Methods: searchByKeyword, searchByTag, searchByCategory.</w:t>
+        <w:t xml:space="preserve">Methods: </w:t>
+      </w:r>
+      <w:proofErr w:type="spellStart"/>
+      <w:r>
+        <w:rPr>
+          <w:rFonts w:ascii="Times New Roman" w:eastAsia="Times New Roman" w:hAnsi="Times New Roman"/>
+          <w:szCs w:val="24"/>
+        </w:rPr>
+        <w:t>searchByKeyword</w:t>
+      </w:r>
+      <w:proofErr w:type="spellEnd"/>
+      <w:r>
+        <w:rPr>
+          <w:rFonts w:ascii="Times New Roman" w:eastAsia="Times New Roman" w:hAnsi="Times New Roman"/>
+          <w:szCs w:val="24"/>
+        </w:rPr>
+        <w:t xml:space="preserve">, </w:t>
+      </w:r>
+      <w:proofErr w:type="spellStart"/>
+      <w:r>
+        <w:rPr>
+          <w:rFonts w:ascii="Times New Roman" w:eastAsia="Times New Roman" w:hAnsi="Times New Roman"/>
+          <w:szCs w:val="24"/>
+        </w:rPr>
+        <w:t>searchByTag</w:t>
+      </w:r>
+      <w:proofErr w:type="spellEnd"/>
+      <w:r>
+        <w:rPr>
+          <w:rFonts w:ascii="Times New Roman" w:eastAsia="Times New Roman" w:hAnsi="Times New Roman"/>
+          <w:szCs w:val="24"/>
+        </w:rPr>
+        <w:t xml:space="preserve">, </w:t>
+      </w:r>
+      <w:proofErr w:type="spellStart"/>
+      <w:r>
+        <w:rPr>
+          <w:rFonts w:ascii="Times New Roman" w:eastAsia="Times New Roman" w:hAnsi="Times New Roman"/>
+          <w:szCs w:val="24"/>
+        </w:rPr>
+        <w:t>searchByCategory</w:t>
+      </w:r>
+      <w:proofErr w:type="spellEnd"/>
+      <w:r>
+        <w:rPr>
+          <w:rFonts w:ascii="Times New Roman" w:eastAsia="Times New Roman" w:hAnsi="Times New Roman"/>
+          <w:szCs w:val="24"/>
+        </w:rPr>
+        <w:t>.</w:t>
       </w:r>
     </w:p>
     <w:p>
@@ -7492,8 +8061,33 @@
           <w:rFonts w:ascii="Times New Roman" w:eastAsia="Times New Roman" w:hAnsi="Times New Roman"/>
           <w:szCs w:val="24"/>
         </w:rPr>
-        <w:t>Methods: reviewReports, takeAction</w:t>
-      </w:r>
+        <w:t xml:space="preserve">Methods: </w:t>
+      </w:r>
+      <w:proofErr w:type="spellStart"/>
+      <w:r>
+        <w:rPr>
+          <w:rFonts w:ascii="Times New Roman" w:eastAsia="Times New Roman" w:hAnsi="Times New Roman"/>
+          <w:szCs w:val="24"/>
+        </w:rPr>
+        <w:t>reviewReports</w:t>
+      </w:r>
+      <w:proofErr w:type="spellEnd"/>
+      <w:r>
+        <w:rPr>
+          <w:rFonts w:ascii="Times New Roman" w:eastAsia="Times New Roman" w:hAnsi="Times New Roman"/>
+          <w:szCs w:val="24"/>
+        </w:rPr>
+        <w:t xml:space="preserve">, </w:t>
+      </w:r>
+      <w:proofErr w:type="spellStart"/>
+      <w:r>
+        <w:rPr>
+          <w:rFonts w:ascii="Times New Roman" w:eastAsia="Times New Roman" w:hAnsi="Times New Roman"/>
+          <w:szCs w:val="24"/>
+        </w:rPr>
+        <w:t>takeAction</w:t>
+      </w:r>
+      <w:proofErr w:type="spellEnd"/>
     </w:p>
     <w:p>
       <w:pPr>
@@ -7774,7 +8368,23 @@
           <w:rFonts w:ascii="Times New Roman" w:eastAsia="Times New Roman" w:hAnsi="Times New Roman"/>
           <w:szCs w:val="24"/>
         </w:rPr>
-        <w:t>The platform should be accessible to authorized users at all times.</w:t>
+        <w:t xml:space="preserve">The platform should </w:t>
+      </w:r>
+      <w:proofErr w:type="gramStart"/>
+      <w:r>
+        <w:rPr>
+          <w:rFonts w:ascii="Times New Roman" w:eastAsia="Times New Roman" w:hAnsi="Times New Roman"/>
+          <w:szCs w:val="24"/>
+        </w:rPr>
+        <w:t>be accessible to authorized users at all times</w:t>
+      </w:r>
+      <w:proofErr w:type="gramEnd"/>
+      <w:r>
+        <w:rPr>
+          <w:rFonts w:ascii="Times New Roman" w:eastAsia="Times New Roman" w:hAnsi="Times New Roman"/>
+          <w:szCs w:val="24"/>
+        </w:rPr>
+        <w:t>.</w:t>
       </w:r>
     </w:p>
     <w:p>
@@ -8008,16 +8618,36 @@
           <w:bCs/>
           <w:szCs w:val="24"/>
         </w:rPr>
-        <w:t>3.6.</w:t>
-      </w:r>
-      <w:r>
-        <w:rPr>
-          <w:rFonts w:ascii="Times New Roman" w:eastAsia="Times New Roman" w:hAnsi="Times New Roman"/>
-          <w:b/>
-          <w:bCs/>
-          <w:szCs w:val="24"/>
-        </w:rPr>
-        <w:t>Inverse Requirements</w:t>
+        <w:t>3.</w:t>
+      </w:r>
+      <w:proofErr w:type="gramStart"/>
+      <w:r>
+        <w:rPr>
+          <w:rFonts w:ascii="Times New Roman" w:eastAsia="Times New Roman" w:hAnsi="Times New Roman"/>
+          <w:b/>
+          <w:bCs/>
+          <w:szCs w:val="24"/>
+        </w:rPr>
+        <w:t>6.</w:t>
+      </w:r>
+      <w:r>
+        <w:rPr>
+          <w:rFonts w:ascii="Times New Roman" w:eastAsia="Times New Roman" w:hAnsi="Times New Roman"/>
+          <w:b/>
+          <w:bCs/>
+          <w:szCs w:val="24"/>
+        </w:rPr>
+        <w:t>Inverse</w:t>
+      </w:r>
+      <w:proofErr w:type="gramEnd"/>
+      <w:r>
+        <w:rPr>
+          <w:rFonts w:ascii="Times New Roman" w:eastAsia="Times New Roman" w:hAnsi="Times New Roman"/>
+          <w:b/>
+          <w:bCs/>
+          <w:szCs w:val="24"/>
+        </w:rPr>
+        <w:t xml:space="preserve"> Requirements</w:t>
       </w:r>
       <w:r>
         <w:tab/>
@@ -8185,16 +8815,36 @@
           <w:bCs/>
           <w:szCs w:val="24"/>
         </w:rPr>
-        <w:t>3.7.</w:t>
-      </w:r>
-      <w:r>
-        <w:rPr>
-          <w:rFonts w:ascii="Times New Roman" w:eastAsia="Times New Roman" w:hAnsi="Times New Roman"/>
-          <w:b/>
-          <w:bCs/>
-          <w:szCs w:val="24"/>
-        </w:rPr>
-        <w:t>Design Constraints</w:t>
+        <w:t>3.</w:t>
+      </w:r>
+      <w:proofErr w:type="gramStart"/>
+      <w:r>
+        <w:rPr>
+          <w:rFonts w:ascii="Times New Roman" w:eastAsia="Times New Roman" w:hAnsi="Times New Roman"/>
+          <w:b/>
+          <w:bCs/>
+          <w:szCs w:val="24"/>
+        </w:rPr>
+        <w:t>7.</w:t>
+      </w:r>
+      <w:r>
+        <w:rPr>
+          <w:rFonts w:ascii="Times New Roman" w:eastAsia="Times New Roman" w:hAnsi="Times New Roman"/>
+          <w:b/>
+          <w:bCs/>
+          <w:szCs w:val="24"/>
+        </w:rPr>
+        <w:t>Design</w:t>
+      </w:r>
+      <w:proofErr w:type="gramEnd"/>
+      <w:r>
+        <w:rPr>
+          <w:rFonts w:ascii="Times New Roman" w:eastAsia="Times New Roman" w:hAnsi="Times New Roman"/>
+          <w:b/>
+          <w:bCs/>
+          <w:szCs w:val="24"/>
+        </w:rPr>
+        <w:t xml:space="preserve"> Constraints</w:t>
       </w:r>
       <w:r>
         <w:tab/>
@@ -8277,16 +8927,36 @@
           <w:bCs/>
           <w:szCs w:val="24"/>
         </w:rPr>
-        <w:t>3.8.</w:t>
-      </w:r>
-      <w:r>
-        <w:rPr>
-          <w:rFonts w:ascii="Times New Roman" w:eastAsia="Times New Roman" w:hAnsi="Times New Roman"/>
-          <w:b/>
-          <w:bCs/>
-          <w:szCs w:val="24"/>
-        </w:rPr>
-        <w:t>Logical Database Requirements</w:t>
+        <w:t>3.</w:t>
+      </w:r>
+      <w:proofErr w:type="gramStart"/>
+      <w:r>
+        <w:rPr>
+          <w:rFonts w:ascii="Times New Roman" w:eastAsia="Times New Roman" w:hAnsi="Times New Roman"/>
+          <w:b/>
+          <w:bCs/>
+          <w:szCs w:val="24"/>
+        </w:rPr>
+        <w:t>8.</w:t>
+      </w:r>
+      <w:r>
+        <w:rPr>
+          <w:rFonts w:ascii="Times New Roman" w:eastAsia="Times New Roman" w:hAnsi="Times New Roman"/>
+          <w:b/>
+          <w:bCs/>
+          <w:szCs w:val="24"/>
+        </w:rPr>
+        <w:t>Logical</w:t>
+      </w:r>
+      <w:proofErr w:type="gramEnd"/>
+      <w:r>
+        <w:rPr>
+          <w:rFonts w:ascii="Times New Roman" w:eastAsia="Times New Roman" w:hAnsi="Times New Roman"/>
+          <w:b/>
+          <w:bCs/>
+          <w:szCs w:val="24"/>
+        </w:rPr>
+        <w:t xml:space="preserve"> Database Requirements</w:t>
       </w:r>
     </w:p>
     <w:p>
@@ -8392,15 +9062,33 @@
           <w:b/>
           <w:bCs/>
         </w:rPr>
-        <w:t>.9.</w:t>
-      </w:r>
-      <w:r>
-        <w:rPr>
-          <w:rFonts w:ascii="Times New Roman" w:eastAsia="Times New Roman" w:hAnsi="Times New Roman"/>
-          <w:b/>
-          <w:bCs/>
-        </w:rPr>
-        <w:t>Other Requirements</w:t>
+        <w:t>.</w:t>
+      </w:r>
+      <w:proofErr w:type="gramStart"/>
+      <w:r>
+        <w:rPr>
+          <w:rFonts w:ascii="Times New Roman" w:eastAsia="Times New Roman" w:hAnsi="Times New Roman"/>
+          <w:b/>
+          <w:bCs/>
+        </w:rPr>
+        <w:t>9.</w:t>
+      </w:r>
+      <w:r>
+        <w:rPr>
+          <w:rFonts w:ascii="Times New Roman" w:eastAsia="Times New Roman" w:hAnsi="Times New Roman"/>
+          <w:b/>
+          <w:bCs/>
+        </w:rPr>
+        <w:t>Other</w:t>
+      </w:r>
+      <w:proofErr w:type="gramEnd"/>
+      <w:r>
+        <w:rPr>
+          <w:rFonts w:ascii="Times New Roman" w:eastAsia="Times New Roman" w:hAnsi="Times New Roman"/>
+          <w:b/>
+          <w:bCs/>
+        </w:rPr>
+        <w:t xml:space="preserve"> Requirements</w:t>
       </w:r>
       <w:r>
         <w:tab/>
@@ -8577,6 +9265,7 @@
           <w:b/>
         </w:rPr>
       </w:pPr>
+      <w:proofErr w:type="gramStart"/>
       <w:r>
         <w:rPr>
           <w:rFonts w:ascii="Times New Roman" w:eastAsia="Times New Roman" w:hAnsi="Times New Roman"/>
@@ -8601,6 +9290,7 @@
         </w:rPr>
         <w:t>.</w:t>
       </w:r>
+      <w:proofErr w:type="gramEnd"/>
       <w:r>
         <w:rPr>
           <w:rFonts w:ascii="Times New Roman" w:eastAsia="Times New Roman" w:hAnsi="Times New Roman"/>
@@ -8689,7 +9379,7 @@
           <w:noProof/>
         </w:rPr>
         <w:drawing>
-          <wp:inline distT="0" distB="0" distL="0" distR="0" wp14:anchorId="5DE719EB" wp14:editId="5A19D13B">
+          <wp:inline distT="0" distB="0" distL="0" distR="0" wp14:anchorId="5DE719EB" wp14:editId="5DC51099">
             <wp:extent cx="5943600" cy="3330575"/>
             <wp:effectExtent l="0" t="0" r="0" b="3175"/>
             <wp:docPr id="11267" name="Content Placeholder 2" descr="A screenshot of a computer screen&#10;&#10;Description automatically generated">
@@ -9056,12 +9746,14 @@
     </w:p>
     <w:p/>
     <w:p>
+      <w:proofErr w:type="gramStart"/>
       <w:r>
         <w:t xml:space="preserve">3.10.6  </w:t>
       </w:r>
       <w:r>
         <w:t>Certification</w:t>
       </w:r>
+      <w:proofErr w:type="gramEnd"/>
       <w:r>
         <w:t xml:space="preserve"> Assistance</w:t>
       </w:r>
@@ -9198,7 +9890,7 @@
           <w:noProof/>
         </w:rPr>
         <w:drawing>
-          <wp:inline distT="0" distB="0" distL="0" distR="0" wp14:anchorId="4E7496FC" wp14:editId="3664F50D">
+          <wp:inline distT="0" distB="0" distL="0" distR="0" wp14:anchorId="4E7496FC" wp14:editId="7FAAFD51">
             <wp:extent cx="5943600" cy="3239135"/>
             <wp:effectExtent l="0" t="0" r="0" b="0"/>
             <wp:docPr id="2114234629" name="Picture 2" descr="A screenshot of a computer&#10;&#10;Description automatically generated"/>
@@ -9318,8 +10010,18 @@
           <w:b/>
           <w:bCs/>
         </w:rPr>
-        <w:t>4.1. ER diagram</w:t>
-      </w:r>
+        <w:t xml:space="preserve">4.1. ER </w:t>
+      </w:r>
+      <w:proofErr w:type="gramStart"/>
+      <w:r>
+        <w:rPr>
+          <w:rFonts w:ascii="Times New Roman" w:eastAsia="Times New Roman" w:hAnsi="Times New Roman"/>
+          <w:b/>
+          <w:bCs/>
+        </w:rPr>
+        <w:t>diagram</w:t>
+      </w:r>
+      <w:proofErr w:type="gramEnd"/>
     </w:p>
     <w:p>
       <w:pPr>
@@ -9424,7 +10126,15 @@
         </w:tabs>
       </w:pPr>
       <w:r>
-        <w:t>Students can be both drivers and riders in rides.</w:t>
+        <w:t xml:space="preserve">Students can be both drivers and riders </w:t>
+      </w:r>
+      <w:proofErr w:type="gramStart"/>
+      <w:r>
+        <w:t>in</w:t>
+      </w:r>
+      <w:proofErr w:type="gramEnd"/>
+      <w:r>
+        <w:t xml:space="preserve"> rides.</w:t>
       </w:r>
     </w:p>
     <w:p>
@@ -9592,10 +10302,12 @@
           <w:tab w:val="clear" w:pos="720"/>
         </w:tabs>
       </w:pPr>
+      <w:proofErr w:type="gramStart"/>
       <w:r>
         <w:lastRenderedPageBreak/>
         <w:t>GUI;</w:t>
       </w:r>
+      <w:proofErr w:type="gramEnd"/>
     </w:p>
     <w:p>
       <w:pPr>
@@ -9916,17 +10628,140 @@
       </w:r>
     </w:p>
     <w:p/>
-    <w:p/>
-    <w:p/>
-    <w:p/>
     <w:p>
       <w:pPr>
         <w:pStyle w:val="Heading2"/>
       </w:pPr>
+      <w:r>
+        <w:lastRenderedPageBreak/>
+        <w:t>R</w:t>
+      </w:r>
+      <w:r>
+        <w:t>ide</w:t>
+      </w:r>
+    </w:p>
+    <w:p>
+      <w:r>
+        <w:rPr>
+          <w:noProof/>
+        </w:rPr>
+        <mc:AlternateContent>
+          <mc:Choice Requires="wps">
+            <w:drawing>
+              <wp:inline distT="0" distB="0" distL="0" distR="0" wp14:anchorId="6F03FCB1" wp14:editId="3C8ECFBA">
+                <wp:extent cx="304800" cy="304800"/>
+                <wp:effectExtent l="0" t="0" r="0" b="0"/>
+                <wp:docPr id="336104815" name="Rectangle 1"/>
+                <wp:cNvGraphicFramePr>
+                  <a:graphicFrameLocks xmlns:a="http://schemas.openxmlformats.org/drawingml/2006/main" noChangeAspect="1"/>
+                </wp:cNvGraphicFramePr>
+                <a:graphic xmlns:a="http://schemas.openxmlformats.org/drawingml/2006/main">
+                  <a:graphicData uri="http://schemas.microsoft.com/office/word/2010/wordprocessingShape">
+                    <wps:wsp>
+                      <wps:cNvSpPr>
+                        <a:spLocks noChangeAspect="1" noChangeArrowheads="1"/>
+                      </wps:cNvSpPr>
+                      <wps:spPr bwMode="auto">
+                        <a:xfrm>
+                          <a:off x="0" y="0"/>
+                          <a:ext cx="304800" cy="304800"/>
+                        </a:xfrm>
+                        <a:prstGeom prst="rect">
+                          <a:avLst/>
+                        </a:prstGeom>
+                        <a:noFill/>
+                        <a:ln>
+                          <a:noFill/>
+                        </a:ln>
+                        <a:extLst>
+                          <a:ext uri="{909E8E84-426E-40DD-AFC4-6F175D3DCCD1}">
+                            <a14:hiddenFill xmlns:a14="http://schemas.microsoft.com/office/drawing/2010/main">
+                              <a:solidFill>
+                                <a:srgbClr val="FFFFFF"/>
+                              </a:solidFill>
+                            </a14:hiddenFill>
+                          </a:ext>
+                          <a:ext uri="{91240B29-F687-4F45-9708-019B960494DF}">
+                            <a14:hiddenLine xmlns:a14="http://schemas.microsoft.com/office/drawing/2010/main" w="9525">
+                              <a:solidFill>
+                                <a:srgbClr val="000000"/>
+                              </a:solidFill>
+                              <a:miter lim="800000"/>
+                              <a:headEnd/>
+                              <a:tailEnd/>
+                            </a14:hiddenLine>
+                          </a:ext>
+                        </a:extLst>
+                      </wps:spPr>
+                      <wps:bodyPr rot="0" vert="horz" wrap="square" lIns="91440" tIns="45720" rIns="91440" bIns="45720" anchor="t" anchorCtr="0" upright="1">
+                        <a:noAutofit/>
+                      </wps:bodyPr>
+                    </wps:wsp>
+                  </a:graphicData>
+                </a:graphic>
+              </wp:inline>
+            </w:drawing>
+          </mc:Choice>
+          <mc:Fallback>
+            <w:pict>
+              <v:rect w14:anchorId="338FCFEC" id="Rectangle 1" o:spid="_x0000_s1026" style="width:24pt;height:24pt;visibility:visible;mso-wrap-style:square;mso-left-percent:-10001;mso-top-percent:-10001;mso-position-horizontal:absolute;mso-position-horizontal-relative:char;mso-position-vertical:absolute;mso-position-vertical-relative:line;mso-left-percent:-10001;mso-top-percent:-10001;v-text-anchor:top" o:gfxdata="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" filled="f" stroked="f">
+                <o:lock v:ext="edit" aspectratio="t"/>
+                <w10:anchorlock/>
+              </v:rect>
+            </w:pict>
+          </mc:Fallback>
+        </mc:AlternateContent>
+      </w:r>
+      <w:r>
+        <w:rPr>
+          <w:noProof/>
+        </w:rPr>
+        <w:drawing>
+          <wp:inline distT="0" distB="0" distL="0" distR="0" wp14:anchorId="5FD174A4" wp14:editId="6FB64B6D">
+            <wp:extent cx="5943600" cy="3416935"/>
+            <wp:effectExtent l="0" t="0" r="0" b="0"/>
+            <wp:docPr id="816896563" name="Picture 3" descr="A screenshot of a website&#10;&#10;Description automatically generated"/>
+            <wp:cNvGraphicFramePr>
+              <a:graphicFrameLocks xmlns:a="http://schemas.openxmlformats.org/drawingml/2006/main" noChangeAspect="1"/>
+            </wp:cNvGraphicFramePr>
+            <a:graphic xmlns:a="http://schemas.openxmlformats.org/drawingml/2006/main">
+              <a:graphicData uri="http://schemas.openxmlformats.org/drawingml/2006/picture">
+                <pic:pic xmlns:pic="http://schemas.openxmlformats.org/drawingml/2006/picture">
+                  <pic:nvPicPr>
+                    <pic:cNvPr id="816896563" name="Picture 3" descr="A screenshot of a website&#10;&#10;Description automatically generated"/>
+                    <pic:cNvPicPr/>
+                  </pic:nvPicPr>
+                  <pic:blipFill>
+                    <a:blip r:embed="rId28">
+                      <a:extLst>
+                        <a:ext uri="{28A0092B-C50C-407E-A947-70E740481C1C}">
+                          <a14:useLocalDpi xmlns:a14="http://schemas.microsoft.com/office/drawing/2010/main" val="0"/>
+                        </a:ext>
+                      </a:extLst>
+                    </a:blip>
+                    <a:stretch>
+                      <a:fillRect/>
+                    </a:stretch>
+                  </pic:blipFill>
+                  <pic:spPr>
+                    <a:xfrm>
+                      <a:off x="0" y="0"/>
+                      <a:ext cx="5943600" cy="3416935"/>
+                    </a:xfrm>
+                    <a:prstGeom prst="rect">
+                      <a:avLst/>
+                    </a:prstGeom>
+                  </pic:spPr>
+                </pic:pic>
+              </a:graphicData>
+            </a:graphic>
+          </wp:inline>
+        </w:drawing>
+      </w:r>
     </w:p>
     <w:sectPr>
-      <w:headerReference w:type="default" r:id="rId28"/>
-      <w:footerReference w:type="default" r:id="rId29"/>
+      <w:headerReference w:type="default" r:id="rId29"/>
+      <w:footerReference w:type="default" r:id="rId30"/>
       <w:pgSz w:w="12240" w:h="15840"/>
       <w:pgMar w:top="1440" w:right="1440" w:bottom="1440" w:left="1440" w:header="720" w:footer="720" w:gutter="0"/>
       <w:pgNumType w:start="1"/>
@@ -17129,15 +17964,6 @@
 </file>
 
 <file path=customXml/item1.xml><?xml version="1.0" encoding="utf-8"?>
-<?mso-contentType ?>
-<FormTemplates xmlns="http://schemas.microsoft.com/sharepoint/v3/contenttype/forms">
-  <Display>DocumentLibraryForm</Display>
-  <Edit>DocumentLibraryForm</Edit>
-  <New>DocumentLibraryForm</New>
-</FormTemplates>
-</file>
-
-<file path=customXml/item2.xml><?xml version="1.0" encoding="utf-8"?>
 <ct:contentTypeSchema xmlns:ct="http://schemas.microsoft.com/office/2006/metadata/contentType" xmlns:ma="http://schemas.microsoft.com/office/2006/metadata/properties/metaAttributes" ct:_="" ma:_="" ma:contentTypeName="Document" ma:contentTypeID="0x0101004B036EA7F740CC49AE56EB26AA3BE9DB" ma:contentTypeVersion="3" ma:contentTypeDescription="Create a new document." ma:contentTypeScope="" ma:versionID="6afc1cdbbe525abc76d6d586895042a9">
   <xsd:schema xmlns:xsd="http://www.w3.org/2001/XMLSchema" xmlns:xs="http://www.w3.org/2001/XMLSchema" xmlns:p="http://schemas.microsoft.com/office/2006/metadata/properties" xmlns:ns2="745a2736-d3fd-49b3-89f2-530669e379e7" targetNamespace="http://schemas.microsoft.com/office/2006/metadata/properties" ma:root="true" ma:fieldsID="2dfe09fa946671b487c03cf70e6ccd5b" ns2:_="">
     <xsd:import namespace="745a2736-d3fd-49b3-89f2-530669e379e7"/>
@@ -17275,19 +18101,20 @@
 </ct:contentTypeSchema>
 </file>
 
+<file path=customXml/item2.xml><?xml version="1.0" encoding="utf-8"?>
+<?mso-contentType ?>
+<FormTemplates xmlns="http://schemas.microsoft.com/sharepoint/v3/contenttype/forms">
+  <Display>DocumentLibraryForm</Display>
+  <Edit>DocumentLibraryForm</Edit>
+  <New>DocumentLibraryForm</New>
+</FormTemplates>
+</file>
+
 <file path=customXml/item3.xml><?xml version="1.0" encoding="utf-8"?>
 <b:Sources xmlns:b="http://schemas.openxmlformats.org/officeDocument/2006/bibliography" xmlns="http://schemas.openxmlformats.org/officeDocument/2006/bibliography" SelectedStyle="\APASixthEditionOfficeOnline.xsl" StyleName="APA" Version="6"/>
 </file>
 
 <file path=customXml/itemProps1.xml><?xml version="1.0" encoding="utf-8"?>
-<ds:datastoreItem xmlns:ds="http://schemas.openxmlformats.org/officeDocument/2006/customXml" ds:itemID="{EE27AB5F-DBDB-446D-A4E0-E02FA51B02C4}">
-  <ds:schemaRefs>
-    <ds:schemaRef ds:uri="http://schemas.microsoft.com/sharepoint/v3/contenttype/forms"/>
-  </ds:schemaRefs>
-</ds:datastoreItem>
-</file>
-
-<file path=customXml/itemProps2.xml><?xml version="1.0" encoding="utf-8"?>
 <ds:datastoreItem xmlns:ds="http://schemas.openxmlformats.org/officeDocument/2006/customXml" ds:itemID="{66A53C5C-3EC0-4010-9BAD-6926C486769D}">
   <ds:schemaRefs>
     <ds:schemaRef ds:uri="http://schemas.microsoft.com/office/2006/metadata/contentType"/>
@@ -17305,6 +18132,14 @@
 </ds:datastoreItem>
 </file>
 
+<file path=customXml/itemProps2.xml><?xml version="1.0" encoding="utf-8"?>
+<ds:datastoreItem xmlns:ds="http://schemas.openxmlformats.org/officeDocument/2006/customXml" ds:itemID="{EE27AB5F-DBDB-446D-A4E0-E02FA51B02C4}">
+  <ds:schemaRefs>
+    <ds:schemaRef ds:uri="http://schemas.microsoft.com/sharepoint/v3/contenttype/forms"/>
+  </ds:schemaRefs>
+</ds:datastoreItem>
+</file>
+
 <file path=customXml/itemProps3.xml><?xml version="1.0" encoding="utf-8"?>
 <ds:datastoreItem xmlns:ds="http://schemas.openxmlformats.org/officeDocument/2006/customXml" ds:itemID="{11081180-C8A4-456A-8185-882C065FA55F}">
   <ds:schemaRefs>

</xml_diff>

<commit_message>
Added Data Flow Diagram
</commit_message>
<xml_diff>
--- a/Project Documentation.docx
+++ b/Project Documentation.docx
@@ -117,7 +117,7 @@
           <w:sz w:val="48"/>
           <w:szCs w:val="48"/>
         </w:rPr>
-        <w:t>5</w:t>
+        <w:t>7</w:t>
       </w:r>
       <w:r>
         <w:rPr>
@@ -170,7 +170,7 @@
           <w:sz w:val="48"/>
           <w:szCs w:val="48"/>
         </w:rPr>
-        <w:t>15</w:t>
+        <w:t>30</w:t>
       </w:r>
       <w:r>
         <w:rPr>
@@ -236,42 +236,40 @@
           <w:sz w:val="48"/>
           <w:szCs w:val="48"/>
         </w:rPr>
-        <w:t xml:space="preserve">Vinay </w:t>
-      </w:r>
-      <w:proofErr w:type="spellStart"/>
-      <w:r>
+        <w:t>Vinay Meenkeri</w:t>
+      </w:r>
+    </w:p>
+    <w:p>
+      <w:pPr>
+        <w:jc w:val="both"/>
         <w:rPr>
           <w:sz w:val="48"/>
           <w:szCs w:val="48"/>
         </w:rPr>
-        <w:t>Meenkeri</w:t>
-      </w:r>
-      <w:proofErr w:type="spellEnd"/>
-    </w:p>
-    <w:p>
-      <w:pPr>
-        <w:jc w:val="both"/>
+      </w:pPr>
+      <w:r>
         <w:rPr>
           <w:sz w:val="48"/>
           <w:szCs w:val="48"/>
         </w:rPr>
-      </w:pPr>
-      <w:r>
+        <w:t>Supriya Kutikanti</w:t>
+      </w:r>
+    </w:p>
+    <w:p>
+      <w:pPr>
+        <w:jc w:val="both"/>
         <w:rPr>
           <w:sz w:val="48"/>
           <w:szCs w:val="48"/>
         </w:rPr>
-        <w:t xml:space="preserve">Supriya </w:t>
-      </w:r>
-      <w:proofErr w:type="spellStart"/>
+      </w:pPr>
       <w:r>
         <w:rPr>
           <w:sz w:val="48"/>
           <w:szCs w:val="48"/>
         </w:rPr>
-        <w:t>Kutikanti</w:t>
-      </w:r>
-      <w:proofErr w:type="spellEnd"/>
+        <w:t>Vinay Chary Nangunoori</w:t>
+      </w:r>
     </w:p>
     <w:p>
       <w:pPr>
@@ -286,33 +284,8 @@
           <w:sz w:val="48"/>
           <w:szCs w:val="48"/>
         </w:rPr>
-        <w:t>Vinay Chary Nangunoori</w:t>
-      </w:r>
-    </w:p>
-    <w:p>
-      <w:pPr>
-        <w:jc w:val="both"/>
-        <w:rPr>
-          <w:sz w:val="48"/>
-          <w:szCs w:val="48"/>
-        </w:rPr>
-      </w:pPr>
-      <w:r>
-        <w:rPr>
-          <w:sz w:val="48"/>
-          <w:szCs w:val="48"/>
-        </w:rPr>
-        <w:t xml:space="preserve">Satya Deepu </w:t>
-      </w:r>
-      <w:proofErr w:type="spellStart"/>
-      <w:r>
-        <w:rPr>
-          <w:sz w:val="48"/>
-          <w:szCs w:val="48"/>
-        </w:rPr>
-        <w:t>Mandapati</w:t>
-      </w:r>
-      <w:proofErr w:type="spellEnd"/>
+        <w:t>Satya Deepu Mandapati</w:t>
+      </w:r>
     </w:p>
     <w:p>
       <w:pPr>
@@ -364,18 +337,8 @@
           <w:sz w:val="44"/>
           <w:szCs w:val="44"/>
         </w:rPr>
-        <w:t xml:space="preserve">Submitted in partial </w:t>
-      </w:r>
-      <w:proofErr w:type="gramStart"/>
-      <w:r>
-        <w:rPr>
-          <w:rFonts w:ascii="Times New Roman" w:hAnsi="Times New Roman"/>
-          <w:sz w:val="44"/>
-          <w:szCs w:val="44"/>
-        </w:rPr>
-        <w:t>fulfilment</w:t>
-      </w:r>
-      <w:proofErr w:type="gramEnd"/>
+        <w:t>Submitted in partial fulfilment</w:t>
+      </w:r>
     </w:p>
     <w:p>
       <w:pPr>
@@ -732,7 +695,19 @@
               <w:rPr>
                 <w:lang w:eastAsia="ja-JP"/>
               </w:rPr>
-              <w:t>10/15/2023</w:t>
+              <w:t>10/</w:t>
+            </w:r>
+            <w:r>
+              <w:rPr>
+                <w:lang w:eastAsia="ja-JP"/>
+              </w:rPr>
+              <w:t>30</w:t>
+            </w:r>
+            <w:r>
+              <w:rPr>
+                <w:lang w:eastAsia="ja-JP"/>
+              </w:rPr>
+              <w:t>/2023</w:t>
             </w:r>
           </w:p>
         </w:tc>
@@ -758,7 +733,7 @@
               <w:rPr>
                 <w:lang w:eastAsia="ja-JP"/>
               </w:rPr>
-              <w:t>5</w:t>
+              <w:t>7</w:t>
             </w:r>
             <w:r>
               <w:rPr>
@@ -790,16 +765,8 @@
               <w:rPr>
                 <w:lang w:eastAsia="ja-JP"/>
               </w:rPr>
-              <w:t xml:space="preserve">Vinay </w:t>
+              <w:t>Vinay Meenkeri</w:t>
             </w:r>
-            <w:proofErr w:type="spellStart"/>
-            <w:r>
-              <w:rPr>
-                <w:lang w:eastAsia="ja-JP"/>
-              </w:rPr>
-              <w:t>Meenkeri</w:t>
-            </w:r>
-            <w:proofErr w:type="spellEnd"/>
           </w:p>
         </w:tc>
         <w:tc>
@@ -824,7 +791,7 @@
               <w:rPr>
                 <w:lang w:eastAsia="ja-JP"/>
               </w:rPr>
-              <w:t>GUI</w:t>
+              <w:t>Data Flow Diagram</w:t>
             </w:r>
           </w:p>
         </w:tc>
@@ -855,7 +822,19 @@
               <w:rPr>
                 <w:lang w:eastAsia="ja-JP"/>
               </w:rPr>
-              <w:t>10/15/2023</w:t>
+              <w:t>10/</w:t>
+            </w:r>
+            <w:r>
+              <w:rPr>
+                <w:lang w:eastAsia="ja-JP"/>
+              </w:rPr>
+              <w:t>30</w:t>
+            </w:r>
+            <w:r>
+              <w:rPr>
+                <w:lang w:eastAsia="ja-JP"/>
+              </w:rPr>
+              <w:t>/2023</w:t>
             </w:r>
           </w:p>
         </w:tc>
@@ -881,7 +860,7 @@
               <w:rPr>
                 <w:lang w:eastAsia="ja-JP"/>
               </w:rPr>
-              <w:t>5</w:t>
+              <w:t>7</w:t>
             </w:r>
             <w:r>
               <w:rPr>
@@ -938,7 +917,7 @@
               <w:rPr>
                 <w:lang w:eastAsia="ja-JP"/>
               </w:rPr>
-              <w:t>GUI</w:t>
+              <w:t>Data Flow Diagram</w:t>
             </w:r>
           </w:p>
         </w:tc>
@@ -969,7 +948,19 @@
               <w:rPr>
                 <w:lang w:eastAsia="ja-JP"/>
               </w:rPr>
-              <w:t>10/15/2023</w:t>
+              <w:t>10/</w:t>
+            </w:r>
+            <w:r>
+              <w:rPr>
+                <w:lang w:eastAsia="ja-JP"/>
+              </w:rPr>
+              <w:t>30</w:t>
+            </w:r>
+            <w:r>
+              <w:rPr>
+                <w:lang w:eastAsia="ja-JP"/>
+              </w:rPr>
+              <w:t>/2023</w:t>
             </w:r>
           </w:p>
         </w:tc>
@@ -995,7 +986,7 @@
               <w:rPr>
                 <w:lang w:eastAsia="ja-JP"/>
               </w:rPr>
-              <w:t>5</w:t>
+              <w:t>7</w:t>
             </w:r>
             <w:r>
               <w:rPr>
@@ -1066,7 +1057,7 @@
               <w:rPr>
                 <w:lang w:eastAsia="ja-JP"/>
               </w:rPr>
-              <w:t>GUI</w:t>
+              <w:t>Data Flow Diagram</w:t>
             </w:r>
           </w:p>
         </w:tc>
@@ -1097,7 +1088,19 @@
               <w:rPr>
                 <w:lang w:eastAsia="ja-JP"/>
               </w:rPr>
-              <w:t>10/15/2023</w:t>
+              <w:t>10/</w:t>
+            </w:r>
+            <w:r>
+              <w:rPr>
+                <w:lang w:eastAsia="ja-JP"/>
+              </w:rPr>
+              <w:t>30</w:t>
+            </w:r>
+            <w:r>
+              <w:rPr>
+                <w:lang w:eastAsia="ja-JP"/>
+              </w:rPr>
+              <w:t>/2023</w:t>
             </w:r>
           </w:p>
         </w:tc>
@@ -1123,7 +1126,7 @@
               <w:rPr>
                 <w:lang w:eastAsia="ja-JP"/>
               </w:rPr>
-              <w:t>5</w:t>
+              <w:t>7</w:t>
             </w:r>
             <w:r>
               <w:rPr>
@@ -1163,28 +1166,12 @@
                 <w:lang w:eastAsia="ja-JP"/>
               </w:rPr>
             </w:pPr>
-            <w:proofErr w:type="spellStart"/>
             <w:r>
               <w:rPr>
                 <w:lang w:eastAsia="ja-JP"/>
               </w:rPr>
-              <w:t>Vinaychary</w:t>
+              <w:t>Vinaychary Nangunoori</w:t>
             </w:r>
-            <w:proofErr w:type="spellEnd"/>
-            <w:r>
-              <w:rPr>
-                <w:lang w:eastAsia="ja-JP"/>
-              </w:rPr>
-              <w:t xml:space="preserve"> </w:t>
-            </w:r>
-            <w:proofErr w:type="spellStart"/>
-            <w:r>
-              <w:rPr>
-                <w:lang w:eastAsia="ja-JP"/>
-              </w:rPr>
-              <w:t>Nangunoori</w:t>
-            </w:r>
-            <w:proofErr w:type="spellEnd"/>
           </w:p>
           <w:p>
             <w:pPr>
@@ -1219,7 +1206,7 @@
               <w:rPr>
                 <w:lang w:eastAsia="ja-JP"/>
               </w:rPr>
-              <w:t>GUI</w:t>
+              <w:t>Data Flow Diagram</w:t>
             </w:r>
           </w:p>
         </w:tc>
@@ -1250,7 +1237,19 @@
               <w:rPr>
                 <w:lang w:eastAsia="ja-JP"/>
               </w:rPr>
-              <w:t>10/15/2023</w:t>
+              <w:t>10/</w:t>
+            </w:r>
+            <w:r>
+              <w:rPr>
+                <w:lang w:eastAsia="ja-JP"/>
+              </w:rPr>
+              <w:t>30</w:t>
+            </w:r>
+            <w:r>
+              <w:rPr>
+                <w:lang w:eastAsia="ja-JP"/>
+              </w:rPr>
+              <w:t>/2023</w:t>
             </w:r>
           </w:p>
         </w:tc>
@@ -1276,7 +1275,7 @@
               <w:rPr>
                 <w:lang w:eastAsia="ja-JP"/>
               </w:rPr>
-              <w:t>5</w:t>
+              <w:t>7</w:t>
             </w:r>
             <w:r>
               <w:rPr>
@@ -1313,16 +1312,8 @@
               <w:rPr>
                 <w:lang w:eastAsia="ja-JP"/>
               </w:rPr>
-              <w:t xml:space="preserve">Supriya </w:t>
+              <w:t>Supriya Kutikanti</w:t>
             </w:r>
-            <w:proofErr w:type="spellStart"/>
-            <w:r>
-              <w:rPr>
-                <w:lang w:eastAsia="ja-JP"/>
-              </w:rPr>
-              <w:t>Kutikanti</w:t>
-            </w:r>
-            <w:proofErr w:type="spellEnd"/>
           </w:p>
           <w:p>
             <w:pPr>
@@ -1364,7 +1355,7 @@
               <w:rPr>
                 <w:lang w:eastAsia="ja-JP"/>
               </w:rPr>
-              <w:t>GUI</w:t>
+              <w:t>Data Flow Diagram</w:t>
             </w:r>
           </w:p>
         </w:tc>
@@ -1394,7 +1385,19 @@
               <w:rPr>
                 <w:lang w:eastAsia="ja-JP"/>
               </w:rPr>
-              <w:t>10/15/2023</w:t>
+              <w:t>10/</w:t>
+            </w:r>
+            <w:r>
+              <w:rPr>
+                <w:lang w:eastAsia="ja-JP"/>
+              </w:rPr>
+              <w:t>30</w:t>
+            </w:r>
+            <w:r>
+              <w:rPr>
+                <w:lang w:eastAsia="ja-JP"/>
+              </w:rPr>
+              <w:t>/2023</w:t>
             </w:r>
           </w:p>
         </w:tc>
@@ -1420,7 +1423,7 @@
               <w:rPr>
                 <w:lang w:eastAsia="ja-JP"/>
               </w:rPr>
-              <w:t>5</w:t>
+              <w:t>7</w:t>
             </w:r>
             <w:r>
               <w:rPr>
@@ -1451,28 +1454,12 @@
                 <w:lang w:eastAsia="ja-JP"/>
               </w:rPr>
             </w:pPr>
-            <w:proofErr w:type="spellStart"/>
             <w:r>
               <w:rPr>
                 <w:lang w:eastAsia="ja-JP"/>
               </w:rPr>
-              <w:t>SatyaDeepu</w:t>
+              <w:t>SatyaDeepu Mandapati</w:t>
             </w:r>
-            <w:proofErr w:type="spellEnd"/>
-            <w:r>
-              <w:rPr>
-                <w:lang w:eastAsia="ja-JP"/>
-              </w:rPr>
-              <w:t xml:space="preserve"> </w:t>
-            </w:r>
-            <w:proofErr w:type="spellStart"/>
-            <w:r>
-              <w:rPr>
-                <w:lang w:eastAsia="ja-JP"/>
-              </w:rPr>
-              <w:t>Mandapati</w:t>
-            </w:r>
-            <w:proofErr w:type="spellEnd"/>
           </w:p>
           <w:p>
             <w:pPr>
@@ -1506,7 +1493,7 @@
               <w:rPr>
                 <w:lang w:eastAsia="ja-JP"/>
               </w:rPr>
-              <w:t>GUI</w:t>
+              <w:t>Data Flow Diagram</w:t>
             </w:r>
           </w:p>
         </w:tc>
@@ -1829,7 +1816,19 @@
               <w:rPr>
                 <w:lang w:eastAsia="ja-JP"/>
               </w:rPr>
-              <w:t>10/15/2023</w:t>
+              <w:t>10/</w:t>
+            </w:r>
+            <w:r>
+              <w:rPr>
+                <w:lang w:eastAsia="ja-JP"/>
+              </w:rPr>
+              <w:t>30</w:t>
+            </w:r>
+            <w:r>
+              <w:rPr>
+                <w:lang w:eastAsia="ja-JP"/>
+              </w:rPr>
+              <w:t>/2023</w:t>
             </w:r>
           </w:p>
         </w:tc>
@@ -1863,16 +1862,8 @@
               <w:rPr>
                 <w:lang w:eastAsia="ja-JP"/>
               </w:rPr>
-              <w:t xml:space="preserve">Vinay </w:t>
+              <w:t>Vinay Meenkeri</w:t>
             </w:r>
-            <w:proofErr w:type="spellStart"/>
-            <w:r>
-              <w:rPr>
-                <w:lang w:eastAsia="ja-JP"/>
-              </w:rPr>
-              <w:t>Meenkeri</w:t>
-            </w:r>
-            <w:proofErr w:type="spellEnd"/>
           </w:p>
         </w:tc>
         <w:tc>
@@ -1902,16 +1893,8 @@
               <w:rPr>
                 <w:lang w:eastAsia="ja-JP"/>
               </w:rPr>
-              <w:t xml:space="preserve">Vinay </w:t>
+              <w:t>Vinay Meenkeri</w:t>
             </w:r>
-            <w:proofErr w:type="spellStart"/>
-            <w:r>
-              <w:rPr>
-                <w:lang w:eastAsia="ja-JP"/>
-              </w:rPr>
-              <w:t>Meenkeri</w:t>
-            </w:r>
-            <w:proofErr w:type="spellEnd"/>
           </w:p>
         </w:tc>
         <w:tc>
@@ -1973,7 +1956,19 @@
               <w:rPr>
                 <w:lang w:eastAsia="ja-JP"/>
               </w:rPr>
-              <w:t>10/15/2023</w:t>
+              <w:t>10/</w:t>
+            </w:r>
+            <w:r>
+              <w:rPr>
+                <w:lang w:eastAsia="ja-JP"/>
+              </w:rPr>
+              <w:t>30</w:t>
+            </w:r>
+            <w:r>
+              <w:rPr>
+                <w:lang w:eastAsia="ja-JP"/>
+              </w:rPr>
+              <w:t>/2023</w:t>
             </w:r>
           </w:p>
         </w:tc>
@@ -2004,33 +1999,11 @@
                 <w:lang w:eastAsia="ja-JP"/>
               </w:rPr>
             </w:pPr>
-            <w:proofErr w:type="spellStart"/>
             <w:r>
               <w:rPr>
                 <w:lang w:eastAsia="ja-JP"/>
               </w:rPr>
-              <w:t>Vinaychary</w:t>
-            </w:r>
-            <w:proofErr w:type="spellEnd"/>
-            <w:r>
-              <w:rPr>
-                <w:lang w:eastAsia="ja-JP"/>
-              </w:rPr>
-              <w:t xml:space="preserve"> </w:t>
-            </w:r>
-            <w:proofErr w:type="spellStart"/>
-            <w:r>
-              <w:rPr>
-                <w:lang w:eastAsia="ja-JP"/>
-              </w:rPr>
-              <w:t>Nangunoori</w:t>
-            </w:r>
-            <w:proofErr w:type="spellEnd"/>
-            <w:r>
-              <w:rPr>
-                <w:lang w:eastAsia="ja-JP"/>
-              </w:rPr>
-              <w:t xml:space="preserve"> </w:t>
+              <w:t xml:space="preserve">Vinaychary Nangunoori </w:t>
             </w:r>
           </w:p>
         </w:tc>
@@ -2057,33 +2030,11 @@
                 <w:lang w:eastAsia="ja-JP"/>
               </w:rPr>
             </w:pPr>
-            <w:proofErr w:type="spellStart"/>
             <w:r>
               <w:rPr>
                 <w:lang w:eastAsia="ja-JP"/>
               </w:rPr>
-              <w:t>Vinaychary</w:t>
-            </w:r>
-            <w:proofErr w:type="spellEnd"/>
-            <w:r>
-              <w:rPr>
-                <w:lang w:eastAsia="ja-JP"/>
-              </w:rPr>
-              <w:t xml:space="preserve"> </w:t>
-            </w:r>
-            <w:proofErr w:type="spellStart"/>
-            <w:r>
-              <w:rPr>
-                <w:lang w:eastAsia="ja-JP"/>
-              </w:rPr>
-              <w:t>Nangunoori</w:t>
-            </w:r>
-            <w:proofErr w:type="spellEnd"/>
-            <w:r>
-              <w:rPr>
-                <w:lang w:eastAsia="ja-JP"/>
-              </w:rPr>
-              <w:t xml:space="preserve"> </w:t>
+              <w:t xml:space="preserve">Vinaychary Nangunoori </w:t>
             </w:r>
           </w:p>
         </w:tc>
@@ -2145,7 +2096,19 @@
               <w:rPr>
                 <w:lang w:eastAsia="ja-JP"/>
               </w:rPr>
-              <w:t>10/15/2023</w:t>
+              <w:t>10/</w:t>
+            </w:r>
+            <w:r>
+              <w:rPr>
+                <w:lang w:eastAsia="ja-JP"/>
+              </w:rPr>
+              <w:t>30</w:t>
+            </w:r>
+            <w:r>
+              <w:rPr>
+                <w:lang w:eastAsia="ja-JP"/>
+              </w:rPr>
+              <w:t>/2023</w:t>
             </w:r>
           </w:p>
         </w:tc>
@@ -2179,16 +2142,8 @@
               <w:rPr>
                 <w:lang w:eastAsia="ja-JP"/>
               </w:rPr>
-              <w:t xml:space="preserve">Supriya </w:t>
+              <w:t>Supriya Kutikanti</w:t>
             </w:r>
-            <w:proofErr w:type="spellStart"/>
-            <w:r>
-              <w:rPr>
-                <w:lang w:eastAsia="ja-JP"/>
-              </w:rPr>
-              <w:t>Kutikanti</w:t>
-            </w:r>
-            <w:proofErr w:type="spellEnd"/>
           </w:p>
         </w:tc>
         <w:tc>
@@ -2218,16 +2173,8 @@
               <w:rPr>
                 <w:lang w:eastAsia="ja-JP"/>
               </w:rPr>
-              <w:t xml:space="preserve">Supriya </w:t>
+              <w:t>Supriya Kutikanti</w:t>
             </w:r>
-            <w:proofErr w:type="spellStart"/>
-            <w:r>
-              <w:rPr>
-                <w:lang w:eastAsia="ja-JP"/>
-              </w:rPr>
-              <w:t>Kutikanti</w:t>
-            </w:r>
-            <w:proofErr w:type="spellEnd"/>
           </w:p>
         </w:tc>
         <w:tc>
@@ -2288,7 +2235,19 @@
               <w:rPr>
                 <w:lang w:eastAsia="ja-JP"/>
               </w:rPr>
-              <w:t>10/15/2023</w:t>
+              <w:t>10/</w:t>
+            </w:r>
+            <w:r>
+              <w:rPr>
+                <w:lang w:eastAsia="ja-JP"/>
+              </w:rPr>
+              <w:t>30</w:t>
+            </w:r>
+            <w:r>
+              <w:rPr>
+                <w:lang w:eastAsia="ja-JP"/>
+              </w:rPr>
+              <w:t>/2023</w:t>
             </w:r>
           </w:p>
         </w:tc>
@@ -2318,28 +2277,12 @@
                 <w:lang w:eastAsia="ja-JP"/>
               </w:rPr>
             </w:pPr>
-            <w:proofErr w:type="spellStart"/>
             <w:r>
               <w:rPr>
                 <w:lang w:eastAsia="ja-JP"/>
               </w:rPr>
-              <w:t>SatyaDeepu</w:t>
+              <w:t>SatyaDeepu Mandapati</w:t>
             </w:r>
-            <w:proofErr w:type="spellEnd"/>
-            <w:r>
-              <w:rPr>
-                <w:lang w:eastAsia="ja-JP"/>
-              </w:rPr>
-              <w:t xml:space="preserve"> </w:t>
-            </w:r>
-            <w:proofErr w:type="spellStart"/>
-            <w:r>
-              <w:rPr>
-                <w:lang w:eastAsia="ja-JP"/>
-              </w:rPr>
-              <w:t>Mandapati</w:t>
-            </w:r>
-            <w:proofErr w:type="spellEnd"/>
           </w:p>
         </w:tc>
         <w:tc>
@@ -2365,28 +2308,12 @@
                 <w:lang w:eastAsia="ja-JP"/>
               </w:rPr>
             </w:pPr>
-            <w:proofErr w:type="spellStart"/>
             <w:r>
               <w:rPr>
                 <w:lang w:eastAsia="ja-JP"/>
               </w:rPr>
-              <w:t>SatyaDeepu</w:t>
+              <w:t>SatyaDeepu Mandapati</w:t>
             </w:r>
-            <w:proofErr w:type="spellEnd"/>
-            <w:r>
-              <w:rPr>
-                <w:lang w:eastAsia="ja-JP"/>
-              </w:rPr>
-              <w:t xml:space="preserve"> </w:t>
-            </w:r>
-            <w:proofErr w:type="spellStart"/>
-            <w:r>
-              <w:rPr>
-                <w:lang w:eastAsia="ja-JP"/>
-              </w:rPr>
-              <w:t>Mandapati</w:t>
-            </w:r>
-            <w:proofErr w:type="spellEnd"/>
           </w:p>
         </w:tc>
         <w:tc>
@@ -2447,7 +2374,19 @@
               <w:rPr>
                 <w:lang w:eastAsia="ja-JP"/>
               </w:rPr>
-              <w:t>10/15/2023</w:t>
+              <w:t>10/</w:t>
+            </w:r>
+            <w:r>
+              <w:rPr>
+                <w:lang w:eastAsia="ja-JP"/>
+              </w:rPr>
+              <w:t>30</w:t>
+            </w:r>
+            <w:r>
+              <w:rPr>
+                <w:lang w:eastAsia="ja-JP"/>
+              </w:rPr>
+              <w:t>/2023</w:t>
             </w:r>
           </w:p>
         </w:tc>
@@ -2574,7 +2513,19 @@
               <w:rPr>
                 <w:lang w:eastAsia="ja-JP"/>
               </w:rPr>
-              <w:t>10/15/2023</w:t>
+              <w:t>10/</w:t>
+            </w:r>
+            <w:r>
+              <w:rPr>
+                <w:lang w:eastAsia="ja-JP"/>
+              </w:rPr>
+              <w:t>30</w:t>
+            </w:r>
+            <w:r>
+              <w:rPr>
+                <w:lang w:eastAsia="ja-JP"/>
+              </w:rPr>
+              <w:t>/2023</w:t>
             </w:r>
           </w:p>
         </w:tc>
@@ -3995,16 +3946,8 @@
         <w:rPr>
           <w:rFonts w:ascii="Times New Roman" w:eastAsia="Times New Roman" w:hAnsi="Times New Roman"/>
         </w:rPr>
-        <w:t xml:space="preserve">4.1. ER </w:t>
-      </w:r>
-      <w:proofErr w:type="gramStart"/>
-      <w:r>
-        <w:rPr>
-          <w:rFonts w:ascii="Times New Roman" w:eastAsia="Times New Roman" w:hAnsi="Times New Roman"/>
-        </w:rPr>
-        <w:t>diagram</w:t>
-      </w:r>
-      <w:proofErr w:type="gramEnd"/>
+        <w:t>4.1. ER diagram</w:t>
+      </w:r>
     </w:p>
     <w:p>
       <w:pPr>
@@ -4241,30 +4184,8 @@
         <w:rPr>
           <w:rFonts w:ascii="Times New Roman" w:eastAsia="Times New Roman" w:hAnsi="Times New Roman" w:cs="Times New Roman"/>
         </w:rPr>
-        <w:t xml:space="preserve">The Northwest Missouri State University Information Exchange Website (NWMSU-IEW) is a vital platform designed to facilitate seamless information sharing and collaboration among the students </w:t>
-      </w:r>
-      <w:proofErr w:type="gramStart"/>
-      <w:r>
-        <w:rPr>
-          <w:rFonts w:ascii="Times New Roman" w:eastAsia="Times New Roman" w:hAnsi="Times New Roman" w:cs="Times New Roman"/>
-        </w:rPr>
-        <w:t>of</w:t>
-      </w:r>
-      <w:proofErr w:type="gramEnd"/>
-      <w:r>
-        <w:rPr>
-          <w:rFonts w:ascii="Times New Roman" w:eastAsia="Times New Roman" w:hAnsi="Times New Roman" w:cs="Times New Roman"/>
-        </w:rPr>
-        <w:t xml:space="preserve"> Northwest Missouri State University (NWMSU). This research paper aims to provide a comprehensive understanding of the NWMSU-IEW, including its purpose, scope, key definitions, acronyms, and abbreviations, as well as references and an overview of its </w:t>
-      </w:r>
-      <w:proofErr w:type="gramStart"/>
-      <w:r>
-        <w:rPr>
-          <w:rFonts w:ascii="Times New Roman" w:eastAsia="Times New Roman" w:hAnsi="Times New Roman" w:cs="Times New Roman"/>
-        </w:rPr>
-        <w:t>significance</w:t>
-      </w:r>
-      <w:proofErr w:type="gramEnd"/>
+        <w:t>The Northwest Missouri State University Information Exchange Website (NWMSU-IEW) is a vital platform designed to facilitate seamless information sharing and collaboration among the students of Northwest Missouri State University (NWMSU). This research paper aims to provide a comprehensive understanding of the NWMSU-IEW, including its purpose, scope, key definitions, acronyms, and abbreviations, as well as references and an overview of its significance</w:t>
+      </w:r>
     </w:p>
     <w:p>
       <w:pPr>
@@ -4284,16 +4205,7 @@
           <w:b/>
           <w:bCs/>
         </w:rPr>
-        <w:t>1.</w:t>
-      </w:r>
-      <w:proofErr w:type="gramStart"/>
-      <w:r>
-        <w:rPr>
-          <w:rFonts w:ascii="Times New Roman" w:hAnsi="Times New Roman"/>
-          <w:b/>
-          <w:bCs/>
-        </w:rPr>
-        <w:t>1.</w:t>
+        <w:t>1.1.</w:t>
       </w:r>
       <w:r>
         <w:rPr>
@@ -4303,7 +4215,6 @@
         </w:rPr>
         <w:t>Purpose</w:t>
       </w:r>
-      <w:proofErr w:type="gramEnd"/>
     </w:p>
     <w:p>
       <w:pPr>
@@ -4361,16 +4272,7 @@
           <w:b/>
           <w:bCs/>
         </w:rPr>
-        <w:t>1.</w:t>
-      </w:r>
-      <w:proofErr w:type="gramStart"/>
-      <w:r>
-        <w:rPr>
-          <w:rFonts w:ascii="Times New Roman" w:hAnsi="Times New Roman"/>
-          <w:b/>
-          <w:bCs/>
-        </w:rPr>
-        <w:t>2.</w:t>
+        <w:t>1.2.</w:t>
       </w:r>
       <w:r>
         <w:rPr>
@@ -4380,7 +4282,6 @@
         </w:rPr>
         <w:t>Scope</w:t>
       </w:r>
-      <w:proofErr w:type="gramEnd"/>
     </w:p>
     <w:p>
       <w:pPr>
@@ -4499,35 +4400,7 @@
         <w:rPr>
           <w:rFonts w:ascii="Times New Roman" w:hAnsi="Times New Roman"/>
         </w:rPr>
-        <w:t xml:space="preserve">rides to airport, </w:t>
-      </w:r>
-      <w:proofErr w:type="gramStart"/>
-      <w:r>
-        <w:rPr>
-          <w:rFonts w:ascii="Times New Roman" w:hAnsi="Times New Roman"/>
-        </w:rPr>
-        <w:t>Walmart</w:t>
-      </w:r>
-      <w:proofErr w:type="gramEnd"/>
-      <w:r>
-        <w:rPr>
-          <w:rFonts w:ascii="Times New Roman" w:hAnsi="Times New Roman"/>
-        </w:rPr>
-        <w:t xml:space="preserve"> and other places of </w:t>
-      </w:r>
-      <w:proofErr w:type="gramStart"/>
-      <w:r>
-        <w:rPr>
-          <w:rFonts w:ascii="Times New Roman" w:hAnsi="Times New Roman"/>
-        </w:rPr>
-        <w:t>needs</w:t>
-      </w:r>
-      <w:proofErr w:type="gramEnd"/>
-      <w:r>
-        <w:rPr>
-          <w:rFonts w:ascii="Times New Roman" w:hAnsi="Times New Roman"/>
-        </w:rPr>
-        <w:t xml:space="preserve"> as per requirements.</w:t>
+        <w:t>rides to airport, Walmart and other places of needs as per requirements.</w:t>
       </w:r>
     </w:p>
     <w:p>
@@ -4594,33 +4467,15 @@
           <w:b/>
           <w:bCs/>
         </w:rPr>
-        <w:t>1.</w:t>
-      </w:r>
-      <w:proofErr w:type="gramStart"/>
-      <w:r>
-        <w:rPr>
-          <w:rFonts w:ascii="Times New Roman" w:hAnsi="Times New Roman"/>
-          <w:b/>
-          <w:bCs/>
-        </w:rPr>
-        <w:t>3.</w:t>
-      </w:r>
-      <w:r>
-        <w:rPr>
-          <w:rFonts w:ascii="Times New Roman" w:hAnsi="Times New Roman"/>
-          <w:b/>
-          <w:bCs/>
-        </w:rPr>
-        <w:t>Definitions</w:t>
-      </w:r>
-      <w:proofErr w:type="gramEnd"/>
-      <w:r>
-        <w:rPr>
-          <w:rFonts w:ascii="Times New Roman" w:hAnsi="Times New Roman"/>
-          <w:b/>
-          <w:bCs/>
-        </w:rPr>
-        <w:t xml:space="preserve">, </w:t>
+        <w:t>1.3.</w:t>
+      </w:r>
+      <w:r>
+        <w:rPr>
+          <w:rFonts w:ascii="Times New Roman" w:hAnsi="Times New Roman"/>
+          <w:b/>
+          <w:bCs/>
+        </w:rPr>
+        <w:t xml:space="preserve">Definitions, </w:t>
       </w:r>
       <w:r>
         <w:rPr>
@@ -4858,16 +4713,7 @@
           <w:b/>
           <w:bCs/>
         </w:rPr>
-        <w:t>1.</w:t>
-      </w:r>
-      <w:proofErr w:type="gramStart"/>
-      <w:r>
-        <w:rPr>
-          <w:rFonts w:ascii="Times New Roman" w:hAnsi="Times New Roman"/>
-          <w:b/>
-          <w:bCs/>
-        </w:rPr>
-        <w:t>4.</w:t>
+        <w:t>1.4.</w:t>
       </w:r>
       <w:r>
         <w:rPr>
@@ -4877,7 +4723,6 @@
         </w:rPr>
         <w:t>References</w:t>
       </w:r>
-      <w:proofErr w:type="gramEnd"/>
     </w:p>
     <w:p>
       <w:pPr>
@@ -4936,7 +4781,6 @@
         </w:rPr>
         <w:t>1.</w:t>
       </w:r>
-      <w:proofErr w:type="gramStart"/>
       <w:r>
         <w:rPr>
           <w:rFonts w:ascii="Times New Roman" w:hAnsi="Times New Roman"/>
@@ -4953,7 +4797,6 @@
         </w:rPr>
         <w:t>Overview</w:t>
       </w:r>
-      <w:proofErr w:type="gramEnd"/>
     </w:p>
     <w:p>
       <w:pPr>
@@ -5056,33 +4899,15 @@
           <w:b/>
           <w:bCs/>
         </w:rPr>
-        <w:t>2.</w:t>
-      </w:r>
-      <w:proofErr w:type="gramStart"/>
-      <w:r>
-        <w:rPr>
-          <w:rFonts w:ascii="Times New Roman" w:hAnsi="Times New Roman"/>
-          <w:b/>
-          <w:bCs/>
-        </w:rPr>
-        <w:t>1.</w:t>
-      </w:r>
-      <w:r>
-        <w:rPr>
-          <w:rFonts w:ascii="Times New Roman" w:hAnsi="Times New Roman"/>
-          <w:b/>
-          <w:bCs/>
-        </w:rPr>
-        <w:t>Product</w:t>
-      </w:r>
-      <w:proofErr w:type="gramEnd"/>
-      <w:r>
-        <w:rPr>
-          <w:rFonts w:ascii="Times New Roman" w:hAnsi="Times New Roman"/>
-          <w:b/>
-          <w:bCs/>
-        </w:rPr>
-        <w:t xml:space="preserve"> Perspective</w:t>
+        <w:t>2.1.</w:t>
+      </w:r>
+      <w:r>
+        <w:rPr>
+          <w:rFonts w:ascii="Times New Roman" w:hAnsi="Times New Roman"/>
+          <w:b/>
+          <w:bCs/>
+        </w:rPr>
+        <w:t>Product Perspective</w:t>
       </w:r>
       <w:r>
         <w:tab/>
@@ -5097,14 +4922,7 @@
         <w:rPr>
           <w:rFonts w:ascii="Times New Roman" w:hAnsi="Times New Roman"/>
         </w:rPr>
-        <w:t xml:space="preserve">The "Student Info Exchange" is a web-based platform designed to facilitate communication and resource sharing among university students. It aims to provide a central hub for students to connect, exchange information, and access various services. Here's a breakdown of the product </w:t>
-      </w:r>
-      <w:proofErr w:type="gramStart"/>
-      <w:r>
-        <w:rPr>
-          <w:rFonts w:ascii="Times New Roman" w:hAnsi="Times New Roman"/>
-        </w:rPr>
-        <w:t>perspective</w:t>
+        <w:t>The "Student Info Exchange" is a web-based platform designed to facilitate communication and resource sharing among university students. It aims to provide a central hub for students to connect, exchange information, and access various services. Here's a breakdown of the product perspective</w:t>
       </w:r>
       <w:r>
         <w:rPr>
@@ -5112,7 +4930,6 @@
         </w:rPr>
         <w:t xml:space="preserve"> :</w:t>
       </w:r>
-      <w:proofErr w:type="gramEnd"/>
       <w:r>
         <w:br/>
       </w:r>
@@ -5250,7 +5067,6 @@
         <w:lastRenderedPageBreak/>
         <w:t>2.</w:t>
       </w:r>
-      <w:proofErr w:type="gramStart"/>
       <w:r>
         <w:rPr>
           <w:rFonts w:ascii="Times New Roman" w:hAnsi="Times New Roman"/>
@@ -5265,16 +5081,7 @@
           <w:b/>
           <w:bCs/>
         </w:rPr>
-        <w:t>Product</w:t>
-      </w:r>
-      <w:proofErr w:type="gramEnd"/>
-      <w:r>
-        <w:rPr>
-          <w:rFonts w:ascii="Times New Roman" w:hAnsi="Times New Roman"/>
-          <w:b/>
-          <w:bCs/>
-        </w:rPr>
-        <w:t xml:space="preserve"> Functions</w:t>
+        <w:t>Product Functions</w:t>
       </w:r>
       <w:r>
         <w:tab/>
@@ -5500,33 +5307,15 @@
           <w:b/>
           <w:bCs/>
         </w:rPr>
-        <w:t>2.</w:t>
-      </w:r>
-      <w:proofErr w:type="gramStart"/>
-      <w:r>
-        <w:rPr>
-          <w:rFonts w:ascii="Times New Roman" w:hAnsi="Times New Roman"/>
-          <w:b/>
-          <w:bCs/>
-        </w:rPr>
-        <w:t>3.</w:t>
-      </w:r>
-      <w:r>
-        <w:rPr>
-          <w:rFonts w:ascii="Times New Roman" w:hAnsi="Times New Roman"/>
-          <w:b/>
-          <w:bCs/>
-        </w:rPr>
-        <w:t>User</w:t>
-      </w:r>
-      <w:proofErr w:type="gramEnd"/>
-      <w:r>
-        <w:rPr>
-          <w:rFonts w:ascii="Times New Roman" w:hAnsi="Times New Roman"/>
-          <w:b/>
-          <w:bCs/>
-        </w:rPr>
-        <w:t xml:space="preserve"> Characteristics</w:t>
+        <w:t>2.3.</w:t>
+      </w:r>
+      <w:r>
+        <w:rPr>
+          <w:rFonts w:ascii="Times New Roman" w:hAnsi="Times New Roman"/>
+          <w:b/>
+          <w:bCs/>
+        </w:rPr>
+        <w:t>User Characteristics</w:t>
       </w:r>
       <w:r>
         <w:tab/>
@@ -5578,21 +5367,7 @@
         <w:rPr>
           <w:rFonts w:ascii="Times New Roman" w:hAnsi="Times New Roman"/>
         </w:rPr>
-        <w:t xml:space="preserve"> Administrators who manage and maintain the platform, oversee user accounts, </w:t>
-      </w:r>
-      <w:proofErr w:type="gramStart"/>
-      <w:r>
-        <w:rPr>
-          <w:rFonts w:ascii="Times New Roman" w:hAnsi="Times New Roman"/>
-        </w:rPr>
-        <w:t>monitoring</w:t>
-      </w:r>
-      <w:proofErr w:type="gramEnd"/>
-      <w:r>
-        <w:rPr>
-          <w:rFonts w:ascii="Times New Roman" w:hAnsi="Times New Roman"/>
-        </w:rPr>
-        <w:t xml:space="preserve"> content, and addressing any issues.</w:t>
+        <w:t xml:space="preserve"> Administrators who manage and maintain the platform, oversee user accounts, monitoring content, and addressing any issues.</w:t>
       </w:r>
       <w:r>
         <w:tab/>
@@ -5632,33 +5407,15 @@
           <w:b/>
           <w:bCs/>
         </w:rPr>
-        <w:t>2.</w:t>
-      </w:r>
-      <w:proofErr w:type="gramStart"/>
-      <w:r>
-        <w:rPr>
-          <w:rFonts w:ascii="Times New Roman" w:hAnsi="Times New Roman"/>
-          <w:b/>
-          <w:bCs/>
-        </w:rPr>
-        <w:t>4.</w:t>
-      </w:r>
-      <w:r>
-        <w:rPr>
-          <w:rFonts w:ascii="Times New Roman" w:hAnsi="Times New Roman"/>
-          <w:b/>
-          <w:bCs/>
-        </w:rPr>
-        <w:t>General</w:t>
-      </w:r>
-      <w:proofErr w:type="gramEnd"/>
-      <w:r>
-        <w:rPr>
-          <w:rFonts w:ascii="Times New Roman" w:hAnsi="Times New Roman"/>
-          <w:b/>
-          <w:bCs/>
-        </w:rPr>
-        <w:t xml:space="preserve"> Constraints</w:t>
+        <w:t>2.4.</w:t>
+      </w:r>
+      <w:r>
+        <w:rPr>
+          <w:rFonts w:ascii="Times New Roman" w:hAnsi="Times New Roman"/>
+          <w:b/>
+          <w:bCs/>
+        </w:rPr>
+        <w:t>General Constraints</w:t>
       </w:r>
       <w:r>
         <w:tab/>
@@ -5797,16 +5554,7 @@
           <w:bCs/>
         </w:rPr>
         <w:lastRenderedPageBreak/>
-        <w:t>2.</w:t>
-      </w:r>
-      <w:proofErr w:type="gramStart"/>
-      <w:r>
-        <w:rPr>
-          <w:rFonts w:ascii="Times New Roman" w:hAnsi="Times New Roman"/>
-          <w:b/>
-          <w:bCs/>
-        </w:rPr>
-        <w:t>5.</w:t>
+        <w:t>2.5.</w:t>
       </w:r>
       <w:r>
         <w:rPr>
@@ -5822,16 +5570,7 @@
           <w:b/>
           <w:bCs/>
         </w:rPr>
-        <w:t>sumptions</w:t>
-      </w:r>
-      <w:proofErr w:type="gramEnd"/>
-      <w:r>
-        <w:rPr>
-          <w:rFonts w:ascii="Times New Roman" w:hAnsi="Times New Roman"/>
-          <w:b/>
-          <w:bCs/>
-        </w:rPr>
-        <w:t xml:space="preserve"> and Dependencies</w:t>
+        <w:t>sumptions and Dependencies</w:t>
       </w:r>
       <w:r>
         <w:br/>
@@ -5969,7 +5708,6 @@
         </w:rPr>
         <w:t>3.</w:t>
       </w:r>
-      <w:proofErr w:type="gramStart"/>
       <w:r>
         <w:rPr>
           <w:rFonts w:ascii="Times New Roman" w:hAnsi="Times New Roman"/>
@@ -5992,16 +5730,7 @@
           <w:b/>
           <w:bCs/>
         </w:rPr>
-        <w:t>nal</w:t>
-      </w:r>
-      <w:proofErr w:type="gramEnd"/>
-      <w:r>
-        <w:rPr>
-          <w:rFonts w:ascii="Times New Roman" w:hAnsi="Times New Roman"/>
-          <w:b/>
-          <w:bCs/>
-        </w:rPr>
-        <w:t xml:space="preserve"> Interface Requirements</w:t>
+        <w:t>nal Interface Requirements</w:t>
       </w:r>
       <w:r>
         <w:rPr>
@@ -6054,7 +5783,6 @@
         </w:rPr>
         <w:t>1.</w:t>
       </w:r>
-      <w:proofErr w:type="gramStart"/>
       <w:r>
         <w:rPr>
           <w:rFonts w:ascii="Times New Roman" w:hAnsi="Times New Roman"/>
@@ -6069,16 +5797,7 @@
           <w:b/>
           <w:bCs/>
         </w:rPr>
-        <w:t>User</w:t>
-      </w:r>
-      <w:proofErr w:type="gramEnd"/>
-      <w:r>
-        <w:rPr>
-          <w:rFonts w:ascii="Times New Roman" w:hAnsi="Times New Roman"/>
-          <w:b/>
-          <w:bCs/>
-        </w:rPr>
-        <w:t xml:space="preserve"> Interfaces</w:t>
+        <w:t>User Interfaces</w:t>
       </w:r>
     </w:p>
     <w:p>
@@ -6137,17 +5856,8 @@
           <w:rFonts w:ascii="Times New Roman" w:eastAsia="Times New Roman" w:hAnsi="Times New Roman"/>
           <w:szCs w:val="24"/>
         </w:rPr>
-        <w:t xml:space="preserve">Users shall be able to register, log in, post listings, search for accommodations, view events, chat, and use mapping services via the user </w:t>
-      </w:r>
-      <w:proofErr w:type="gramStart"/>
-      <w:r>
-        <w:rPr>
-          <w:rFonts w:ascii="Times New Roman" w:eastAsia="Times New Roman" w:hAnsi="Times New Roman"/>
-          <w:szCs w:val="24"/>
-        </w:rPr>
-        <w:t>interface</w:t>
-      </w:r>
-      <w:proofErr w:type="gramEnd"/>
+        <w:t>Users shall be able to register, log in, post listings, search for accommodations, view events, chat, and use mapping services via the user interface</w:t>
+      </w:r>
       <w:r>
         <w:rPr>
           <w:rFonts w:ascii="Times New Roman" w:hAnsi="Times New Roman"/>
@@ -6309,78 +6019,60 @@
           <w:b/>
           <w:bCs/>
         </w:rPr>
-        <w:t>3.1.</w:t>
-      </w:r>
-      <w:proofErr w:type="gramStart"/>
-      <w:r>
-        <w:rPr>
-          <w:rFonts w:ascii="Times New Roman" w:hAnsi="Times New Roman"/>
-          <w:b/>
-          <w:bCs/>
-        </w:rPr>
-        <w:t>3.</w:t>
-      </w:r>
-      <w:r>
-        <w:rPr>
-          <w:rFonts w:ascii="Times New Roman" w:hAnsi="Times New Roman"/>
-          <w:b/>
-          <w:bCs/>
-        </w:rPr>
-        <w:t>Software</w:t>
-      </w:r>
-      <w:proofErr w:type="gramEnd"/>
-      <w:r>
-        <w:rPr>
-          <w:rFonts w:ascii="Times New Roman" w:hAnsi="Times New Roman"/>
-          <w:b/>
-          <w:bCs/>
+        <w:t>3.1.3.</w:t>
+      </w:r>
+      <w:r>
+        <w:rPr>
+          <w:rFonts w:ascii="Times New Roman" w:hAnsi="Times New Roman"/>
+          <w:b/>
+          <w:bCs/>
+        </w:rPr>
+        <w:t xml:space="preserve">Software </w:t>
+      </w:r>
+      <w:r>
+        <w:rPr>
+          <w:rFonts w:ascii="Times New Roman" w:hAnsi="Times New Roman"/>
+          <w:b/>
+          <w:bCs/>
+        </w:rPr>
+        <w:t>Interfaces</w:t>
+      </w:r>
+    </w:p>
+    <w:p>
+      <w:pPr>
+        <w:spacing w:after="160" w:line="257" w:lineRule="auto"/>
+        <w:jc w:val="both"/>
+        <w:rPr>
+          <w:rFonts w:ascii="Times New Roman" w:eastAsia="Times New Roman" w:hAnsi="Times New Roman"/>
+        </w:rPr>
+      </w:pPr>
+      <w:r>
+        <w:rPr>
+          <w:rFonts w:ascii="Times New Roman" w:hAnsi="Times New Roman"/>
         </w:rPr>
         <w:t xml:space="preserve"> </w:t>
       </w:r>
       <w:r>
-        <w:rPr>
-          <w:rFonts w:ascii="Times New Roman" w:hAnsi="Times New Roman"/>
-          <w:b/>
-          <w:bCs/>
-        </w:rPr>
-        <w:t>Interfaces</w:t>
+        <w:tab/>
+      </w:r>
+      <w:r>
+        <w:tab/>
+      </w:r>
+      <w:r>
+        <w:tab/>
+      </w:r>
+      <w:r>
+        <w:rPr>
+          <w:rFonts w:ascii="Times New Roman" w:eastAsia="Times New Roman" w:hAnsi="Times New Roman"/>
+          <w:szCs w:val="24"/>
+        </w:rPr>
+        <w:t>The system shall integrate with an authentication provider for user registration and login.</w:t>
       </w:r>
     </w:p>
     <w:p>
       <w:pPr>
         <w:spacing w:after="160" w:line="257" w:lineRule="auto"/>
         <w:jc w:val="both"/>
-        <w:rPr>
-          <w:rFonts w:ascii="Times New Roman" w:eastAsia="Times New Roman" w:hAnsi="Times New Roman"/>
-        </w:rPr>
-      </w:pPr>
-      <w:r>
-        <w:rPr>
-          <w:rFonts w:ascii="Times New Roman" w:hAnsi="Times New Roman"/>
-        </w:rPr>
-        <w:t xml:space="preserve"> </w:t>
-      </w:r>
-      <w:r>
-        <w:tab/>
-      </w:r>
-      <w:r>
-        <w:tab/>
-      </w:r>
-      <w:r>
-        <w:tab/>
-      </w:r>
-      <w:r>
-        <w:rPr>
-          <w:rFonts w:ascii="Times New Roman" w:eastAsia="Times New Roman" w:hAnsi="Times New Roman"/>
-          <w:szCs w:val="24"/>
-        </w:rPr>
-        <w:t>The system shall integrate with an authentication provider for user registration and login.</w:t>
-      </w:r>
-    </w:p>
-    <w:p>
-      <w:pPr>
-        <w:spacing w:after="160" w:line="257" w:lineRule="auto"/>
-        <w:jc w:val="both"/>
       </w:pPr>
       <w:r>
         <w:rPr>
@@ -6444,17 +6136,8 @@
           <w:rFonts w:ascii="Times New Roman" w:eastAsia="Times New Roman" w:hAnsi="Times New Roman"/>
           <w:szCs w:val="24"/>
         </w:rPr>
-        <w:t xml:space="preserve">Live chat functionality may be incorporated using a third-party chat </w:t>
-      </w:r>
-      <w:proofErr w:type="gramStart"/>
-      <w:r>
-        <w:rPr>
-          <w:rFonts w:ascii="Times New Roman" w:eastAsia="Times New Roman" w:hAnsi="Times New Roman"/>
-          <w:szCs w:val="24"/>
-        </w:rPr>
-        <w:t>application</w:t>
-      </w:r>
-      <w:proofErr w:type="gramEnd"/>
+        <w:t>Live chat functionality may be incorporated using a third-party chat application</w:t>
+      </w:r>
       <w:r>
         <w:rPr>
           <w:rFonts w:ascii="Times New Roman" w:hAnsi="Times New Roman"/>
@@ -6512,33 +6195,15 @@
           <w:bCs/>
         </w:rPr>
         <w:lastRenderedPageBreak/>
-        <w:t>3.1.</w:t>
-      </w:r>
-      <w:proofErr w:type="gramStart"/>
-      <w:r>
-        <w:rPr>
-          <w:rFonts w:ascii="Times New Roman" w:hAnsi="Times New Roman"/>
-          <w:b/>
-          <w:bCs/>
-        </w:rPr>
-        <w:t>4.</w:t>
-      </w:r>
-      <w:r>
-        <w:rPr>
-          <w:rFonts w:ascii="Times New Roman" w:hAnsi="Times New Roman"/>
-          <w:b/>
-          <w:bCs/>
-        </w:rPr>
-        <w:t>Communications</w:t>
-      </w:r>
-      <w:proofErr w:type="gramEnd"/>
-      <w:r>
-        <w:rPr>
-          <w:rFonts w:ascii="Times New Roman" w:hAnsi="Times New Roman"/>
-          <w:b/>
-          <w:bCs/>
-        </w:rPr>
-        <w:t xml:space="preserve"> Interface</w:t>
+        <w:t>3.1.4.</w:t>
+      </w:r>
+      <w:r>
+        <w:rPr>
+          <w:rFonts w:ascii="Times New Roman" w:hAnsi="Times New Roman"/>
+          <w:b/>
+          <w:bCs/>
+        </w:rPr>
+        <w:t>Communications Interface</w:t>
       </w:r>
       <w:r>
         <w:tab/>
@@ -7210,21 +6875,12 @@
           <w:szCs w:val="24"/>
         </w:rPr>
       </w:pPr>
-      <w:proofErr w:type="gramStart"/>
-      <w:r>
-        <w:rPr>
-          <w:rFonts w:ascii="Times New Roman" w:eastAsia="Times New Roman" w:hAnsi="Times New Roman"/>
-          <w:szCs w:val="24"/>
-        </w:rPr>
-        <w:t>User</w:t>
-      </w:r>
-      <w:proofErr w:type="gramEnd"/>
-      <w:r>
-        <w:rPr>
-          <w:rFonts w:ascii="Times New Roman" w:eastAsia="Times New Roman" w:hAnsi="Times New Roman"/>
-          <w:szCs w:val="24"/>
-        </w:rPr>
-        <w:t xml:space="preserve"> can create and share various types of information (text, files, links) with other users or groups.</w:t>
+      <w:r>
+        <w:rPr>
+          <w:rFonts w:ascii="Times New Roman" w:eastAsia="Times New Roman" w:hAnsi="Times New Roman"/>
+          <w:szCs w:val="24"/>
+        </w:rPr>
+        <w:t>User can create and share various types of information (text, files, links) with other users or groups.</w:t>
       </w:r>
     </w:p>
     <w:p>
@@ -7312,21 +6968,12 @@
           <w:szCs w:val="24"/>
         </w:rPr>
       </w:pPr>
-      <w:proofErr w:type="gramStart"/>
-      <w:r>
-        <w:rPr>
-          <w:rFonts w:ascii="Times New Roman" w:eastAsia="Times New Roman" w:hAnsi="Times New Roman"/>
-          <w:szCs w:val="24"/>
-        </w:rPr>
-        <w:t>User</w:t>
-      </w:r>
-      <w:proofErr w:type="gramEnd"/>
-      <w:r>
-        <w:rPr>
-          <w:rFonts w:ascii="Times New Roman" w:eastAsia="Times New Roman" w:hAnsi="Times New Roman"/>
-          <w:szCs w:val="24"/>
-        </w:rPr>
-        <w:t xml:space="preserve"> can view and access shared information.</w:t>
+      <w:r>
+        <w:rPr>
+          <w:rFonts w:ascii="Times New Roman" w:eastAsia="Times New Roman" w:hAnsi="Times New Roman"/>
+          <w:szCs w:val="24"/>
+        </w:rPr>
+        <w:t>User can view and access shared information.</w:t>
       </w:r>
     </w:p>
     <w:p>
@@ -7398,21 +7045,12 @@
           <w:szCs w:val="24"/>
         </w:rPr>
       </w:pPr>
-      <w:proofErr w:type="gramStart"/>
-      <w:r>
-        <w:rPr>
-          <w:rFonts w:ascii="Times New Roman" w:eastAsia="Times New Roman" w:hAnsi="Times New Roman"/>
-          <w:szCs w:val="24"/>
-        </w:rPr>
-        <w:t>User</w:t>
-      </w:r>
-      <w:proofErr w:type="gramEnd"/>
-      <w:r>
-        <w:rPr>
-          <w:rFonts w:ascii="Times New Roman" w:eastAsia="Times New Roman" w:hAnsi="Times New Roman"/>
-          <w:szCs w:val="24"/>
-        </w:rPr>
-        <w:t xml:space="preserve"> receive notifications for new messages or updates to shared information.</w:t>
+      <w:r>
+        <w:rPr>
+          <w:rFonts w:ascii="Times New Roman" w:eastAsia="Times New Roman" w:hAnsi="Times New Roman"/>
+          <w:szCs w:val="24"/>
+        </w:rPr>
+        <w:t>User receive notifications for new messages or updates to shared information.</w:t>
       </w:r>
     </w:p>
     <w:p>
@@ -7466,21 +7104,12 @@
           <w:szCs w:val="24"/>
         </w:rPr>
       </w:pPr>
-      <w:proofErr w:type="gramStart"/>
-      <w:r>
-        <w:rPr>
-          <w:rFonts w:ascii="Times New Roman" w:eastAsia="Times New Roman" w:hAnsi="Times New Roman"/>
-          <w:szCs w:val="24"/>
-        </w:rPr>
-        <w:t>User</w:t>
-      </w:r>
-      <w:proofErr w:type="gramEnd"/>
-      <w:r>
-        <w:rPr>
-          <w:rFonts w:ascii="Times New Roman" w:eastAsia="Times New Roman" w:hAnsi="Times New Roman"/>
-          <w:szCs w:val="24"/>
-        </w:rPr>
-        <w:t xml:space="preserve"> can edit their profile information, including a profile picture and bio.</w:t>
+      <w:r>
+        <w:rPr>
+          <w:rFonts w:ascii="Times New Roman" w:eastAsia="Times New Roman" w:hAnsi="Times New Roman"/>
+          <w:szCs w:val="24"/>
+        </w:rPr>
+        <w:t>User can edit their profile information, including a profile picture and bio.</w:t>
       </w:r>
     </w:p>
     <w:p>
@@ -7570,21 +7199,12 @@
           <w:szCs w:val="24"/>
         </w:rPr>
       </w:pPr>
-      <w:proofErr w:type="gramStart"/>
-      <w:r>
-        <w:rPr>
-          <w:rFonts w:ascii="Times New Roman" w:eastAsia="Times New Roman" w:hAnsi="Times New Roman"/>
-          <w:szCs w:val="24"/>
-        </w:rPr>
-        <w:t>Moderator</w:t>
-      </w:r>
-      <w:proofErr w:type="gramEnd"/>
-      <w:r>
-        <w:rPr>
-          <w:rFonts w:ascii="Times New Roman" w:eastAsia="Times New Roman" w:hAnsi="Times New Roman"/>
-          <w:szCs w:val="24"/>
-        </w:rPr>
-        <w:t xml:space="preserve"> can review reports and take appropriate actions.</w:t>
+      <w:r>
+        <w:rPr>
+          <w:rFonts w:ascii="Times New Roman" w:eastAsia="Times New Roman" w:hAnsi="Times New Roman"/>
+          <w:szCs w:val="24"/>
+        </w:rPr>
+        <w:t>Moderator can review reports and take appropriate actions.</w:t>
       </w:r>
     </w:p>
     <w:p>
@@ -7812,80 +7432,122 @@
           <w:rFonts w:ascii="Times New Roman" w:eastAsia="Times New Roman" w:hAnsi="Times New Roman"/>
           <w:szCs w:val="24"/>
         </w:rPr>
-        <w:t xml:space="preserve">Methods: </w:t>
-      </w:r>
-      <w:proofErr w:type="spellStart"/>
-      <w:r>
-        <w:rPr>
-          <w:rFonts w:ascii="Times New Roman" w:eastAsia="Times New Roman" w:hAnsi="Times New Roman"/>
-          <w:szCs w:val="24"/>
-        </w:rPr>
-        <w:t>searchByKeyword</w:t>
-      </w:r>
-      <w:proofErr w:type="spellEnd"/>
-      <w:r>
-        <w:rPr>
-          <w:rFonts w:ascii="Times New Roman" w:eastAsia="Times New Roman" w:hAnsi="Times New Roman"/>
-          <w:szCs w:val="24"/>
-        </w:rPr>
-        <w:t xml:space="preserve">, </w:t>
-      </w:r>
-      <w:proofErr w:type="spellStart"/>
-      <w:r>
-        <w:rPr>
-          <w:rFonts w:ascii="Times New Roman" w:eastAsia="Times New Roman" w:hAnsi="Times New Roman"/>
-          <w:szCs w:val="24"/>
-        </w:rPr>
-        <w:t>searchByTag</w:t>
-      </w:r>
-      <w:proofErr w:type="spellEnd"/>
-      <w:r>
-        <w:rPr>
-          <w:rFonts w:ascii="Times New Roman" w:eastAsia="Times New Roman" w:hAnsi="Times New Roman"/>
-          <w:szCs w:val="24"/>
-        </w:rPr>
-        <w:t xml:space="preserve">, </w:t>
-      </w:r>
-      <w:proofErr w:type="spellStart"/>
-      <w:r>
-        <w:rPr>
-          <w:rFonts w:ascii="Times New Roman" w:eastAsia="Times New Roman" w:hAnsi="Times New Roman"/>
-          <w:szCs w:val="24"/>
-        </w:rPr>
-        <w:t>searchByCategory</w:t>
-      </w:r>
-      <w:proofErr w:type="spellEnd"/>
-      <w:r>
-        <w:rPr>
-          <w:rFonts w:ascii="Times New Roman" w:eastAsia="Times New Roman" w:hAnsi="Times New Roman"/>
+        <w:t>Methods: searchByKeyword, searchByTag, searchByCategory.</w:t>
+      </w:r>
+    </w:p>
+    <w:p>
+      <w:pPr>
+        <w:jc w:val="both"/>
+        <w:rPr>
+          <w:rFonts w:ascii="Times New Roman" w:eastAsia="Times New Roman" w:hAnsi="Times New Roman"/>
+          <w:szCs w:val="24"/>
+        </w:rPr>
+      </w:pPr>
+      <w:r>
+        <w:rPr>
+          <w:rFonts w:ascii="Times New Roman" w:eastAsia="Times New Roman" w:hAnsi="Times New Roman"/>
+          <w:szCs w:val="24"/>
+        </w:rPr>
+        <w:t xml:space="preserve">   </w:t>
+      </w:r>
+      <w:r>
+        <w:rPr>
+          <w:rFonts w:ascii="Times New Roman" w:eastAsia="Times New Roman" w:hAnsi="Times New Roman"/>
+          <w:b/>
+          <w:bCs/>
+          <w:szCs w:val="24"/>
+        </w:rPr>
+        <w:t xml:space="preserve">  4.   Message:</w:t>
+      </w:r>
+    </w:p>
+    <w:p>
+      <w:pPr>
+        <w:pStyle w:val="ListParagraph"/>
+        <w:jc w:val="both"/>
+        <w:rPr>
+          <w:rFonts w:ascii="Times New Roman" w:eastAsia="Times New Roman" w:hAnsi="Times New Roman"/>
+          <w:szCs w:val="24"/>
+        </w:rPr>
+      </w:pPr>
+      <w:r>
+        <w:rPr>
+          <w:rFonts w:ascii="Times New Roman" w:eastAsia="Times New Roman" w:hAnsi="Times New Roman"/>
+          <w:szCs w:val="24"/>
+        </w:rPr>
+        <w:t>Attributes: sender, receiver, content, timestamp.</w:t>
+      </w:r>
+    </w:p>
+    <w:p>
+      <w:pPr>
+        <w:pStyle w:val="ListParagraph"/>
+        <w:jc w:val="both"/>
+        <w:rPr>
+          <w:rFonts w:ascii="Times New Roman" w:eastAsia="Times New Roman" w:hAnsi="Times New Roman"/>
+          <w:szCs w:val="24"/>
+        </w:rPr>
+      </w:pPr>
+      <w:r>
+        <w:rPr>
+          <w:rFonts w:ascii="Times New Roman" w:eastAsia="Times New Roman" w:hAnsi="Times New Roman"/>
+          <w:szCs w:val="24"/>
+        </w:rPr>
+        <w:t>Methods: send, receive</w:t>
+      </w:r>
+    </w:p>
+    <w:p>
+      <w:pPr>
+        <w:jc w:val="both"/>
+        <w:rPr>
+          <w:rFonts w:ascii="Times New Roman" w:eastAsia="Times New Roman" w:hAnsi="Times New Roman"/>
+          <w:b/>
+          <w:bCs/>
+          <w:szCs w:val="24"/>
+        </w:rPr>
+      </w:pPr>
+      <w:r>
+        <w:rPr>
+          <w:rFonts w:ascii="Times New Roman" w:eastAsia="Times New Roman" w:hAnsi="Times New Roman"/>
+          <w:b/>
+          <w:bCs/>
+          <w:szCs w:val="24"/>
+        </w:rPr>
+        <w:t xml:space="preserve">    </w:t>
+      </w:r>
+      <w:r>
+        <w:rPr>
+          <w:rFonts w:ascii="Times New Roman" w:eastAsia="Times New Roman" w:hAnsi="Times New Roman"/>
+          <w:b/>
+          <w:bCs/>
+          <w:szCs w:val="24"/>
+        </w:rPr>
+        <w:t xml:space="preserve"> </w:t>
+      </w:r>
+      <w:r>
+        <w:rPr>
+          <w:rFonts w:ascii="Times New Roman" w:eastAsia="Times New Roman" w:hAnsi="Times New Roman"/>
+          <w:b/>
+          <w:bCs/>
+          <w:szCs w:val="24"/>
+        </w:rPr>
+        <w:t>5</w:t>
+      </w:r>
+      <w:r>
+        <w:rPr>
+          <w:rFonts w:ascii="Times New Roman" w:eastAsia="Times New Roman" w:hAnsi="Times New Roman"/>
+          <w:b/>
+          <w:bCs/>
           <w:szCs w:val="24"/>
         </w:rPr>
         <w:t>.</w:t>
       </w:r>
-    </w:p>
-    <w:p>
-      <w:pPr>
-        <w:jc w:val="both"/>
-        <w:rPr>
-          <w:rFonts w:ascii="Times New Roman" w:eastAsia="Times New Roman" w:hAnsi="Times New Roman"/>
-          <w:szCs w:val="24"/>
-        </w:rPr>
-      </w:pPr>
-      <w:r>
-        <w:rPr>
-          <w:rFonts w:ascii="Times New Roman" w:eastAsia="Times New Roman" w:hAnsi="Times New Roman"/>
-          <w:szCs w:val="24"/>
-        </w:rPr>
-        <w:t xml:space="preserve">   </w:t>
-      </w:r>
-      <w:r>
-        <w:rPr>
-          <w:rFonts w:ascii="Times New Roman" w:eastAsia="Times New Roman" w:hAnsi="Times New Roman"/>
-          <w:b/>
-          <w:bCs/>
-          <w:szCs w:val="24"/>
-        </w:rPr>
-        <w:t xml:space="preserve">  4.   Message:</w:t>
+      <w:r>
+        <w:rPr>
+          <w:rFonts w:ascii="Times New Roman" w:eastAsia="Times New Roman" w:hAnsi="Times New Roman"/>
+          <w:b/>
+          <w:bCs/>
+          <w:szCs w:val="24"/>
+        </w:rPr>
+        <w:t xml:space="preserve">    Notification: -</w:t>
       </w:r>
     </w:p>
     <w:p>
@@ -7902,7 +7564,45 @@
           <w:rFonts w:ascii="Times New Roman" w:eastAsia="Times New Roman" w:hAnsi="Times New Roman"/>
           <w:szCs w:val="24"/>
         </w:rPr>
-        <w:t>Attributes: sender, receiver, content, timestamp.</w:t>
+        <w:t>Attributes: user, content, timestamp</w:t>
+      </w:r>
+    </w:p>
+    <w:p>
+      <w:pPr>
+        <w:jc w:val="both"/>
+        <w:rPr>
+          <w:rFonts w:ascii="Times New Roman" w:eastAsia="Times New Roman" w:hAnsi="Times New Roman"/>
+          <w:b/>
+          <w:bCs/>
+          <w:szCs w:val="24"/>
+        </w:rPr>
+      </w:pPr>
+      <w:r>
+        <w:rPr>
+          <w:rFonts w:ascii="Times New Roman" w:eastAsia="Times New Roman" w:hAnsi="Times New Roman"/>
+          <w:b/>
+          <w:bCs/>
+          <w:szCs w:val="24"/>
+        </w:rPr>
+        <w:t xml:space="preserve">     </w:t>
+      </w:r>
+      <w:r>
+        <w:rPr>
+          <w:rFonts w:ascii="Times New Roman" w:eastAsia="Times New Roman" w:hAnsi="Times New Roman"/>
+          <w:b/>
+          <w:bCs/>
+          <w:szCs w:val="24"/>
+        </w:rPr>
+        <w:t xml:space="preserve">6. </w:t>
+      </w:r>
+      <w:r>
+        <w:rPr>
+          <w:rFonts w:ascii="Times New Roman" w:eastAsia="Times New Roman" w:hAnsi="Times New Roman"/>
+          <w:b/>
+          <w:bCs/>
+          <w:szCs w:val="24"/>
+        </w:rPr>
+        <w:t xml:space="preserve">  Moderator: -</w:t>
       </w:r>
     </w:p>
     <w:p>
@@ -7919,63 +7619,7 @@
           <w:rFonts w:ascii="Times New Roman" w:eastAsia="Times New Roman" w:hAnsi="Times New Roman"/>
           <w:szCs w:val="24"/>
         </w:rPr>
-        <w:t>Methods: send, receive</w:t>
-      </w:r>
-    </w:p>
-    <w:p>
-      <w:pPr>
-        <w:jc w:val="both"/>
-        <w:rPr>
-          <w:rFonts w:ascii="Times New Roman" w:eastAsia="Times New Roman" w:hAnsi="Times New Roman"/>
-          <w:b/>
-          <w:bCs/>
-          <w:szCs w:val="24"/>
-        </w:rPr>
-      </w:pPr>
-      <w:r>
-        <w:rPr>
-          <w:rFonts w:ascii="Times New Roman" w:eastAsia="Times New Roman" w:hAnsi="Times New Roman"/>
-          <w:b/>
-          <w:bCs/>
-          <w:szCs w:val="24"/>
-        </w:rPr>
-        <w:t xml:space="preserve">    </w:t>
-      </w:r>
-      <w:r>
-        <w:rPr>
-          <w:rFonts w:ascii="Times New Roman" w:eastAsia="Times New Roman" w:hAnsi="Times New Roman"/>
-          <w:b/>
-          <w:bCs/>
-          <w:szCs w:val="24"/>
-        </w:rPr>
-        <w:t xml:space="preserve"> </w:t>
-      </w:r>
-      <w:r>
-        <w:rPr>
-          <w:rFonts w:ascii="Times New Roman" w:eastAsia="Times New Roman" w:hAnsi="Times New Roman"/>
-          <w:b/>
-          <w:bCs/>
-          <w:szCs w:val="24"/>
-        </w:rPr>
-        <w:t>5</w:t>
-      </w:r>
-      <w:r>
-        <w:rPr>
-          <w:rFonts w:ascii="Times New Roman" w:eastAsia="Times New Roman" w:hAnsi="Times New Roman"/>
-          <w:b/>
-          <w:bCs/>
-          <w:szCs w:val="24"/>
-        </w:rPr>
-        <w:t>.</w:t>
-      </w:r>
-      <w:r>
-        <w:rPr>
-          <w:rFonts w:ascii="Times New Roman" w:eastAsia="Times New Roman" w:hAnsi="Times New Roman"/>
-          <w:b/>
-          <w:bCs/>
-          <w:szCs w:val="24"/>
-        </w:rPr>
-        <w:t xml:space="preserve">    Notification: -</w:t>
+        <w:t>Attributes: username, email, password.</w:t>
       </w:r>
     </w:p>
     <w:p>
@@ -7992,105 +7636,8 @@
           <w:rFonts w:ascii="Times New Roman" w:eastAsia="Times New Roman" w:hAnsi="Times New Roman"/>
           <w:szCs w:val="24"/>
         </w:rPr>
-        <w:t>Attributes: user, content, timestamp</w:t>
-      </w:r>
-    </w:p>
-    <w:p>
-      <w:pPr>
-        <w:jc w:val="both"/>
-        <w:rPr>
-          <w:rFonts w:ascii="Times New Roman" w:eastAsia="Times New Roman" w:hAnsi="Times New Roman"/>
-          <w:b/>
-          <w:bCs/>
-          <w:szCs w:val="24"/>
-        </w:rPr>
-      </w:pPr>
-      <w:r>
-        <w:rPr>
-          <w:rFonts w:ascii="Times New Roman" w:eastAsia="Times New Roman" w:hAnsi="Times New Roman"/>
-          <w:b/>
-          <w:bCs/>
-          <w:szCs w:val="24"/>
-        </w:rPr>
-        <w:t xml:space="preserve">     </w:t>
-      </w:r>
-      <w:r>
-        <w:rPr>
-          <w:rFonts w:ascii="Times New Roman" w:eastAsia="Times New Roman" w:hAnsi="Times New Roman"/>
-          <w:b/>
-          <w:bCs/>
-          <w:szCs w:val="24"/>
-        </w:rPr>
-        <w:t xml:space="preserve">6. </w:t>
-      </w:r>
-      <w:r>
-        <w:rPr>
-          <w:rFonts w:ascii="Times New Roman" w:eastAsia="Times New Roman" w:hAnsi="Times New Roman"/>
-          <w:b/>
-          <w:bCs/>
-          <w:szCs w:val="24"/>
-        </w:rPr>
-        <w:t xml:space="preserve">  Moderator: -</w:t>
-      </w:r>
-    </w:p>
-    <w:p>
-      <w:pPr>
-        <w:pStyle w:val="ListParagraph"/>
-        <w:jc w:val="both"/>
-        <w:rPr>
-          <w:rFonts w:ascii="Times New Roman" w:eastAsia="Times New Roman" w:hAnsi="Times New Roman"/>
-          <w:szCs w:val="24"/>
-        </w:rPr>
-      </w:pPr>
-      <w:r>
-        <w:rPr>
-          <w:rFonts w:ascii="Times New Roman" w:eastAsia="Times New Roman" w:hAnsi="Times New Roman"/>
-          <w:szCs w:val="24"/>
-        </w:rPr>
-        <w:t>Attributes: username, email, password.</w:t>
-      </w:r>
-    </w:p>
-    <w:p>
-      <w:pPr>
-        <w:pStyle w:val="ListParagraph"/>
-        <w:jc w:val="both"/>
-        <w:rPr>
-          <w:rFonts w:ascii="Times New Roman" w:eastAsia="Times New Roman" w:hAnsi="Times New Roman"/>
-          <w:szCs w:val="24"/>
-        </w:rPr>
-      </w:pPr>
-      <w:r>
-        <w:rPr>
-          <w:rFonts w:ascii="Times New Roman" w:eastAsia="Times New Roman" w:hAnsi="Times New Roman"/>
-          <w:szCs w:val="24"/>
-        </w:rPr>
-        <w:t xml:space="preserve">Methods: </w:t>
-      </w:r>
-      <w:proofErr w:type="spellStart"/>
-      <w:r>
-        <w:rPr>
-          <w:rFonts w:ascii="Times New Roman" w:eastAsia="Times New Roman" w:hAnsi="Times New Roman"/>
-          <w:szCs w:val="24"/>
-        </w:rPr>
-        <w:t>reviewReports</w:t>
-      </w:r>
-      <w:proofErr w:type="spellEnd"/>
-      <w:r>
-        <w:rPr>
-          <w:rFonts w:ascii="Times New Roman" w:eastAsia="Times New Roman" w:hAnsi="Times New Roman"/>
-          <w:szCs w:val="24"/>
-        </w:rPr>
-        <w:t xml:space="preserve">, </w:t>
-      </w:r>
-      <w:proofErr w:type="spellStart"/>
-      <w:r>
-        <w:rPr>
-          <w:rFonts w:ascii="Times New Roman" w:eastAsia="Times New Roman" w:hAnsi="Times New Roman"/>
-          <w:szCs w:val="24"/>
-        </w:rPr>
-        <w:t>takeAction</w:t>
-      </w:r>
-      <w:proofErr w:type="spellEnd"/>
+        <w:t>Methods: reviewReports, takeAction</w:t>
+      </w:r>
     </w:p>
     <w:p>
       <w:pPr>
@@ -8371,23 +7918,7 @@
           <w:rFonts w:ascii="Times New Roman" w:eastAsia="Times New Roman" w:hAnsi="Times New Roman"/>
           <w:szCs w:val="24"/>
         </w:rPr>
-        <w:t xml:space="preserve">The platform should </w:t>
-      </w:r>
-      <w:proofErr w:type="gramStart"/>
-      <w:r>
-        <w:rPr>
-          <w:rFonts w:ascii="Times New Roman" w:eastAsia="Times New Roman" w:hAnsi="Times New Roman"/>
-          <w:szCs w:val="24"/>
-        </w:rPr>
-        <w:t>be accessible to authorized users at all times</w:t>
-      </w:r>
-      <w:proofErr w:type="gramEnd"/>
-      <w:r>
-        <w:rPr>
-          <w:rFonts w:ascii="Times New Roman" w:eastAsia="Times New Roman" w:hAnsi="Times New Roman"/>
-          <w:szCs w:val="24"/>
-        </w:rPr>
-        <w:t>.</w:t>
+        <w:t>The platform should be accessible to authorized users at all times.</w:t>
       </w:r>
     </w:p>
     <w:p>
@@ -8621,36 +8152,16 @@
           <w:bCs/>
           <w:szCs w:val="24"/>
         </w:rPr>
-        <w:t>3.</w:t>
-      </w:r>
-      <w:proofErr w:type="gramStart"/>
-      <w:r>
-        <w:rPr>
-          <w:rFonts w:ascii="Times New Roman" w:eastAsia="Times New Roman" w:hAnsi="Times New Roman"/>
-          <w:b/>
-          <w:bCs/>
-          <w:szCs w:val="24"/>
-        </w:rPr>
-        <w:t>6.</w:t>
-      </w:r>
-      <w:r>
-        <w:rPr>
-          <w:rFonts w:ascii="Times New Roman" w:eastAsia="Times New Roman" w:hAnsi="Times New Roman"/>
-          <w:b/>
-          <w:bCs/>
-          <w:szCs w:val="24"/>
-        </w:rPr>
-        <w:t>Inverse</w:t>
-      </w:r>
-      <w:proofErr w:type="gramEnd"/>
-      <w:r>
-        <w:rPr>
-          <w:rFonts w:ascii="Times New Roman" w:eastAsia="Times New Roman" w:hAnsi="Times New Roman"/>
-          <w:b/>
-          <w:bCs/>
-          <w:szCs w:val="24"/>
-        </w:rPr>
-        <w:t xml:space="preserve"> Requirements</w:t>
+        <w:t>3.6.</w:t>
+      </w:r>
+      <w:r>
+        <w:rPr>
+          <w:rFonts w:ascii="Times New Roman" w:eastAsia="Times New Roman" w:hAnsi="Times New Roman"/>
+          <w:b/>
+          <w:bCs/>
+          <w:szCs w:val="24"/>
+        </w:rPr>
+        <w:t>Inverse Requirements</w:t>
       </w:r>
       <w:r>
         <w:tab/>
@@ -8818,36 +8329,16 @@
           <w:bCs/>
           <w:szCs w:val="24"/>
         </w:rPr>
-        <w:t>3.</w:t>
-      </w:r>
-      <w:proofErr w:type="gramStart"/>
-      <w:r>
-        <w:rPr>
-          <w:rFonts w:ascii="Times New Roman" w:eastAsia="Times New Roman" w:hAnsi="Times New Roman"/>
-          <w:b/>
-          <w:bCs/>
-          <w:szCs w:val="24"/>
-        </w:rPr>
-        <w:t>7.</w:t>
-      </w:r>
-      <w:r>
-        <w:rPr>
-          <w:rFonts w:ascii="Times New Roman" w:eastAsia="Times New Roman" w:hAnsi="Times New Roman"/>
-          <w:b/>
-          <w:bCs/>
-          <w:szCs w:val="24"/>
-        </w:rPr>
-        <w:t>Design</w:t>
-      </w:r>
-      <w:proofErr w:type="gramEnd"/>
-      <w:r>
-        <w:rPr>
-          <w:rFonts w:ascii="Times New Roman" w:eastAsia="Times New Roman" w:hAnsi="Times New Roman"/>
-          <w:b/>
-          <w:bCs/>
-          <w:szCs w:val="24"/>
-        </w:rPr>
-        <w:t xml:space="preserve"> Constraints</w:t>
+        <w:t>3.7.</w:t>
+      </w:r>
+      <w:r>
+        <w:rPr>
+          <w:rFonts w:ascii="Times New Roman" w:eastAsia="Times New Roman" w:hAnsi="Times New Roman"/>
+          <w:b/>
+          <w:bCs/>
+          <w:szCs w:val="24"/>
+        </w:rPr>
+        <w:t>Design Constraints</w:t>
       </w:r>
       <w:r>
         <w:tab/>
@@ -8930,36 +8421,16 @@
           <w:bCs/>
           <w:szCs w:val="24"/>
         </w:rPr>
-        <w:t>3.</w:t>
-      </w:r>
-      <w:proofErr w:type="gramStart"/>
-      <w:r>
-        <w:rPr>
-          <w:rFonts w:ascii="Times New Roman" w:eastAsia="Times New Roman" w:hAnsi="Times New Roman"/>
-          <w:b/>
-          <w:bCs/>
-          <w:szCs w:val="24"/>
-        </w:rPr>
-        <w:t>8.</w:t>
-      </w:r>
-      <w:r>
-        <w:rPr>
-          <w:rFonts w:ascii="Times New Roman" w:eastAsia="Times New Roman" w:hAnsi="Times New Roman"/>
-          <w:b/>
-          <w:bCs/>
-          <w:szCs w:val="24"/>
-        </w:rPr>
-        <w:t>Logical</w:t>
-      </w:r>
-      <w:proofErr w:type="gramEnd"/>
-      <w:r>
-        <w:rPr>
-          <w:rFonts w:ascii="Times New Roman" w:eastAsia="Times New Roman" w:hAnsi="Times New Roman"/>
-          <w:b/>
-          <w:bCs/>
-          <w:szCs w:val="24"/>
-        </w:rPr>
-        <w:t xml:space="preserve"> Database Requirements</w:t>
+        <w:t>3.8.</w:t>
+      </w:r>
+      <w:r>
+        <w:rPr>
+          <w:rFonts w:ascii="Times New Roman" w:eastAsia="Times New Roman" w:hAnsi="Times New Roman"/>
+          <w:b/>
+          <w:bCs/>
+          <w:szCs w:val="24"/>
+        </w:rPr>
+        <w:t>Logical Database Requirements</w:t>
       </w:r>
     </w:p>
     <w:p>
@@ -9065,33 +8536,15 @@
           <w:b/>
           <w:bCs/>
         </w:rPr>
-        <w:t>.</w:t>
-      </w:r>
-      <w:proofErr w:type="gramStart"/>
-      <w:r>
-        <w:rPr>
-          <w:rFonts w:ascii="Times New Roman" w:eastAsia="Times New Roman" w:hAnsi="Times New Roman"/>
-          <w:b/>
-          <w:bCs/>
-        </w:rPr>
-        <w:t>9.</w:t>
-      </w:r>
-      <w:r>
-        <w:rPr>
-          <w:rFonts w:ascii="Times New Roman" w:eastAsia="Times New Roman" w:hAnsi="Times New Roman"/>
-          <w:b/>
-          <w:bCs/>
-        </w:rPr>
-        <w:t>Other</w:t>
-      </w:r>
-      <w:proofErr w:type="gramEnd"/>
-      <w:r>
-        <w:rPr>
-          <w:rFonts w:ascii="Times New Roman" w:eastAsia="Times New Roman" w:hAnsi="Times New Roman"/>
-          <w:b/>
-          <w:bCs/>
-        </w:rPr>
-        <w:t xml:space="preserve"> Requirements</w:t>
+        <w:t>.9.</w:t>
+      </w:r>
+      <w:r>
+        <w:rPr>
+          <w:rFonts w:ascii="Times New Roman" w:eastAsia="Times New Roman" w:hAnsi="Times New Roman"/>
+          <w:b/>
+          <w:bCs/>
+        </w:rPr>
+        <w:t>Other Requirements</w:t>
       </w:r>
       <w:r>
         <w:tab/>
@@ -9268,7 +8721,6 @@
           <w:b/>
         </w:rPr>
       </w:pPr>
-      <w:proofErr w:type="gramStart"/>
       <w:r>
         <w:rPr>
           <w:rFonts w:ascii="Times New Roman" w:eastAsia="Times New Roman" w:hAnsi="Times New Roman"/>
@@ -9293,7 +8745,6 @@
         </w:rPr>
         <w:t>.</w:t>
       </w:r>
-      <w:proofErr w:type="gramEnd"/>
       <w:r>
         <w:rPr>
           <w:rFonts w:ascii="Times New Roman" w:eastAsia="Times New Roman" w:hAnsi="Times New Roman"/>
@@ -9382,7 +8833,7 @@
           <w:noProof/>
         </w:rPr>
         <w:drawing>
-          <wp:inline distT="0" distB="0" distL="0" distR="0" wp14:anchorId="5DE719EB" wp14:editId="09C6DEBA">
+          <wp:inline distT="0" distB="0" distL="0" distR="0" wp14:anchorId="5DE719EB" wp14:editId="02ADEFCA">
             <wp:extent cx="5943600" cy="3330575"/>
             <wp:effectExtent l="0" t="0" r="0" b="3175"/>
             <wp:docPr id="11267" name="Content Placeholder 2" descr="A screenshot of a computer screen&#10;&#10;Description automatically generated">
@@ -9749,14 +9200,12 @@
     </w:p>
     <w:p/>
     <w:p>
-      <w:proofErr w:type="gramStart"/>
       <w:r>
         <w:t xml:space="preserve">3.10.6  </w:t>
       </w:r>
       <w:r>
         <w:t>Certification</w:t>
       </w:r>
-      <w:proofErr w:type="gramEnd"/>
       <w:r>
         <w:t xml:space="preserve"> Assistance</w:t>
       </w:r>
@@ -9893,7 +9342,7 @@
           <w:noProof/>
         </w:rPr>
         <w:drawing>
-          <wp:inline distT="0" distB="0" distL="0" distR="0" wp14:anchorId="4E7496FC" wp14:editId="731F1072">
+          <wp:inline distT="0" distB="0" distL="0" distR="0" wp14:anchorId="4E7496FC" wp14:editId="48A525F4">
             <wp:extent cx="5943600" cy="3239135"/>
             <wp:effectExtent l="0" t="0" r="0" b="0"/>
             <wp:docPr id="2114234629" name="Picture 2" descr="A screenshot of a computer&#10;&#10;Description automatically generated"/>
@@ -10013,18 +9462,8 @@
           <w:b/>
           <w:bCs/>
         </w:rPr>
-        <w:t xml:space="preserve">4.1. ER </w:t>
-      </w:r>
-      <w:proofErr w:type="gramStart"/>
-      <w:r>
-        <w:rPr>
-          <w:rFonts w:ascii="Times New Roman" w:eastAsia="Times New Roman" w:hAnsi="Times New Roman"/>
-          <w:b/>
-          <w:bCs/>
-        </w:rPr>
-        <w:t>diagram</w:t>
-      </w:r>
-      <w:proofErr w:type="gramEnd"/>
+        <w:t>4.1. ER diagram</w:t>
+      </w:r>
     </w:p>
     <w:p>
       <w:pPr>
@@ -10129,15 +9568,7 @@
         </w:tabs>
       </w:pPr>
       <w:r>
-        <w:t xml:space="preserve">Students can be both drivers and riders </w:t>
-      </w:r>
-      <w:proofErr w:type="gramStart"/>
-      <w:r>
-        <w:t>in</w:t>
-      </w:r>
-      <w:proofErr w:type="gramEnd"/>
-      <w:r>
-        <w:t xml:space="preserve"> rides.</w:t>
+        <w:t>Students can be both drivers and riders in rides.</w:t>
       </w:r>
     </w:p>
     <w:p>
@@ -10305,12 +9736,10 @@
           <w:tab w:val="clear" w:pos="720"/>
         </w:tabs>
       </w:pPr>
-      <w:proofErr w:type="gramStart"/>
       <w:r>
         <w:lastRenderedPageBreak/>
         <w:t>GUI;</w:t>
       </w:r>
-      <w:proofErr w:type="gramEnd"/>
     </w:p>
     <w:p>
       <w:pPr>
@@ -10631,16 +10060,70 @@
       </w:r>
     </w:p>
     <w:p/>
-    <w:p>
-      <w:pPr>
-        <w:pStyle w:val="Heading2"/>
-      </w:pPr>
-      <w:r>
+    <w:p/>
+    <w:p>
+      <w:pPr>
+        <w:pBdr>
+          <w:top w:val="nil"/>
+          <w:left w:val="nil"/>
+          <w:bottom w:val="nil"/>
+          <w:right w:val="nil"/>
+          <w:between w:val="nil"/>
+          <w:bar w:val="nil"/>
+        </w:pBdr>
+        <w:rPr>
+          <w:rFonts w:ascii="Times New Roman" w:hAnsi="Times New Roman"/>
+        </w:rPr>
+      </w:pPr>
+      <w:r>
+        <w:rPr>
+          <w:rFonts w:ascii="Times New Roman" w:eastAsia="Times New Roman" w:hAnsi="Times New Roman"/>
+          <w:b/>
+          <w:sz w:val="32"/>
+          <w:szCs w:val="32"/>
+        </w:rPr>
         <w:lastRenderedPageBreak/>
-        <w:t>R</w:t>
-      </w:r>
-      <w:r>
-        <w:t>ide</w:t>
+        <w:t>5.</w:t>
+      </w:r>
+      <w:r>
+        <w:rPr>
+          <w:rFonts w:ascii="Times New Roman" w:eastAsia="Times New Roman" w:hAnsi="Times New Roman"/>
+          <w:b/>
+          <w:sz w:val="32"/>
+          <w:szCs w:val="32"/>
+        </w:rPr>
+        <w:t xml:space="preserve">Analysis Models   </w:t>
+      </w:r>
+    </w:p>
+    <w:p>
+      <w:pPr>
+        <w:pStyle w:val="ListParagraph"/>
+        <w:numPr>
+          <w:ilvl w:val="1"/>
+          <w:numId w:val="52"/>
+        </w:numPr>
+        <w:pBdr>
+          <w:top w:val="nil"/>
+          <w:left w:val="nil"/>
+          <w:bottom w:val="nil"/>
+          <w:right w:val="nil"/>
+          <w:between w:val="nil"/>
+          <w:bar w:val="nil"/>
+        </w:pBdr>
+        <w:spacing w:after="160" w:line="259" w:lineRule="auto"/>
+        <w:rPr>
+          <w:rFonts w:ascii="Times New Roman" w:eastAsia="Times New Roman" w:hAnsi="Times New Roman"/>
+          <w:b/>
+          <w:szCs w:val="24"/>
+        </w:rPr>
+      </w:pPr>
+      <w:r>
+        <w:rPr>
+          <w:rFonts w:ascii="Times New Roman" w:eastAsia="Times New Roman" w:hAnsi="Times New Roman"/>
+          <w:b/>
+          <w:szCs w:val="24"/>
+        </w:rPr>
+        <w:t xml:space="preserve">Data Flow Diagram    </w:t>
       </w:r>
     </w:p>
     <w:p>
@@ -10648,82 +10131,11 @@
         <w:rPr>
           <w:noProof/>
         </w:rPr>
-        <mc:AlternateContent>
-          <mc:Choice Requires="wps">
-            <w:drawing>
-              <wp:inline distT="0" distB="0" distL="0" distR="0" wp14:anchorId="6F03FCB1" wp14:editId="3C8ECFBA">
-                <wp:extent cx="304800" cy="304800"/>
-                <wp:effectExtent l="0" t="0" r="0" b="0"/>
-                <wp:docPr id="336104815" name="Rectangle 1"/>
-                <wp:cNvGraphicFramePr>
-                  <a:graphicFrameLocks xmlns:a="http://schemas.openxmlformats.org/drawingml/2006/main" noChangeAspect="1"/>
-                </wp:cNvGraphicFramePr>
-                <a:graphic xmlns:a="http://schemas.openxmlformats.org/drawingml/2006/main">
-                  <a:graphicData uri="http://schemas.microsoft.com/office/word/2010/wordprocessingShape">
-                    <wps:wsp>
-                      <wps:cNvSpPr>
-                        <a:spLocks noChangeAspect="1" noChangeArrowheads="1"/>
-                      </wps:cNvSpPr>
-                      <wps:spPr bwMode="auto">
-                        <a:xfrm>
-                          <a:off x="0" y="0"/>
-                          <a:ext cx="304800" cy="304800"/>
-                        </a:xfrm>
-                        <a:prstGeom prst="rect">
-                          <a:avLst/>
-                        </a:prstGeom>
-                        <a:noFill/>
-                        <a:ln>
-                          <a:noFill/>
-                        </a:ln>
-                        <a:extLst>
-                          <a:ext uri="{909E8E84-426E-40DD-AFC4-6F175D3DCCD1}">
-                            <a14:hiddenFill xmlns:a14="http://schemas.microsoft.com/office/drawing/2010/main">
-                              <a:solidFill>
-                                <a:srgbClr val="FFFFFF"/>
-                              </a:solidFill>
-                            </a14:hiddenFill>
-                          </a:ext>
-                          <a:ext uri="{91240B29-F687-4F45-9708-019B960494DF}">
-                            <a14:hiddenLine xmlns:a14="http://schemas.microsoft.com/office/drawing/2010/main" w="9525">
-                              <a:solidFill>
-                                <a:srgbClr val="000000"/>
-                              </a:solidFill>
-                              <a:miter lim="800000"/>
-                              <a:headEnd/>
-                              <a:tailEnd/>
-                            </a14:hiddenLine>
-                          </a:ext>
-                        </a:extLst>
-                      </wps:spPr>
-                      <wps:bodyPr rot="0" vert="horz" wrap="square" lIns="91440" tIns="45720" rIns="91440" bIns="45720" anchor="t" anchorCtr="0" upright="1">
-                        <a:noAutofit/>
-                      </wps:bodyPr>
-                    </wps:wsp>
-                  </a:graphicData>
-                </a:graphic>
-              </wp:inline>
-            </w:drawing>
-          </mc:Choice>
-          <mc:Fallback>
-            <w:pict>
-              <v:rect w14:anchorId="338FCFEC" id="Rectangle 1" o:spid="_x0000_s1026" style="width:24pt;height:24pt;visibility:visible;mso-wrap-style:square;mso-left-percent:-10001;mso-top-percent:-10001;mso-position-horizontal:absolute;mso-position-horizontal-relative:char;mso-position-vertical:absolute;mso-position-vertical-relative:line;mso-left-percent:-10001;mso-top-percent:-10001;v-text-anchor:top" o:gfxdata="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" filled="f" stroked="f">
-                <o:lock v:ext="edit" aspectratio="t"/>
-                <w10:anchorlock/>
-              </v:rect>
-            </w:pict>
-          </mc:Fallback>
-        </mc:AlternateContent>
-      </w:r>
-      <w:r>
-        <w:rPr>
-          <w:noProof/>
-        </w:rPr>
         <w:drawing>
-          <wp:inline distT="0" distB="0" distL="0" distR="0" wp14:anchorId="5FD174A4" wp14:editId="6FB64B6D">
-            <wp:extent cx="5943600" cy="3416935"/>
-            <wp:effectExtent l="0" t="0" r="0" b="0"/>
-            <wp:docPr id="816896563" name="Picture 3" descr="A screenshot of a website&#10;&#10;Description automatically generated"/>
+          <wp:inline distT="0" distB="0" distL="0" distR="0" wp14:anchorId="18CF11A2" wp14:editId="65E348FE">
+            <wp:extent cx="5943600" cy="5841365"/>
+            <wp:effectExtent l="0" t="0" r="0" b="6985"/>
+            <wp:docPr id="1196835794" name="Picture 3" descr="A diagram of a company&#10;&#10;Description automatically generated"/>
             <wp:cNvGraphicFramePr>
               <a:graphicFrameLocks xmlns:a="http://schemas.openxmlformats.org/drawingml/2006/main" noChangeAspect="1"/>
             </wp:cNvGraphicFramePr>
@@ -10731,29 +10143,36 @@
               <a:graphicData uri="http://schemas.openxmlformats.org/drawingml/2006/picture">
                 <pic:pic xmlns:pic="http://schemas.openxmlformats.org/drawingml/2006/picture">
                   <pic:nvPicPr>
-                    <pic:cNvPr id="816896563" name="Picture 3" descr="A screenshot of a website&#10;&#10;Description automatically generated"/>
-                    <pic:cNvPicPr/>
+                    <pic:cNvPr id="1196835794" name="Picture 3" descr="A diagram of a company&#10;&#10;Description automatically generated"/>
+                    <pic:cNvPicPr>
+                      <a:picLocks noChangeAspect="1" noChangeArrowheads="1"/>
+                    </pic:cNvPicPr>
                   </pic:nvPicPr>
                   <pic:blipFill>
-                    <a:blip r:embed="rId28">
+                    <a:blip r:embed="rId28" cstate="print">
                       <a:extLst>
                         <a:ext uri="{28A0092B-C50C-407E-A947-70E740481C1C}">
                           <a14:useLocalDpi xmlns:a14="http://schemas.microsoft.com/office/drawing/2010/main" val="0"/>
                         </a:ext>
                       </a:extLst>
                     </a:blip>
+                    <a:srcRect/>
                     <a:stretch>
                       <a:fillRect/>
                     </a:stretch>
                   </pic:blipFill>
-                  <pic:spPr>
+                  <pic:spPr bwMode="auto">
                     <a:xfrm>
                       <a:off x="0" y="0"/>
-                      <a:ext cx="5943600" cy="3416935"/>
+                      <a:ext cx="5943600" cy="5841365"/>
                     </a:xfrm>
                     <a:prstGeom prst="rect">
                       <a:avLst/>
                     </a:prstGeom>
+                    <a:noFill/>
+                    <a:ln>
+                      <a:noFill/>
+                    </a:ln>
                   </pic:spPr>
                 </pic:pic>
               </a:graphicData>
@@ -10762,53 +10181,14 @@
         </w:drawing>
       </w:r>
     </w:p>
-    <w:p/>
-    <w:p/>
-    <w:p>
-      <w:r>
-        <w:rPr>
-          <w:noProof/>
-        </w:rPr>
-        <w:drawing>
-          <wp:inline distT="0" distB="0" distL="0" distR="0" wp14:anchorId="25DFE96D" wp14:editId="6B77EF2A">
-            <wp:extent cx="5943600" cy="3328035"/>
-            <wp:effectExtent l="0" t="0" r="0" b="5715"/>
-            <wp:docPr id="343377025" name="Picture 1" descr="A screenshot of a computer&#10;&#10;Description automatically generated"/>
-            <wp:cNvGraphicFramePr>
-              <a:graphicFrameLocks xmlns:a="http://schemas.openxmlformats.org/drawingml/2006/main" noChangeAspect="1"/>
-            </wp:cNvGraphicFramePr>
-            <a:graphic xmlns:a="http://schemas.openxmlformats.org/drawingml/2006/main">
-              <a:graphicData uri="http://schemas.openxmlformats.org/drawingml/2006/picture">
-                <pic:pic xmlns:pic="http://schemas.openxmlformats.org/drawingml/2006/picture">
-                  <pic:nvPicPr>
-                    <pic:cNvPr id="343377025" name="Picture 1" descr="A screenshot of a computer&#10;&#10;Description automatically generated"/>
-                    <pic:cNvPicPr/>
-                  </pic:nvPicPr>
-                  <pic:blipFill>
-                    <a:blip r:embed="rId29"/>
-                    <a:stretch>
-                      <a:fillRect/>
-                    </a:stretch>
-                  </pic:blipFill>
-                  <pic:spPr>
-                    <a:xfrm>
-                      <a:off x="0" y="0"/>
-                      <a:ext cx="5943600" cy="3328035"/>
-                    </a:xfrm>
-                    <a:prstGeom prst="rect">
-                      <a:avLst/>
-                    </a:prstGeom>
-                  </pic:spPr>
-                </pic:pic>
-              </a:graphicData>
-            </a:graphic>
-          </wp:inline>
-        </w:drawing>
-      </w:r>
+    <w:p>
+      <w:pPr>
+        <w:pStyle w:val="Heading2"/>
+      </w:pPr>
     </w:p>
     <w:sectPr>
-      <w:headerReference w:type="default" r:id="rId30"/>
-      <w:footerReference w:type="default" r:id="rId31"/>
+      <w:headerReference w:type="default" r:id="rId29"/>
+      <w:footerReference w:type="default" r:id="rId30"/>
       <w:pgSz w:w="12240" w:h="15840"/>
       <w:pgMar w:top="1440" w:right="1440" w:bottom="1440" w:left="1440" w:header="720" w:footer="720" w:gutter="0"/>
       <w:pgNumType w:start="1"/>
@@ -12263,6 +11643,124 @@
     </w:lvl>
   </w:abstractNum>
   <w:abstractNum w:abstractNumId="11" w15:restartNumberingAfterBreak="0">
+    <w:nsid w:val="185520B6"/>
+    <w:multiLevelType w:val="multilevel"/>
+    <w:tmpl w:val="5644E620"/>
+    <w:lvl w:ilvl="0">
+      <w:start w:val="1"/>
+      <w:numFmt w:val="decimal"/>
+      <w:lvlText w:val="%1."/>
+      <w:lvlJc w:val="left"/>
+      <w:pPr>
+        <w:ind w:left="720" w:hanging="360"/>
+      </w:pPr>
+    </w:lvl>
+    <w:lvl w:ilvl="1">
+      <w:start w:val="1"/>
+      <w:numFmt w:val="decimal"/>
+      <w:isLgl/>
+      <w:lvlText w:val="%1.%2"/>
+      <w:lvlJc w:val="left"/>
+      <w:pPr>
+        <w:ind w:left="660" w:hanging="390"/>
+      </w:pPr>
+      <w:rPr>
+        <w:rFonts w:hint="default"/>
+      </w:rPr>
+    </w:lvl>
+    <w:lvl w:ilvl="2">
+      <w:start w:val="1"/>
+      <w:numFmt w:val="decimal"/>
+      <w:isLgl/>
+      <w:lvlText w:val="%1.%2.%3"/>
+      <w:lvlJc w:val="left"/>
+      <w:pPr>
+        <w:ind w:left="2520" w:hanging="720"/>
+      </w:pPr>
+      <w:rPr>
+        <w:rFonts w:hint="default"/>
+      </w:rPr>
+    </w:lvl>
+    <w:lvl w:ilvl="3">
+      <w:start w:val="1"/>
+      <w:numFmt w:val="decimal"/>
+      <w:isLgl/>
+      <w:lvlText w:val="%1.%2.%3.%4"/>
+      <w:lvlJc w:val="left"/>
+      <w:pPr>
+        <w:ind w:left="3240" w:hanging="720"/>
+      </w:pPr>
+      <w:rPr>
+        <w:rFonts w:hint="default"/>
+      </w:rPr>
+    </w:lvl>
+    <w:lvl w:ilvl="4">
+      <w:start w:val="1"/>
+      <w:numFmt w:val="decimal"/>
+      <w:isLgl/>
+      <w:lvlText w:val="%1.%2.%3.%4.%5"/>
+      <w:lvlJc w:val="left"/>
+      <w:pPr>
+        <w:ind w:left="4320" w:hanging="1080"/>
+      </w:pPr>
+      <w:rPr>
+        <w:rFonts w:hint="default"/>
+      </w:rPr>
+    </w:lvl>
+    <w:lvl w:ilvl="5">
+      <w:start w:val="1"/>
+      <w:numFmt w:val="decimal"/>
+      <w:isLgl/>
+      <w:lvlText w:val="%1.%2.%3.%4.%5.%6"/>
+      <w:lvlJc w:val="left"/>
+      <w:pPr>
+        <w:ind w:left="5040" w:hanging="1080"/>
+      </w:pPr>
+      <w:rPr>
+        <w:rFonts w:hint="default"/>
+      </w:rPr>
+    </w:lvl>
+    <w:lvl w:ilvl="6">
+      <w:start w:val="1"/>
+      <w:numFmt w:val="decimal"/>
+      <w:isLgl/>
+      <w:lvlText w:val="%1.%2.%3.%4.%5.%6.%7"/>
+      <w:lvlJc w:val="left"/>
+      <w:pPr>
+        <w:ind w:left="6120" w:hanging="1440"/>
+      </w:pPr>
+      <w:rPr>
+        <w:rFonts w:hint="default"/>
+      </w:rPr>
+    </w:lvl>
+    <w:lvl w:ilvl="7">
+      <w:start w:val="1"/>
+      <w:numFmt w:val="decimal"/>
+      <w:isLgl/>
+      <w:lvlText w:val="%1.%2.%3.%4.%5.%6.%7.%8"/>
+      <w:lvlJc w:val="left"/>
+      <w:pPr>
+        <w:ind w:left="6840" w:hanging="1440"/>
+      </w:pPr>
+      <w:rPr>
+        <w:rFonts w:hint="default"/>
+      </w:rPr>
+    </w:lvl>
+    <w:lvl w:ilvl="8">
+      <w:start w:val="1"/>
+      <w:numFmt w:val="decimal"/>
+      <w:isLgl/>
+      <w:lvlText w:val="%1.%2.%3.%4.%5.%6.%7.%8.%9"/>
+      <w:lvlJc w:val="left"/>
+      <w:pPr>
+        <w:ind w:left="7560" w:hanging="1440"/>
+      </w:pPr>
+      <w:rPr>
+        <w:rFonts w:hint="default"/>
+      </w:rPr>
+    </w:lvl>
+  </w:abstractNum>
+  <w:abstractNum w:abstractNumId="12" w15:restartNumberingAfterBreak="0">
     <w:nsid w:val="18CFB6FD"/>
     <w:multiLevelType w:val="hybridMultilevel"/>
     <w:tmpl w:val="FFFFFFFF"/>
@@ -12348,7 +11846,7 @@
       </w:pPr>
     </w:lvl>
   </w:abstractNum>
-  <w:abstractNum w:abstractNumId="12" w15:restartNumberingAfterBreak="0">
+  <w:abstractNum w:abstractNumId="13" w15:restartNumberingAfterBreak="0">
     <w:nsid w:val="1ED63754"/>
     <w:multiLevelType w:val="multilevel"/>
     <w:tmpl w:val="B7804986"/>
@@ -12461,7 +11959,7 @@
       </w:rPr>
     </w:lvl>
   </w:abstractNum>
-  <w:abstractNum w:abstractNumId="13" w15:restartNumberingAfterBreak="0">
+  <w:abstractNum w:abstractNumId="14" w15:restartNumberingAfterBreak="0">
     <w:nsid w:val="22153C1A"/>
     <w:multiLevelType w:val="hybridMultilevel"/>
     <w:tmpl w:val="0050705A"/>
@@ -12574,7 +12072,7 @@
       </w:rPr>
     </w:lvl>
   </w:abstractNum>
-  <w:abstractNum w:abstractNumId="14" w15:restartNumberingAfterBreak="0">
+  <w:abstractNum w:abstractNumId="15" w15:restartNumberingAfterBreak="0">
     <w:nsid w:val="22DC2660"/>
     <w:multiLevelType w:val="multilevel"/>
     <w:tmpl w:val="155EFBC6"/>
@@ -12865,7 +12363,7 @@
       </w:rPr>
     </w:lvl>
   </w:abstractNum>
-  <w:abstractNum w:abstractNumId="15" w15:restartNumberingAfterBreak="0">
+  <w:abstractNum w:abstractNumId="16" w15:restartNumberingAfterBreak="0">
     <w:nsid w:val="25393270"/>
     <w:multiLevelType w:val="hybridMultilevel"/>
     <w:tmpl w:val="3F646438"/>
@@ -12978,7 +12476,7 @@
       </w:rPr>
     </w:lvl>
   </w:abstractNum>
-  <w:abstractNum w:abstractNumId="16" w15:restartNumberingAfterBreak="0">
+  <w:abstractNum w:abstractNumId="17" w15:restartNumberingAfterBreak="0">
     <w:nsid w:val="2583BA7F"/>
     <w:multiLevelType w:val="hybridMultilevel"/>
     <w:tmpl w:val="FFFFFFFF"/>
@@ -13091,7 +12589,7 @@
       </w:rPr>
     </w:lvl>
   </w:abstractNum>
-  <w:abstractNum w:abstractNumId="17" w15:restartNumberingAfterBreak="0">
+  <w:abstractNum w:abstractNumId="18" w15:restartNumberingAfterBreak="0">
     <w:nsid w:val="26EE2AA8"/>
     <w:multiLevelType w:val="hybridMultilevel"/>
     <w:tmpl w:val="FFFFFFFF"/>
@@ -13204,7 +12702,7 @@
       </w:rPr>
     </w:lvl>
   </w:abstractNum>
-  <w:abstractNum w:abstractNumId="18" w15:restartNumberingAfterBreak="0">
+  <w:abstractNum w:abstractNumId="19" w15:restartNumberingAfterBreak="0">
     <w:nsid w:val="29706775"/>
     <w:multiLevelType w:val="hybridMultilevel"/>
     <w:tmpl w:val="94EC9FFA"/>
@@ -13317,7 +12815,7 @@
       </w:rPr>
     </w:lvl>
   </w:abstractNum>
-  <w:abstractNum w:abstractNumId="19" w15:restartNumberingAfterBreak="0">
+  <w:abstractNum w:abstractNumId="20" w15:restartNumberingAfterBreak="0">
     <w:nsid w:val="2AC04A48"/>
     <w:multiLevelType w:val="hybridMultilevel"/>
     <w:tmpl w:val="058C05AA"/>
@@ -13430,7 +12928,7 @@
       </w:rPr>
     </w:lvl>
   </w:abstractNum>
-  <w:abstractNum w:abstractNumId="20" w15:restartNumberingAfterBreak="0">
+  <w:abstractNum w:abstractNumId="21" w15:restartNumberingAfterBreak="0">
     <w:nsid w:val="2B833333"/>
     <w:multiLevelType w:val="hybridMultilevel"/>
     <w:tmpl w:val="FFFFFFFF"/>
@@ -13543,7 +13041,7 @@
       </w:rPr>
     </w:lvl>
   </w:abstractNum>
-  <w:abstractNum w:abstractNumId="21" w15:restartNumberingAfterBreak="0">
+  <w:abstractNum w:abstractNumId="22" w15:restartNumberingAfterBreak="0">
     <w:nsid w:val="2DEF60DD"/>
     <w:multiLevelType w:val="hybridMultilevel"/>
     <w:tmpl w:val="91AE6704"/>
@@ -13656,7 +13154,7 @@
       </w:rPr>
     </w:lvl>
   </w:abstractNum>
-  <w:abstractNum w:abstractNumId="22" w15:restartNumberingAfterBreak="0">
+  <w:abstractNum w:abstractNumId="23" w15:restartNumberingAfterBreak="0">
     <w:nsid w:val="2F2716CA"/>
     <w:multiLevelType w:val="hybridMultilevel"/>
     <w:tmpl w:val="014AD25E"/>
@@ -13769,7 +13267,7 @@
       </w:rPr>
     </w:lvl>
   </w:abstractNum>
-  <w:abstractNum w:abstractNumId="23" w15:restartNumberingAfterBreak="0">
+  <w:abstractNum w:abstractNumId="24" w15:restartNumberingAfterBreak="0">
     <w:nsid w:val="31012724"/>
     <w:multiLevelType w:val="hybridMultilevel"/>
     <w:tmpl w:val="8B826910"/>
@@ -13882,7 +13380,7 @@
       </w:rPr>
     </w:lvl>
   </w:abstractNum>
-  <w:abstractNum w:abstractNumId="24" w15:restartNumberingAfterBreak="0">
+  <w:abstractNum w:abstractNumId="25" w15:restartNumberingAfterBreak="0">
     <w:nsid w:val="37AB4EBC"/>
     <w:multiLevelType w:val="multilevel"/>
     <w:tmpl w:val="6A443DE4"/>
@@ -13995,7 +13493,7 @@
       </w:rPr>
     </w:lvl>
   </w:abstractNum>
-  <w:abstractNum w:abstractNumId="25" w15:restartNumberingAfterBreak="0">
+  <w:abstractNum w:abstractNumId="26" w15:restartNumberingAfterBreak="0">
     <w:nsid w:val="37B26257"/>
     <w:multiLevelType w:val="hybridMultilevel"/>
     <w:tmpl w:val="FB348620"/>
@@ -14135,7 +13633,7 @@
       </w:rPr>
     </w:lvl>
   </w:abstractNum>
-  <w:abstractNum w:abstractNumId="26" w15:restartNumberingAfterBreak="0">
+  <w:abstractNum w:abstractNumId="27" w15:restartNumberingAfterBreak="0">
     <w:nsid w:val="3CEF5AC5"/>
     <w:multiLevelType w:val="hybridMultilevel"/>
     <w:tmpl w:val="F392CA42"/>
@@ -14248,7 +13746,7 @@
       </w:rPr>
     </w:lvl>
   </w:abstractNum>
-  <w:abstractNum w:abstractNumId="27" w15:restartNumberingAfterBreak="0">
+  <w:abstractNum w:abstractNumId="28" w15:restartNumberingAfterBreak="0">
     <w:nsid w:val="3FC25D5A"/>
     <w:multiLevelType w:val="hybridMultilevel"/>
     <w:tmpl w:val="FFFFFFFF"/>
@@ -14361,7 +13859,7 @@
       </w:rPr>
     </w:lvl>
   </w:abstractNum>
-  <w:abstractNum w:abstractNumId="28" w15:restartNumberingAfterBreak="0">
+  <w:abstractNum w:abstractNumId="29" w15:restartNumberingAfterBreak="0">
     <w:nsid w:val="451913E9"/>
     <w:multiLevelType w:val="hybridMultilevel"/>
     <w:tmpl w:val="F258BA6C"/>
@@ -14474,7 +13972,7 @@
       </w:rPr>
     </w:lvl>
   </w:abstractNum>
-  <w:abstractNum w:abstractNumId="29" w15:restartNumberingAfterBreak="0">
+  <w:abstractNum w:abstractNumId="30" w15:restartNumberingAfterBreak="0">
     <w:nsid w:val="480F262D"/>
     <w:multiLevelType w:val="hybridMultilevel"/>
     <w:tmpl w:val="9AE48D4C"/>
@@ -14587,7 +14085,7 @@
       </w:rPr>
     </w:lvl>
   </w:abstractNum>
-  <w:abstractNum w:abstractNumId="30" w15:restartNumberingAfterBreak="0">
+  <w:abstractNum w:abstractNumId="31" w15:restartNumberingAfterBreak="0">
     <w:nsid w:val="48C56314"/>
     <w:multiLevelType w:val="multilevel"/>
     <w:tmpl w:val="73FC0E8E"/>
@@ -14700,13 +14198,13 @@
       </w:rPr>
     </w:lvl>
   </w:abstractNum>
-  <w:abstractNum w:abstractNumId="31" w15:restartNumberingAfterBreak="0">
+  <w:abstractNum w:abstractNumId="32" w15:restartNumberingAfterBreak="0">
     <w:nsid w:val="48F3550E"/>
     <w:multiLevelType w:val="multilevel"/>
     <w:tmpl w:val="155EFBC6"/>
     <w:numStyleLink w:val="ImportedStyle1"/>
   </w:abstractNum>
-  <w:abstractNum w:abstractNumId="32" w15:restartNumberingAfterBreak="0">
+  <w:abstractNum w:abstractNumId="33" w15:restartNumberingAfterBreak="0">
     <w:nsid w:val="498E1179"/>
     <w:multiLevelType w:val="hybridMultilevel"/>
     <w:tmpl w:val="FFFFFFFF"/>
@@ -14819,7 +14317,7 @@
       </w:rPr>
     </w:lvl>
   </w:abstractNum>
-  <w:abstractNum w:abstractNumId="33" w15:restartNumberingAfterBreak="0">
+  <w:abstractNum w:abstractNumId="34" w15:restartNumberingAfterBreak="0">
     <w:nsid w:val="49958FBF"/>
     <w:multiLevelType w:val="hybridMultilevel"/>
     <w:tmpl w:val="FFFFFFFF"/>
@@ -14932,7 +14430,7 @@
       </w:rPr>
     </w:lvl>
   </w:abstractNum>
-  <w:abstractNum w:abstractNumId="34" w15:restartNumberingAfterBreak="0">
+  <w:abstractNum w:abstractNumId="35" w15:restartNumberingAfterBreak="0">
     <w:nsid w:val="4D21F510"/>
     <w:multiLevelType w:val="hybridMultilevel"/>
     <w:tmpl w:val="FFFFFFFF"/>
@@ -15045,7 +14543,7 @@
       </w:rPr>
     </w:lvl>
   </w:abstractNum>
-  <w:abstractNum w:abstractNumId="35" w15:restartNumberingAfterBreak="0">
+  <w:abstractNum w:abstractNumId="36" w15:restartNumberingAfterBreak="0">
     <w:nsid w:val="4F332DAD"/>
     <w:multiLevelType w:val="hybridMultilevel"/>
     <w:tmpl w:val="E118DE54"/>
@@ -15158,7 +14656,7 @@
       </w:rPr>
     </w:lvl>
   </w:abstractNum>
-  <w:abstractNum w:abstractNumId="36" w15:restartNumberingAfterBreak="0">
+  <w:abstractNum w:abstractNumId="37" w15:restartNumberingAfterBreak="0">
     <w:nsid w:val="55E4AC0E"/>
     <w:multiLevelType w:val="hybridMultilevel"/>
     <w:tmpl w:val="FFFFFFFF"/>
@@ -15271,7 +14769,7 @@
       </w:rPr>
     </w:lvl>
   </w:abstractNum>
-  <w:abstractNum w:abstractNumId="37" w15:restartNumberingAfterBreak="0">
+  <w:abstractNum w:abstractNumId="38" w15:restartNumberingAfterBreak="0">
     <w:nsid w:val="5947E826"/>
     <w:multiLevelType w:val="hybridMultilevel"/>
     <w:tmpl w:val="FFFFFFFF"/>
@@ -15384,7 +14882,7 @@
       </w:rPr>
     </w:lvl>
   </w:abstractNum>
-  <w:abstractNum w:abstractNumId="38" w15:restartNumberingAfterBreak="0">
+  <w:abstractNum w:abstractNumId="39" w15:restartNumberingAfterBreak="0">
     <w:nsid w:val="5C8FBED1"/>
     <w:multiLevelType w:val="hybridMultilevel"/>
     <w:tmpl w:val="FFFFFFFF"/>
@@ -15497,7 +14995,7 @@
       </w:rPr>
     </w:lvl>
   </w:abstractNum>
-  <w:abstractNum w:abstractNumId="39" w15:restartNumberingAfterBreak="0">
+  <w:abstractNum w:abstractNumId="40" w15:restartNumberingAfterBreak="0">
     <w:nsid w:val="5F2ABADB"/>
     <w:multiLevelType w:val="hybridMultilevel"/>
     <w:tmpl w:val="FFFFFFFF"/>
@@ -15610,7 +15108,7 @@
       </w:rPr>
     </w:lvl>
   </w:abstractNum>
-  <w:abstractNum w:abstractNumId="40" w15:restartNumberingAfterBreak="0">
+  <w:abstractNum w:abstractNumId="41" w15:restartNumberingAfterBreak="0">
     <w:nsid w:val="61750B89"/>
     <w:multiLevelType w:val="hybridMultilevel"/>
     <w:tmpl w:val="4BE0571C"/>
@@ -15723,7 +15221,7 @@
       </w:rPr>
     </w:lvl>
   </w:abstractNum>
-  <w:abstractNum w:abstractNumId="41" w15:restartNumberingAfterBreak="0">
+  <w:abstractNum w:abstractNumId="42" w15:restartNumberingAfterBreak="0">
     <w:nsid w:val="69CD24A7"/>
     <w:multiLevelType w:val="hybridMultilevel"/>
     <w:tmpl w:val="A0F4571E"/>
@@ -15836,7 +15334,7 @@
       </w:rPr>
     </w:lvl>
   </w:abstractNum>
-  <w:abstractNum w:abstractNumId="42" w15:restartNumberingAfterBreak="0">
+  <w:abstractNum w:abstractNumId="43" w15:restartNumberingAfterBreak="0">
     <w:nsid w:val="69D1D6B6"/>
     <w:multiLevelType w:val="hybridMultilevel"/>
     <w:tmpl w:val="FFFFFFFF"/>
@@ -15949,7 +15447,120 @@
       </w:rPr>
     </w:lvl>
   </w:abstractNum>
-  <w:abstractNum w:abstractNumId="43" w15:restartNumberingAfterBreak="0">
+  <w:abstractNum w:abstractNumId="44" w15:restartNumberingAfterBreak="0">
+    <w:nsid w:val="6B160372"/>
+    <w:multiLevelType w:val="multilevel"/>
+    <w:tmpl w:val="979CB4AE"/>
+    <w:lvl w:ilvl="0">
+      <w:start w:val="5"/>
+      <w:numFmt w:val="decimal"/>
+      <w:lvlText w:val="%1"/>
+      <w:lvlJc w:val="left"/>
+      <w:pPr>
+        <w:ind w:left="360" w:hanging="360"/>
+      </w:pPr>
+      <w:rPr>
+        <w:rFonts w:hint="default"/>
+      </w:rPr>
+    </w:lvl>
+    <w:lvl w:ilvl="1">
+      <w:start w:val="1"/>
+      <w:numFmt w:val="decimal"/>
+      <w:lvlText w:val="%1.%2"/>
+      <w:lvlJc w:val="left"/>
+      <w:pPr>
+        <w:ind w:left="630" w:hanging="360"/>
+      </w:pPr>
+      <w:rPr>
+        <w:rFonts w:hint="default"/>
+      </w:rPr>
+    </w:lvl>
+    <w:lvl w:ilvl="2">
+      <w:start w:val="1"/>
+      <w:numFmt w:val="decimal"/>
+      <w:lvlText w:val="%1.%2.%3"/>
+      <w:lvlJc w:val="left"/>
+      <w:pPr>
+        <w:ind w:left="1260" w:hanging="720"/>
+      </w:pPr>
+      <w:rPr>
+        <w:rFonts w:hint="default"/>
+      </w:rPr>
+    </w:lvl>
+    <w:lvl w:ilvl="3">
+      <w:start w:val="1"/>
+      <w:numFmt w:val="decimal"/>
+      <w:lvlText w:val="%1.%2.%3.%4"/>
+      <w:lvlJc w:val="left"/>
+      <w:pPr>
+        <w:ind w:left="1530" w:hanging="720"/>
+      </w:pPr>
+      <w:rPr>
+        <w:rFonts w:hint="default"/>
+      </w:rPr>
+    </w:lvl>
+    <w:lvl w:ilvl="4">
+      <w:start w:val="1"/>
+      <w:numFmt w:val="decimal"/>
+      <w:lvlText w:val="%1.%2.%3.%4.%5"/>
+      <w:lvlJc w:val="left"/>
+      <w:pPr>
+        <w:ind w:left="2160" w:hanging="1080"/>
+      </w:pPr>
+      <w:rPr>
+        <w:rFonts w:hint="default"/>
+      </w:rPr>
+    </w:lvl>
+    <w:lvl w:ilvl="5">
+      <w:start w:val="1"/>
+      <w:numFmt w:val="decimal"/>
+      <w:lvlText w:val="%1.%2.%3.%4.%5.%6"/>
+      <w:lvlJc w:val="left"/>
+      <w:pPr>
+        <w:ind w:left="2430" w:hanging="1080"/>
+      </w:pPr>
+      <w:rPr>
+        <w:rFonts w:hint="default"/>
+      </w:rPr>
+    </w:lvl>
+    <w:lvl w:ilvl="6">
+      <w:start w:val="1"/>
+      <w:numFmt w:val="decimal"/>
+      <w:lvlText w:val="%1.%2.%3.%4.%5.%6.%7"/>
+      <w:lvlJc w:val="left"/>
+      <w:pPr>
+        <w:ind w:left="3060" w:hanging="1440"/>
+      </w:pPr>
+      <w:rPr>
+        <w:rFonts w:hint="default"/>
+      </w:rPr>
+    </w:lvl>
+    <w:lvl w:ilvl="7">
+      <w:start w:val="1"/>
+      <w:numFmt w:val="decimal"/>
+      <w:lvlText w:val="%1.%2.%3.%4.%5.%6.%7.%8"/>
+      <w:lvlJc w:val="left"/>
+      <w:pPr>
+        <w:ind w:left="3330" w:hanging="1440"/>
+      </w:pPr>
+      <w:rPr>
+        <w:rFonts w:hint="default"/>
+      </w:rPr>
+    </w:lvl>
+    <w:lvl w:ilvl="8">
+      <w:start w:val="1"/>
+      <w:numFmt w:val="decimal"/>
+      <w:lvlText w:val="%1.%2.%3.%4.%5.%6.%7.%8.%9"/>
+      <w:lvlJc w:val="left"/>
+      <w:pPr>
+        <w:ind w:left="3960" w:hanging="1800"/>
+      </w:pPr>
+      <w:rPr>
+        <w:rFonts w:hint="default"/>
+      </w:rPr>
+    </w:lvl>
+  </w:abstractNum>
+  <w:abstractNum w:abstractNumId="45" w15:restartNumberingAfterBreak="0">
     <w:nsid w:val="6CF985F6"/>
     <w:multiLevelType w:val="hybridMultilevel"/>
     <w:tmpl w:val="FFFFFFFF"/>
@@ -16062,7 +15673,7 @@
       </w:rPr>
     </w:lvl>
   </w:abstractNum>
-  <w:abstractNum w:abstractNumId="44" w15:restartNumberingAfterBreak="0">
+  <w:abstractNum w:abstractNumId="46" w15:restartNumberingAfterBreak="0">
     <w:nsid w:val="712864CB"/>
     <w:multiLevelType w:val="hybridMultilevel"/>
     <w:tmpl w:val="ECA4FD66"/>
@@ -16175,7 +15786,7 @@
       </w:rPr>
     </w:lvl>
   </w:abstractNum>
-  <w:abstractNum w:abstractNumId="45" w15:restartNumberingAfterBreak="0">
+  <w:abstractNum w:abstractNumId="47" w15:restartNumberingAfterBreak="0">
     <w:nsid w:val="72CC570A"/>
     <w:multiLevelType w:val="hybridMultilevel"/>
     <w:tmpl w:val="BE00BCD6"/>
@@ -16288,7 +15899,7 @@
       </w:rPr>
     </w:lvl>
   </w:abstractNum>
-  <w:abstractNum w:abstractNumId="46" w15:restartNumberingAfterBreak="0">
+  <w:abstractNum w:abstractNumId="48" w15:restartNumberingAfterBreak="0">
     <w:nsid w:val="74A4032A"/>
     <w:multiLevelType w:val="hybridMultilevel"/>
     <w:tmpl w:val="92E49D76"/>
@@ -16401,7 +16012,7 @@
       </w:rPr>
     </w:lvl>
   </w:abstractNum>
-  <w:abstractNum w:abstractNumId="47" w15:restartNumberingAfterBreak="0">
+  <w:abstractNum w:abstractNumId="49" w15:restartNumberingAfterBreak="0">
     <w:nsid w:val="7BC63FE8"/>
     <w:multiLevelType w:val="hybridMultilevel"/>
     <w:tmpl w:val="2F066906"/>
@@ -16514,7 +16125,7 @@
       </w:rPr>
     </w:lvl>
   </w:abstractNum>
-  <w:abstractNum w:abstractNumId="48" w15:restartNumberingAfterBreak="0">
+  <w:abstractNum w:abstractNumId="50" w15:restartNumberingAfterBreak="0">
     <w:nsid w:val="7CE7029A"/>
     <w:multiLevelType w:val="multilevel"/>
     <w:tmpl w:val="1068B52C"/>
@@ -16627,7 +16238,7 @@
       </w:rPr>
     </w:lvl>
   </w:abstractNum>
-  <w:abstractNum w:abstractNumId="49" w15:restartNumberingAfterBreak="0">
+  <w:abstractNum w:abstractNumId="51" w15:restartNumberingAfterBreak="0">
     <w:nsid w:val="7E682564"/>
     <w:multiLevelType w:val="hybridMultilevel"/>
     <w:tmpl w:val="6024B00C"/>
@@ -16741,16 +16352,16 @@
     </w:lvl>
   </w:abstractNum>
   <w:num w:numId="1" w16cid:durableId="792670820">
-    <w:abstractNumId w:val="33"/>
+    <w:abstractNumId w:val="34"/>
   </w:num>
   <w:num w:numId="2" w16cid:durableId="2042587355">
-    <w:abstractNumId w:val="42"/>
+    <w:abstractNumId w:val="43"/>
   </w:num>
   <w:num w:numId="3" w16cid:durableId="581915089">
     <w:abstractNumId w:val="4"/>
   </w:num>
   <w:num w:numId="4" w16cid:durableId="1566138893">
-    <w:abstractNumId w:val="27"/>
+    <w:abstractNumId w:val="28"/>
   </w:num>
   <w:num w:numId="5" w16cid:durableId="1060596801">
     <w:abstractNumId w:val="7"/>
@@ -16759,112 +16370,112 @@
     <w:abstractNumId w:val="0"/>
   </w:num>
   <w:num w:numId="7" w16cid:durableId="1074817527">
-    <w:abstractNumId w:val="36"/>
+    <w:abstractNumId w:val="37"/>
   </w:num>
   <w:num w:numId="8" w16cid:durableId="283780247">
-    <w:abstractNumId w:val="17"/>
+    <w:abstractNumId w:val="18"/>
   </w:num>
   <w:num w:numId="9" w16cid:durableId="1796411042">
-    <w:abstractNumId w:val="34"/>
+    <w:abstractNumId w:val="35"/>
   </w:num>
   <w:num w:numId="10" w16cid:durableId="31926672">
-    <w:abstractNumId w:val="38"/>
+    <w:abstractNumId w:val="39"/>
   </w:num>
   <w:num w:numId="11" w16cid:durableId="529151729">
-    <w:abstractNumId w:val="14"/>
+    <w:abstractNumId w:val="15"/>
   </w:num>
   <w:num w:numId="12" w16cid:durableId="650332004">
     <w:abstractNumId w:val="6"/>
   </w:num>
   <w:num w:numId="13" w16cid:durableId="1942685145">
-    <w:abstractNumId w:val="11"/>
+    <w:abstractNumId w:val="12"/>
   </w:num>
   <w:num w:numId="14" w16cid:durableId="437333181">
-    <w:abstractNumId w:val="20"/>
+    <w:abstractNumId w:val="21"/>
   </w:num>
   <w:num w:numId="15" w16cid:durableId="1675381573">
-    <w:abstractNumId w:val="16"/>
+    <w:abstractNumId w:val="17"/>
   </w:num>
   <w:num w:numId="16" w16cid:durableId="1680308941">
     <w:abstractNumId w:val="10"/>
   </w:num>
   <w:num w:numId="17" w16cid:durableId="1199465628">
-    <w:abstractNumId w:val="39"/>
+    <w:abstractNumId w:val="40"/>
   </w:num>
   <w:num w:numId="18" w16cid:durableId="218979985">
     <w:abstractNumId w:val="8"/>
   </w:num>
   <w:num w:numId="19" w16cid:durableId="2110271740">
-    <w:abstractNumId w:val="37"/>
+    <w:abstractNumId w:val="38"/>
   </w:num>
   <w:num w:numId="20" w16cid:durableId="879782967">
-    <w:abstractNumId w:val="43"/>
+    <w:abstractNumId w:val="45"/>
   </w:num>
   <w:num w:numId="21" w16cid:durableId="1788351843">
-    <w:abstractNumId w:val="32"/>
+    <w:abstractNumId w:val="33"/>
   </w:num>
   <w:num w:numId="22" w16cid:durableId="355275522">
     <w:abstractNumId w:val="5"/>
   </w:num>
   <w:num w:numId="23" w16cid:durableId="1178468894">
-    <w:abstractNumId w:val="31"/>
+    <w:abstractNumId w:val="32"/>
   </w:num>
   <w:num w:numId="24" w16cid:durableId="1548833002">
-    <w:abstractNumId w:val="24"/>
+    <w:abstractNumId w:val="25"/>
   </w:num>
   <w:num w:numId="25" w16cid:durableId="1289434743">
-    <w:abstractNumId w:val="21"/>
+    <w:abstractNumId w:val="22"/>
   </w:num>
   <w:num w:numId="26" w16cid:durableId="327565017">
     <w:abstractNumId w:val="9"/>
   </w:num>
   <w:num w:numId="27" w16cid:durableId="1156383456">
+    <w:abstractNumId w:val="49"/>
+  </w:num>
+  <w:num w:numId="28" w16cid:durableId="1631671715">
+    <w:abstractNumId w:val="41"/>
+  </w:num>
+  <w:num w:numId="29" w16cid:durableId="342442837">
+    <w:abstractNumId w:val="51"/>
+  </w:num>
+  <w:num w:numId="30" w16cid:durableId="1310984747">
+    <w:abstractNumId w:val="46"/>
+  </w:num>
+  <w:num w:numId="31" w16cid:durableId="1390492284">
     <w:abstractNumId w:val="47"/>
   </w:num>
-  <w:num w:numId="28" w16cid:durableId="1631671715">
-    <w:abstractNumId w:val="40"/>
+  <w:num w:numId="32" w16cid:durableId="2143964566">
+    <w:abstractNumId w:val="14"/>
   </w:num>
-  <w:num w:numId="29" w16cid:durableId="342442837">
-    <w:abstractNumId w:val="49"/>
+  <w:num w:numId="33" w16cid:durableId="694505164">
+    <w:abstractNumId w:val="30"/>
   </w:num>
-  <w:num w:numId="30" w16cid:durableId="1310984747">
-    <w:abstractNumId w:val="44"/>
+  <w:num w:numId="34" w16cid:durableId="786000115">
+    <w:abstractNumId w:val="24"/>
   </w:num>
-  <w:num w:numId="31" w16cid:durableId="1390492284">
-    <w:abstractNumId w:val="45"/>
+  <w:num w:numId="35" w16cid:durableId="1923685021">
+    <w:abstractNumId w:val="36"/>
   </w:num>
-  <w:num w:numId="32" w16cid:durableId="2143964566">
+  <w:num w:numId="36" w16cid:durableId="356583705">
     <w:abstractNumId w:val="13"/>
   </w:num>
-  <w:num w:numId="33" w16cid:durableId="694505164">
-    <w:abstractNumId w:val="29"/>
-  </w:num>
-  <w:num w:numId="34" w16cid:durableId="786000115">
-    <w:abstractNumId w:val="23"/>
-  </w:num>
-  <w:num w:numId="35" w16cid:durableId="1923685021">
-    <w:abstractNumId w:val="35"/>
-  </w:num>
-  <w:num w:numId="36" w16cid:durableId="356583705">
-    <w:abstractNumId w:val="12"/>
-  </w:num>
   <w:num w:numId="37" w16cid:durableId="470707534">
-    <w:abstractNumId w:val="18"/>
+    <w:abstractNumId w:val="19"/>
   </w:num>
   <w:num w:numId="38" w16cid:durableId="434404603">
-    <w:abstractNumId w:val="46"/>
+    <w:abstractNumId w:val="48"/>
   </w:num>
   <w:num w:numId="39" w16cid:durableId="172501407">
     <w:abstractNumId w:val="2"/>
   </w:num>
   <w:num w:numId="40" w16cid:durableId="1325547895">
-    <w:abstractNumId w:val="19"/>
+    <w:abstractNumId w:val="20"/>
   </w:num>
   <w:num w:numId="41" w16cid:durableId="1470127466">
-    <w:abstractNumId w:val="41"/>
+    <w:abstractNumId w:val="42"/>
   </w:num>
   <w:num w:numId="42" w16cid:durableId="329137093">
-    <w:abstractNumId w:val="26"/>
+    <w:abstractNumId w:val="27"/>
   </w:num>
   <w:num w:numId="43" w16cid:durableId="547422834">
     <w:abstractNumId w:val="1"/>
@@ -16873,22 +16484,28 @@
     <w:abstractNumId w:val="3"/>
   </w:num>
   <w:num w:numId="45" w16cid:durableId="13457855">
-    <w:abstractNumId w:val="28"/>
+    <w:abstractNumId w:val="29"/>
   </w:num>
   <w:num w:numId="46" w16cid:durableId="1862014784">
-    <w:abstractNumId w:val="22"/>
+    <w:abstractNumId w:val="23"/>
   </w:num>
   <w:num w:numId="47" w16cid:durableId="730541117">
-    <w:abstractNumId w:val="25"/>
+    <w:abstractNumId w:val="26"/>
   </w:num>
   <w:num w:numId="48" w16cid:durableId="2097945051">
-    <w:abstractNumId w:val="15"/>
+    <w:abstractNumId w:val="16"/>
   </w:num>
   <w:num w:numId="49" w16cid:durableId="1445464518">
-    <w:abstractNumId w:val="30"/>
+    <w:abstractNumId w:val="31"/>
   </w:num>
   <w:num w:numId="50" w16cid:durableId="1887138029">
-    <w:abstractNumId w:val="48"/>
+    <w:abstractNumId w:val="50"/>
+  </w:num>
+  <w:num w:numId="51" w16cid:durableId="2139450709">
+    <w:abstractNumId w:val="11"/>
+  </w:num>
+  <w:num w:numId="52" w16cid:durableId="2114667056">
+    <w:abstractNumId w:val="44"/>
   </w:num>
   <w:numIdMacAtCleanup w:val="24"/>
 </w:numbering>

</xml_diff>